<commit_message>
thêm hiện trạng tổ chức
</commit_message>
<xml_diff>
--- a/Báo cáo đồ án  - Quản lí sổ tiết kiệm - nhóm bảo gì làm nấy.docx
+++ b/Báo cáo đồ án  - Quản lí sổ tiết kiệm - nhóm bảo gì làm nấy.docx
@@ -7234,16 +7234,13 @@
     </w:p>
     <w:p>
       <w:pPr>
+        <w:ind w:firstLine="720"/>
         <w:rPr>
           <w:del w:id="756" w:author="Hoan Ng" w:date="2017-03-20T21:39:00Z"/>
         </w:rPr>
-        <w:pPrChange w:id="757" w:author="Hoan Ng" w:date="2017-03-20T21:39:00Z">
+        <w:pPrChange w:id="757" w:author="LÊ VĂN PA" w:date="2018-03-12T21:15:00Z">
           <w:pPr>
-            <w:pStyle w:val="ListParagraph"/>
-            <w:numPr>
-              <w:numId w:val="1"/>
-            </w:numPr>
-            <w:ind w:hanging="360"/>
+            <w:ind w:left="360"/>
           </w:pPr>
         </w:pPrChange>
       </w:pPr>
@@ -7258,11 +7255,276 @@
     </w:p>
     <w:p>
       <w:pPr>
-        <w:ind w:left="360"/>
+        <w:ind w:firstLine="720"/>
         <w:rPr>
-          <w:ins w:id="759" w:author="Hoan Ng" w:date="2017-03-20T22:11:00Z"/>
+          <w:ins w:id="759" w:author="LÊ VĂN PA" w:date="2018-03-12T21:15:00Z"/>
         </w:rPr>
-        <w:pPrChange w:id="760" w:author="Hoan Ng" w:date="2017-03-20T21:39:00Z">
+        <w:pPrChange w:id="760" w:author="LÊ VĂN PA" w:date="2018-03-12T21:15:00Z">
+          <w:pPr/>
+        </w:pPrChange>
+      </w:pPr>
+    </w:p>
+    <w:p>
+      <w:pPr>
+        <w:rPr>
+          <w:ins w:id="761" w:author="LÊ VĂN PA" w:date="2018-03-12T21:15:00Z"/>
+        </w:rPr>
+        <w:pPrChange w:id="762" w:author="LÊ VĂN PA" w:date="2018-03-12T21:15:00Z">
+          <w:pPr>
+            <w:pStyle w:val="ListParagraph"/>
+          </w:pPr>
+        </w:pPrChange>
+      </w:pPr>
+      <w:ins w:id="763" w:author="LÊ VĂN PA" w:date="2018-03-12T21:15:00Z">
+        <w:r>
+          <w:rPr>
+            <w:noProof/>
+          </w:rPr>
+          <w:drawing>
+            <wp:inline distT="0" distB="0" distL="0" distR="0" wp14:anchorId="05CF1BD2" wp14:editId="756AEBB4">
+              <wp:extent cx="5943600" cy="3343910"/>
+              <wp:effectExtent l="0" t="0" r="0" b="8890"/>
+              <wp:docPr id="1" name="Picture 1"/>
+              <wp:cNvGraphicFramePr>
+                <a:graphicFrameLocks xmlns:a="http://schemas.openxmlformats.org/drawingml/2006/main" noChangeAspect="1"/>
+              </wp:cNvGraphicFramePr>
+              <a:graphic xmlns:a="http://schemas.openxmlformats.org/drawingml/2006/main">
+                <a:graphicData uri="http://schemas.openxmlformats.org/drawingml/2006/picture">
+                  <pic:pic xmlns:pic="http://schemas.openxmlformats.org/drawingml/2006/picture">
+                    <pic:nvPicPr>
+                      <pic:cNvPr id="1" name=""/>
+                      <pic:cNvPicPr/>
+                    </pic:nvPicPr>
+                    <pic:blipFill>
+                      <a:blip r:embed="rId5"/>
+                      <a:stretch>
+                        <a:fillRect/>
+                      </a:stretch>
+                    </pic:blipFill>
+                    <pic:spPr>
+                      <a:xfrm>
+                        <a:off x="0" y="0"/>
+                        <a:ext cx="5943600" cy="3343910"/>
+                      </a:xfrm>
+                      <a:prstGeom prst="rect">
+                        <a:avLst/>
+                      </a:prstGeom>
+                    </pic:spPr>
+                  </pic:pic>
+                </a:graphicData>
+              </a:graphic>
+            </wp:inline>
+          </w:drawing>
+        </w:r>
+      </w:ins>
+    </w:p>
+    <w:p>
+      <w:pPr>
+        <w:pStyle w:val="ListParagraph"/>
+        <w:rPr>
+          <w:ins w:id="764" w:author="LÊ VĂN PA" w:date="2018-03-12T21:15:00Z"/>
+          <w:u w:val="single"/>
+        </w:rPr>
+      </w:pPr>
+      <w:ins w:id="765" w:author="LÊ VĂN PA" w:date="2018-03-12T21:15:00Z">
+        <w:r>
+          <w:rPr>
+            <w:u w:val="single"/>
+          </w:rPr>
+          <w:t>Chức năng, nhiệm vụ của từng bộ phận</w:t>
+        </w:r>
+      </w:ins>
+    </w:p>
+    <w:p>
+      <w:pPr>
+        <w:pStyle w:val="ListParagraph"/>
+        <w:numPr>
+          <w:ilvl w:val="0"/>
+          <w:numId w:val="11"/>
+        </w:numPr>
+        <w:rPr>
+          <w:ins w:id="766" w:author="LÊ VĂN PA" w:date="2018-03-12T21:15:00Z"/>
+        </w:rPr>
+      </w:pPr>
+      <w:ins w:id="767" w:author="LÊ VĂN PA" w:date="2018-03-12T21:15:00Z">
+        <w:r>
+          <w:rPr>
+            <w:u w:val="single"/>
+          </w:rPr>
+          <w:t>Phòng tín dụng</w:t>
+        </w:r>
+        <w:r>
+          <w:t>: Đây là phòng tập trung những hoạt động chính của ngân hàng, quyết định phần lớn kết quả hoạt động kinh doanh của ngân hàng. Thực hiện nhiệm vụ cho vay đối với các thành phần kinh tế theo luật ngân hàng và luật các tổ chức tín dụng, mở tài khoản cho vay và theo dõi các hợp đồng tí</w:t>
+        </w:r>
+        <w:bookmarkStart w:id="768" w:name="_GoBack"/>
+        <w:bookmarkEnd w:id="768"/>
+        <w:r>
+          <w:t>n dụng, tính lãi theo định kì, điều hòa vốn nội và ngoại tệ, làm báo cáo và tập hợp báo cáo gửi ngân hàng cấp trên, làm một số nhiệm vụ khác được giao.</w:t>
+        </w:r>
+      </w:ins>
+    </w:p>
+    <w:p>
+      <w:pPr>
+        <w:pStyle w:val="ListParagraph"/>
+        <w:numPr>
+          <w:ilvl w:val="0"/>
+          <w:numId w:val="11"/>
+        </w:numPr>
+        <w:rPr>
+          <w:ins w:id="769" w:author="LÊ VĂN PA" w:date="2018-03-12T21:15:00Z"/>
+        </w:rPr>
+      </w:pPr>
+      <w:ins w:id="770" w:author="LÊ VĂN PA" w:date="2018-03-12T21:15:00Z">
+        <w:r>
+          <w:rPr>
+            <w:u w:val="single"/>
+          </w:rPr>
+          <w:t>Phòng kế toán, kiểm toán</w:t>
+        </w:r>
+        <w:r>
+          <w:t>: Lập kế hoạch định kì và đột xuất về kiểm tra, kiểm toán nội bộ; trình giám đốc duyệt và tiến hành kiểm tra, giám sát việc thực hiện các quy trình nghiệp vụ, hoạt động kinh doanh và quy chế an toàn kinh doanh theo đúng quy định.</w:t>
+        </w:r>
+      </w:ins>
+    </w:p>
+    <w:p>
+      <w:pPr>
+        <w:pStyle w:val="ListParagraph"/>
+        <w:numPr>
+          <w:ilvl w:val="0"/>
+          <w:numId w:val="11"/>
+        </w:numPr>
+        <w:rPr>
+          <w:ins w:id="771" w:author="LÊ VĂN PA" w:date="2018-03-12T21:15:00Z"/>
+        </w:rPr>
+      </w:pPr>
+      <w:ins w:id="772" w:author="LÊ VĂN PA" w:date="2018-03-12T21:15:00Z">
+        <w:r>
+          <w:rPr>
+            <w:u w:val="single"/>
+          </w:rPr>
+          <w:t>Phòng hành chính và nhân sự</w:t>
+        </w:r>
+        <w:r>
+          <w:t xml:space="preserve">: Giúp ban giám đốc trong việc bố trí, điều động, khen thưởng hay kỷ luật kịp thời; tuyển mộ, tuyển dụng cán bộ thuộc diện tuyển dụng của chi nhánh, </w:t>
+        </w:r>
+        <w:r>
+          <w:lastRenderedPageBreak/>
+          <w:t>quản trị xây dựng cơ bản, mua sắm tài sản, vật liệu; thực hiện hợp đồng về điện, nước, điện thoại, sửa chữa và xây dựng cơ quan.</w:t>
+        </w:r>
+      </w:ins>
+    </w:p>
+    <w:p>
+      <w:pPr>
+        <w:pStyle w:val="ListParagraph"/>
+        <w:numPr>
+          <w:ilvl w:val="0"/>
+          <w:numId w:val="11"/>
+        </w:numPr>
+        <w:rPr>
+          <w:ins w:id="773" w:author="LÊ VĂN PA" w:date="2018-03-12T21:15:00Z"/>
+        </w:rPr>
+      </w:pPr>
+      <w:ins w:id="774" w:author="LÊ VĂN PA" w:date="2018-03-12T21:15:00Z">
+        <w:r>
+          <w:rPr>
+            <w:u w:val="single"/>
+          </w:rPr>
+          <w:t>Phòng kế toán tài chính</w:t>
+        </w:r>
+        <w:r>
+          <w:t>: Quản lý toàn bộ các tài khoản khách hàng và các tài khoản nội bộ, trong ngoài bảng cân đối kế toán: mở tài khoản tiền gửi, thanh toán các loại séc, ngân phiếu, thực hiện thanh toán nội bộ, thanh toán qua hệ thống điện tử và thanh toán bù trừ.</w:t>
+        </w:r>
+      </w:ins>
+    </w:p>
+    <w:p>
+      <w:pPr>
+        <w:pStyle w:val="ListParagraph"/>
+        <w:ind w:left="1080"/>
+        <w:rPr>
+          <w:ins w:id="775" w:author="LÊ VĂN PA" w:date="2018-03-12T21:15:00Z"/>
+        </w:rPr>
+      </w:pPr>
+      <w:ins w:id="776" w:author="LÊ VĂN PA" w:date="2018-03-12T21:15:00Z">
+        <w:r>
+          <w:t>Trưởng phòng kế toán chịu trách nhiệm trước giám đốc về việc kiểm soát tính hợp pháp, hợp lệ của chứng từ thanh toán, về các quyết định chuyển tiền đi cũng như hạch toán và các tài khoản thích hợp. Tổ điện toán cung cấp số liệu nhanh chóng, chính xác và đầy đủ, tạo điều kiện thuận lợi cho ban lãnh đạo trong công tác quản lý điều hành đạt kết quả cao.</w:t>
+        </w:r>
+      </w:ins>
+    </w:p>
+    <w:p>
+      <w:pPr>
+        <w:pStyle w:val="ListParagraph"/>
+        <w:numPr>
+          <w:ilvl w:val="0"/>
+          <w:numId w:val="11"/>
+        </w:numPr>
+        <w:rPr>
+          <w:ins w:id="777" w:author="LÊ VĂN PA" w:date="2018-03-12T21:15:00Z"/>
+        </w:rPr>
+      </w:pPr>
+      <w:ins w:id="778" w:author="LÊ VĂN PA" w:date="2018-03-12T21:15:00Z">
+        <w:r>
+          <w:rPr>
+            <w:u w:val="single"/>
+          </w:rPr>
+          <w:t>Phòng ngân quỹ</w:t>
+        </w:r>
+        <w:r>
+          <w:t>: Công việc chủ yếu của phòng ngân quỹ là thu-chi đồng tiền Việt Nam, ngân phiếu thanh toán, ngoại tệ, chuyển tiền mặt và séc du lịch đi tiêu thụ nước ngoài, quản lý kho tiền và quỹ, tài sản thế chấp và các chứng từ có giá.</w:t>
+        </w:r>
+      </w:ins>
+    </w:p>
+    <w:p>
+      <w:pPr>
+        <w:pStyle w:val="ListParagraph"/>
+        <w:numPr>
+          <w:ilvl w:val="0"/>
+          <w:numId w:val="11"/>
+        </w:numPr>
+        <w:rPr>
+          <w:ins w:id="779" w:author="LÊ VĂN PA" w:date="2018-03-12T21:15:00Z"/>
+        </w:rPr>
+      </w:pPr>
+      <w:ins w:id="780" w:author="LÊ VĂN PA" w:date="2018-03-12T21:15:00Z">
+        <w:r>
+          <w:rPr>
+            <w:u w:val="single"/>
+          </w:rPr>
+          <w:t>Phòng dịch vụ và marketing</w:t>
+        </w:r>
+        <w:r>
+          <w:t>: Tiếp nhận và mở hồ sơ khách hàng mới, giải đáp thắc mắc, hướng dẫn quy trình nghiệp vụ cho khách hàng, phản ánh tình hình giao dịch và đề xuất chính sách thu hút khách hàng, xử lý toàn bộ các giao dịch liên quan đến tài khoản tiền gửi của mọi đối tượng khách hàng với các loại tiền. Bộ phận marketing thực hiện đề xuất các kế hoạch tiếp thị, quảng cáo, khuyến mãi và chăm sóc khách hàng nhằm thu hút khách hàng.</w:t>
+        </w:r>
+      </w:ins>
+    </w:p>
+    <w:p>
+      <w:pPr>
+        <w:pStyle w:val="ListParagraph"/>
+        <w:numPr>
+          <w:ilvl w:val="0"/>
+          <w:numId w:val="11"/>
+        </w:numPr>
+        <w:rPr>
+          <w:ins w:id="781" w:author="LÊ VĂN PA" w:date="2018-03-12T21:15:00Z"/>
+        </w:rPr>
+      </w:pPr>
+      <w:ins w:id="782" w:author="LÊ VĂN PA" w:date="2018-03-12T21:15:00Z">
+        <w:r>
+          <w:rPr>
+            <w:u w:val="single"/>
+          </w:rPr>
+          <w:t>Phòng kinh doanh ngoại tệ và thanh toán quốc tế</w:t>
+        </w:r>
+        <w:r>
+          <w:t>: Thực hiện nhiệm vụ xử lý nghiệp vụ mua, chuyển đổi ngoại tệ, séc du lịch. Thực hiện các nghiệp vụ có liên quan đến xuất nhập khẩu hàng hóa, dịch vụ của khách hàng. Bao gồm các nghiệp vụ, thông báo, thanh toán L/C, nhờ thu và chuyển tiền.</w:t>
+        </w:r>
+      </w:ins>
+    </w:p>
+    <w:p>
+      <w:pPr>
+        <w:rPr>
+          <w:ins w:id="783" w:author="LÊ VĂN PA" w:date="2018-03-12T21:15:00Z"/>
+        </w:rPr>
+        <w:pPrChange w:id="784" w:author="Hoan Ng" w:date="2017-03-20T21:39:00Z">
           <w:pPr>
             <w:pStyle w:val="ListParagraph"/>
             <w:numPr>
@@ -7275,11 +7537,11 @@
     </w:p>
     <w:p>
       <w:pPr>
-        <w:ind w:firstLine="360"/>
+        <w:ind w:left="360"/>
         <w:rPr>
-          <w:ins w:id="761" w:author="Hoan Ng" w:date="2017-03-20T22:11:00Z"/>
+          <w:ins w:id="785" w:author="Hoan Ng" w:date="2017-03-20T22:11:00Z"/>
         </w:rPr>
-        <w:pPrChange w:id="762" w:author="Hoan Ng" w:date="2017-03-20T22:11:00Z">
+        <w:pPrChange w:id="786" w:author="Hoan Ng" w:date="2017-03-20T21:39:00Z">
           <w:pPr>
             <w:pStyle w:val="ListParagraph"/>
             <w:numPr>
@@ -7289,7 +7551,24 @@
           </w:pPr>
         </w:pPrChange>
       </w:pPr>
-      <w:ins w:id="763" w:author="Hoan Ng" w:date="2017-03-20T21:39:00Z">
+    </w:p>
+    <w:p>
+      <w:pPr>
+        <w:ind w:firstLine="360"/>
+        <w:rPr>
+          <w:ins w:id="787" w:author="Hoan Ng" w:date="2017-03-20T22:11:00Z"/>
+        </w:rPr>
+        <w:pPrChange w:id="788" w:author="Hoan Ng" w:date="2017-03-20T22:11:00Z">
+          <w:pPr>
+            <w:pStyle w:val="ListParagraph"/>
+            <w:numPr>
+              <w:numId w:val="1"/>
+            </w:numPr>
+            <w:ind w:hanging="360"/>
+          </w:pPr>
+        </w:pPrChange>
+      </w:pPr>
+      <w:ins w:id="789" w:author="Hoan Ng" w:date="2017-03-20T21:39:00Z">
         <w:r>
           <w:t xml:space="preserve">1.2. </w:t>
         </w:r>
@@ -7304,9 +7583,9 @@
     <w:p>
       <w:pPr>
         <w:rPr>
-          <w:del w:id="764" w:author="Hoan Ng" w:date="2017-03-20T21:39:00Z"/>
+          <w:del w:id="790" w:author="Hoan Ng" w:date="2017-03-20T21:39:00Z"/>
         </w:rPr>
-        <w:pPrChange w:id="765" w:author="Hoan Ng" w:date="2017-03-20T21:40:00Z">
+        <w:pPrChange w:id="791" w:author="Hoan Ng" w:date="2017-03-20T21:40:00Z">
           <w:pPr>
             <w:pStyle w:val="ListParagraph"/>
             <w:numPr>
@@ -7316,12 +7595,12 @@
           </w:pPr>
         </w:pPrChange>
       </w:pPr>
-      <w:ins w:id="766" w:author="Hoan Ng" w:date="2017-03-20T22:11:00Z">
+      <w:ins w:id="792" w:author="Hoan Ng" w:date="2017-03-20T22:11:00Z">
         <w:r>
           <w:t xml:space="preserve">        </w:t>
         </w:r>
       </w:ins>
-      <w:del w:id="767" w:author="Hoan Ng" w:date="2017-03-20T21:39:00Z">
+      <w:del w:id="793" w:author="Hoan Ng" w:date="2017-03-20T21:39:00Z">
         <w:r>
           <w:delText>)</w:delText>
         </w:r>
@@ -7329,7 +7608,7 @@
     </w:p>
     <w:p>
       <w:pPr>
-        <w:pPrChange w:id="768" w:author="Hoan Ng" w:date="2017-03-20T21:39:00Z">
+        <w:pPrChange w:id="794" w:author="Hoan Ng" w:date="2017-03-20T21:39:00Z">
           <w:pPr>
             <w:pStyle w:val="ListParagraph"/>
             <w:numPr>
@@ -7339,18 +7618,13 @@
           </w:pPr>
         </w:pPrChange>
       </w:pPr>
-      <w:ins w:id="769" w:author="Hoan Ng" w:date="2017-03-20T21:39:00Z">
+      <w:ins w:id="795" w:author="Hoan Ng" w:date="2017-03-20T21:39:00Z">
         <w:r>
           <w:t xml:space="preserve">1.3. </w:t>
         </w:r>
       </w:ins>
       <w:r>
-        <w:t>Hiện trạng tin học (phần cứng, phần mềm, con ng</w:t>
-      </w:r>
-      <w:bookmarkStart w:id="770" w:name="_GoBack"/>
-      <w:bookmarkEnd w:id="770"/>
-      <w:r>
-        <w:t>ười)</w:t>
+        <w:t>Hiện trạng tin học (phần cứng, phần mềm, con người)</w:t>
       </w:r>
     </w:p>
     <w:p>
@@ -7374,7 +7648,7 @@
           <w:numId w:val="3"/>
         </w:numPr>
         <w:rPr>
-          <w:ins w:id="771" w:author="Hoan Ng" w:date="2017-04-05T14:44:00Z"/>
+          <w:ins w:id="796" w:author="Hoan Ng" w:date="2017-04-05T14:44:00Z"/>
         </w:rPr>
       </w:pPr>
       <w:r>
@@ -7392,9 +7666,9 @@
           <w:numId w:val="3"/>
         </w:numPr>
         <w:rPr>
-          <w:ins w:id="772" w:author="Hoan Ng" w:date="2017-04-05T14:44:00Z"/>
+          <w:ins w:id="797" w:author="Hoan Ng" w:date="2017-04-05T14:44:00Z"/>
         </w:rPr>
-        <w:pPrChange w:id="773" w:author="Hoan Ng" w:date="2017-04-05T14:44:00Z">
+        <w:pPrChange w:id="798" w:author="Hoan Ng" w:date="2017-04-05T14:44:00Z">
           <w:pPr>
             <w:pStyle w:val="ListParagraph"/>
             <w:numPr>
@@ -7404,7 +7678,7 @@
           </w:pPr>
         </w:pPrChange>
       </w:pPr>
-      <w:ins w:id="774" w:author="Hoan Ng" w:date="2017-04-05T14:44:00Z">
+      <w:ins w:id="799" w:author="Hoan Ng" w:date="2017-04-05T14:44:00Z">
         <w:r>
           <w:t>Lược đồ FDD</w:t>
         </w:r>
@@ -7417,7 +7691,7 @@
           <w:ilvl w:val="1"/>
           <w:numId w:val="3"/>
         </w:numPr>
-        <w:pPrChange w:id="775" w:author="Hoan Ng" w:date="2017-04-05T14:44:00Z">
+        <w:pPrChange w:id="800" w:author="Hoan Ng" w:date="2017-04-05T14:44:00Z">
           <w:pPr>
             <w:pStyle w:val="ListParagraph"/>
             <w:numPr>
@@ -7427,7 +7701,7 @@
           </w:pPr>
         </w:pPrChange>
       </w:pPr>
-      <w:ins w:id="776" w:author="Hoan Ng" w:date="2017-04-05T14:44:00Z">
+      <w:ins w:id="801" w:author="Hoan Ng" w:date="2017-04-05T14:44:00Z">
         <w:r>
           <w:t>Bảng giải thích/mô tả các chức năng</w:t>
         </w:r>
@@ -7520,7 +7794,7 @@
       <w:r>
         <w:t xml:space="preserve"> Mô tả xử lý</w:t>
       </w:r>
-      <w:ins w:id="777" w:author="Hoan Ng" w:date="2017-03-20T21:27:00Z">
+      <w:ins w:id="802" w:author="Hoan Ng" w:date="2017-03-20T21:27:00Z">
         <w:r>
           <w:t xml:space="preserve"> sự kiện</w:t>
         </w:r>
@@ -7540,7 +7814,7 @@
       <w:r>
         <w:t>Thiết kế xử lý</w:t>
       </w:r>
-      <w:ins w:id="778" w:author="Hoan Ng" w:date="2017-03-20T21:27:00Z">
+      <w:ins w:id="803" w:author="Hoan Ng" w:date="2017-03-20T21:27:00Z">
         <w:r>
           <w:t xml:space="preserve"> {Danh sách các xử lý &amp; thuật giải}</w:t>
         </w:r>
@@ -7554,7 +7828,7 @@
           <w:numId w:val="4"/>
         </w:numPr>
         <w:rPr>
-          <w:ins w:id="779" w:author="Hoan Ng" w:date="2017-03-20T21:26:00Z"/>
+          <w:ins w:id="804" w:author="Hoan Ng" w:date="2017-03-20T21:26:00Z"/>
         </w:rPr>
       </w:pPr>
       <w:r>
@@ -7572,9 +7846,9 @@
           <w:numId w:val="4"/>
         </w:numPr>
         <w:rPr>
-          <w:ins w:id="780" w:author="Hoan Ng" w:date="2017-03-20T21:26:00Z"/>
+          <w:ins w:id="805" w:author="Hoan Ng" w:date="2017-03-20T21:26:00Z"/>
         </w:rPr>
-        <w:pPrChange w:id="781" w:author="Hoan Ng" w:date="2017-03-20T21:26:00Z">
+        <w:pPrChange w:id="806" w:author="Hoan Ng" w:date="2017-03-20T21:26:00Z">
           <w:pPr>
             <w:pStyle w:val="ListParagraph"/>
             <w:numPr>
@@ -7584,7 +7858,7 @@
           </w:pPr>
         </w:pPrChange>
       </w:pPr>
-      <w:ins w:id="782" w:author="Hoan Ng" w:date="2017-03-20T21:26:00Z">
+      <w:ins w:id="807" w:author="Hoan Ng" w:date="2017-03-20T21:26:00Z">
         <w:r>
           <w:t>Sơ đồ RD cả hệ thống</w:t>
         </w:r>
@@ -7598,9 +7872,9 @@
           <w:numId w:val="4"/>
         </w:numPr>
         <w:rPr>
-          <w:ins w:id="783" w:author="Hoan Ng" w:date="2017-03-20T21:26:00Z"/>
+          <w:ins w:id="808" w:author="Hoan Ng" w:date="2017-03-20T21:26:00Z"/>
         </w:rPr>
-        <w:pPrChange w:id="784" w:author="Hoan Ng" w:date="2017-03-20T21:26:00Z">
+        <w:pPrChange w:id="809" w:author="Hoan Ng" w:date="2017-03-20T21:26:00Z">
           <w:pPr>
             <w:pStyle w:val="ListParagraph"/>
             <w:numPr>
@@ -7610,7 +7884,7 @@
           </w:pPr>
         </w:pPrChange>
       </w:pPr>
-      <w:ins w:id="785" w:author="Hoan Ng" w:date="2017-03-20T21:26:00Z">
+      <w:ins w:id="810" w:author="Hoan Ng" w:date="2017-03-20T21:26:00Z">
         <w:r>
           <w:t xml:space="preserve"> Giải thích từng bảng, kiểu dữ liệu</w:t>
         </w:r>
@@ -7624,9 +7898,9 @@
           <w:numId w:val="4"/>
         </w:numPr>
         <w:rPr>
-          <w:ins w:id="786" w:author="Hoan Ng" w:date="2017-03-20T21:28:00Z"/>
+          <w:ins w:id="811" w:author="Hoan Ng" w:date="2017-03-20T21:28:00Z"/>
         </w:rPr>
-        <w:pPrChange w:id="787" w:author="Hoan Ng" w:date="2017-03-20T21:26:00Z">
+        <w:pPrChange w:id="812" w:author="Hoan Ng" w:date="2017-03-20T21:26:00Z">
           <w:pPr>
             <w:pStyle w:val="ListParagraph"/>
             <w:numPr>
@@ -7636,22 +7910,23 @@
           </w:pPr>
         </w:pPrChange>
       </w:pPr>
-      <w:ins w:id="788" w:author="Hoan Ng" w:date="2017-03-20T21:26:00Z">
+      <w:ins w:id="813" w:author="Hoan Ng" w:date="2017-03-20T21:26:00Z">
         <w:r>
+          <w:lastRenderedPageBreak/>
           <w:t xml:space="preserve"> Khóa &amp; </w:t>
         </w:r>
       </w:ins>
-      <w:ins w:id="789" w:author="Hoan Ng" w:date="2017-03-20T21:27:00Z">
+      <w:ins w:id="814" w:author="Hoan Ng" w:date="2017-03-20T21:27:00Z">
         <w:r>
           <w:t>rang</w:t>
         </w:r>
       </w:ins>
-      <w:ins w:id="790" w:author="Hoan Ng" w:date="2017-03-20T21:26:00Z">
+      <w:ins w:id="815" w:author="Hoan Ng" w:date="2017-03-20T21:26:00Z">
         <w:r>
           <w:t xml:space="preserve"> </w:t>
         </w:r>
       </w:ins>
-      <w:ins w:id="791" w:author="Hoan Ng" w:date="2017-03-20T21:27:00Z">
+      <w:ins w:id="816" w:author="Hoan Ng" w:date="2017-03-20T21:27:00Z">
         <w:r>
           <w:t>buộc toàn vẹn</w:t>
         </w:r>
@@ -7664,7 +7939,7 @@
           <w:ilvl w:val="1"/>
           <w:numId w:val="4"/>
         </w:numPr>
-        <w:pPrChange w:id="792" w:author="Hoan Ng" w:date="2017-03-20T21:26:00Z">
+        <w:pPrChange w:id="817" w:author="Hoan Ng" w:date="2017-03-20T21:26:00Z">
           <w:pPr>
             <w:pStyle w:val="ListParagraph"/>
             <w:numPr>
@@ -7674,7 +7949,7 @@
           </w:pPr>
         </w:pPrChange>
       </w:pPr>
-      <w:ins w:id="793" w:author="Hoan Ng" w:date="2017-03-20T21:28:00Z">
+      <w:ins w:id="818" w:author="Hoan Ng" w:date="2017-03-20T21:28:00Z">
         <w:r>
           <w:t>Thiết kế dữ liệu mức vật lý</w:t>
         </w:r>
@@ -7688,7 +7963,7 @@
           <w:numId w:val="4"/>
         </w:numPr>
         <w:rPr>
-          <w:ins w:id="794" w:author="Hoan Ng" w:date="2017-03-20T21:24:00Z"/>
+          <w:ins w:id="819" w:author="Hoan Ng" w:date="2017-03-20T21:24:00Z"/>
         </w:rPr>
       </w:pPr>
       <w:r>
@@ -7703,9 +7978,9 @@
           <w:numId w:val="4"/>
         </w:numPr>
         <w:rPr>
-          <w:ins w:id="795" w:author="Hoan Ng" w:date="2017-03-20T21:24:00Z"/>
+          <w:ins w:id="820" w:author="Hoan Ng" w:date="2017-03-20T21:24:00Z"/>
         </w:rPr>
-        <w:pPrChange w:id="796" w:author="Hoan Ng" w:date="2017-03-20T21:24:00Z">
+        <w:pPrChange w:id="821" w:author="Hoan Ng" w:date="2017-03-20T21:24:00Z">
           <w:pPr>
             <w:pStyle w:val="ListParagraph"/>
             <w:numPr>
@@ -7715,7 +7990,7 @@
           </w:pPr>
         </w:pPrChange>
       </w:pPr>
-      <w:ins w:id="797" w:author="Hoan Ng" w:date="2017-03-20T21:24:00Z">
+      <w:ins w:id="822" w:author="Hoan Ng" w:date="2017-03-20T21:24:00Z">
         <w:r>
           <w:t>Mô hỉnh tổng thể kiến trúc</w:t>
         </w:r>
@@ -7729,9 +8004,9 @@
           <w:numId w:val="4"/>
         </w:numPr>
         <w:rPr>
-          <w:ins w:id="798" w:author="Hoan Ng" w:date="2017-03-20T21:24:00Z"/>
+          <w:ins w:id="823" w:author="Hoan Ng" w:date="2017-03-20T21:24:00Z"/>
         </w:rPr>
-        <w:pPrChange w:id="799" w:author="Hoan Ng" w:date="2017-03-20T21:24:00Z">
+        <w:pPrChange w:id="824" w:author="Hoan Ng" w:date="2017-03-20T21:24:00Z">
           <w:pPr>
             <w:pStyle w:val="ListParagraph"/>
             <w:numPr>
@@ -7741,7 +8016,7 @@
           </w:pPr>
         </w:pPrChange>
       </w:pPr>
-      <w:ins w:id="800" w:author="Hoan Ng" w:date="2017-03-20T21:24:00Z">
+      <w:ins w:id="825" w:author="Hoan Ng" w:date="2017-03-20T21:24:00Z">
         <w:r>
           <w:t xml:space="preserve"> Danh sách các componet/Package</w:t>
         </w:r>
@@ -7755,9 +8030,9 @@
           <w:numId w:val="4"/>
         </w:numPr>
         <w:rPr>
-          <w:ins w:id="801" w:author="Hoan Ng" w:date="2017-03-20T21:24:00Z"/>
+          <w:ins w:id="826" w:author="Hoan Ng" w:date="2017-03-20T21:24:00Z"/>
         </w:rPr>
-        <w:pPrChange w:id="802" w:author="Hoan Ng" w:date="2017-03-20T21:24:00Z">
+        <w:pPrChange w:id="827" w:author="Hoan Ng" w:date="2017-03-20T21:24:00Z">
           <w:pPr>
             <w:pStyle w:val="ListParagraph"/>
             <w:numPr>
@@ -7767,7 +8042,7 @@
           </w:pPr>
         </w:pPrChange>
       </w:pPr>
-      <w:ins w:id="803" w:author="Hoan Ng" w:date="2017-03-20T21:25:00Z">
+      <w:ins w:id="828" w:author="Hoan Ng" w:date="2017-03-20T21:25:00Z">
         <w:r>
           <w:t xml:space="preserve"> Giải thích tương tác/giao tiếp giữa các components</w:t>
         </w:r>
@@ -7841,7 +8116,6 @@
         <w:rPr>
           <w:b/>
         </w:rPr>
-        <w:lastRenderedPageBreak/>
         <w:t>Chương 5: Kiểm thử</w:t>
       </w:r>
     </w:p>
@@ -7879,6 +8153,119 @@
 <file path=word/numbering.xml><?xml version="1.0" encoding="utf-8"?>
 <w:numbering xmlns:wpc="http://schemas.microsoft.com/office/word/2010/wordprocessingCanvas" xmlns:cx="http://schemas.microsoft.com/office/drawing/2014/chartex" xmlns:cx1="http://schemas.microsoft.com/office/drawing/2015/9/8/chartex" xmlns:cx2="http://schemas.microsoft.com/office/drawing/2015/10/21/chartex" xmlns:cx3="http://schemas.microsoft.com/office/drawing/2016/5/9/chartex" xmlns:cx4="http://schemas.microsoft.com/office/drawing/2016/5/10/chartex" xmlns:cx5="http://schemas.microsoft.com/office/drawing/2016/5/11/chartex" xmlns:cx6="http://schemas.microsoft.com/office/drawing/2016/5/12/chartex" xmlns:cx7="http://schemas.microsoft.com/office/drawing/2016/5/13/chartex" xmlns:cx8="http://schemas.microsoft.com/office/drawing/2016/5/14/chartex" xmlns:mc="http://schemas.openxmlformats.org/markup-compatibility/2006" xmlns:aink="http://schemas.microsoft.com/office/drawing/2016/ink" xmlns:am3d="http://schemas.microsoft.com/office/drawing/2017/model3d" xmlns:o="urn:schemas-microsoft-com:office:office" xmlns:r="http://schemas.openxmlformats.org/officeDocument/2006/relationships" xmlns:m="http://schemas.openxmlformats.org/officeDocument/2006/math" xmlns:v="urn:schemas-microsoft-com:vml" xmlns:wp14="http://schemas.microsoft.com/office/word/2010/wordprocessingDrawing" xmlns:wp="http://schemas.openxmlformats.org/drawingml/2006/wordprocessingDrawing" xmlns:w10="urn:schemas-microsoft-com:office:word" xmlns:w="http://schemas.openxmlformats.org/wordprocessingml/2006/main" xmlns:w14="http://schemas.microsoft.com/office/word/2010/wordml" xmlns:w15="http://schemas.microsoft.com/office/word/2012/wordml" xmlns:w16cid="http://schemas.microsoft.com/office/word/2016/wordml/cid" xmlns:w16se="http://schemas.microsoft.com/office/word/2015/wordml/symex" xmlns:wpg="http://schemas.microsoft.com/office/word/2010/wordprocessingGroup" xmlns:wpi="http://schemas.microsoft.com/office/word/2010/wordprocessingInk" xmlns:wne="http://schemas.microsoft.com/office/word/2006/wordml" xmlns:wps="http://schemas.microsoft.com/office/word/2010/wordprocessingShape" mc:Ignorable="w14 w15 w16se w16cid wp14">
   <w:abstractNum w:abstractNumId="0" w15:restartNumberingAfterBreak="0">
+    <w:nsid w:val="02CE3B40"/>
+    <w:multiLevelType w:val="hybridMultilevel"/>
+    <w:tmpl w:val="4E30D842"/>
+    <w:lvl w:ilvl="0" w:tplc="1A74491C">
+      <w:start w:val="1"/>
+      <w:numFmt w:val="bullet"/>
+      <w:lvlText w:val="-"/>
+      <w:lvlJc w:val="left"/>
+      <w:pPr>
+        <w:ind w:left="1080" w:hanging="360"/>
+      </w:pPr>
+      <w:rPr>
+        <w:rFonts w:ascii="Arial" w:eastAsiaTheme="minorHAnsi" w:hAnsi="Arial" w:cs="Arial" w:hint="default"/>
+      </w:rPr>
+    </w:lvl>
+    <w:lvl w:ilvl="1" w:tplc="04090003" w:tentative="1">
+      <w:start w:val="1"/>
+      <w:numFmt w:val="bullet"/>
+      <w:lvlText w:val="o"/>
+      <w:lvlJc w:val="left"/>
+      <w:pPr>
+        <w:ind w:left="1800" w:hanging="360"/>
+      </w:pPr>
+      <w:rPr>
+        <w:rFonts w:ascii="Courier New" w:hAnsi="Courier New" w:cs="Courier New" w:hint="default"/>
+      </w:rPr>
+    </w:lvl>
+    <w:lvl w:ilvl="2" w:tplc="04090005" w:tentative="1">
+      <w:start w:val="1"/>
+      <w:numFmt w:val="bullet"/>
+      <w:lvlText w:val=""/>
+      <w:lvlJc w:val="left"/>
+      <w:pPr>
+        <w:ind w:left="2520" w:hanging="360"/>
+      </w:pPr>
+      <w:rPr>
+        <w:rFonts w:ascii="Wingdings" w:hAnsi="Wingdings" w:hint="default"/>
+      </w:rPr>
+    </w:lvl>
+    <w:lvl w:ilvl="3" w:tplc="04090001" w:tentative="1">
+      <w:start w:val="1"/>
+      <w:numFmt w:val="bullet"/>
+      <w:lvlText w:val=""/>
+      <w:lvlJc w:val="left"/>
+      <w:pPr>
+        <w:ind w:left="3240" w:hanging="360"/>
+      </w:pPr>
+      <w:rPr>
+        <w:rFonts w:ascii="Symbol" w:hAnsi="Symbol" w:hint="default"/>
+      </w:rPr>
+    </w:lvl>
+    <w:lvl w:ilvl="4" w:tplc="04090003" w:tentative="1">
+      <w:start w:val="1"/>
+      <w:numFmt w:val="bullet"/>
+      <w:lvlText w:val="o"/>
+      <w:lvlJc w:val="left"/>
+      <w:pPr>
+        <w:ind w:left="3960" w:hanging="360"/>
+      </w:pPr>
+      <w:rPr>
+        <w:rFonts w:ascii="Courier New" w:hAnsi="Courier New" w:cs="Courier New" w:hint="default"/>
+      </w:rPr>
+    </w:lvl>
+    <w:lvl w:ilvl="5" w:tplc="04090005" w:tentative="1">
+      <w:start w:val="1"/>
+      <w:numFmt w:val="bullet"/>
+      <w:lvlText w:val=""/>
+      <w:lvlJc w:val="left"/>
+      <w:pPr>
+        <w:ind w:left="4680" w:hanging="360"/>
+      </w:pPr>
+      <w:rPr>
+        <w:rFonts w:ascii="Wingdings" w:hAnsi="Wingdings" w:hint="default"/>
+      </w:rPr>
+    </w:lvl>
+    <w:lvl w:ilvl="6" w:tplc="04090001" w:tentative="1">
+      <w:start w:val="1"/>
+      <w:numFmt w:val="bullet"/>
+      <w:lvlText w:val=""/>
+      <w:lvlJc w:val="left"/>
+      <w:pPr>
+        <w:ind w:left="5400" w:hanging="360"/>
+      </w:pPr>
+      <w:rPr>
+        <w:rFonts w:ascii="Symbol" w:hAnsi="Symbol" w:hint="default"/>
+      </w:rPr>
+    </w:lvl>
+    <w:lvl w:ilvl="7" w:tplc="04090003" w:tentative="1">
+      <w:start w:val="1"/>
+      <w:numFmt w:val="bullet"/>
+      <w:lvlText w:val="o"/>
+      <w:lvlJc w:val="left"/>
+      <w:pPr>
+        <w:ind w:left="6120" w:hanging="360"/>
+      </w:pPr>
+      <w:rPr>
+        <w:rFonts w:ascii="Courier New" w:hAnsi="Courier New" w:cs="Courier New" w:hint="default"/>
+      </w:rPr>
+    </w:lvl>
+    <w:lvl w:ilvl="8" w:tplc="04090005" w:tentative="1">
+      <w:start w:val="1"/>
+      <w:numFmt w:val="bullet"/>
+      <w:lvlText w:val=""/>
+      <w:lvlJc w:val="left"/>
+      <w:pPr>
+        <w:ind w:left="6840" w:hanging="360"/>
+      </w:pPr>
+      <w:rPr>
+        <w:rFonts w:ascii="Wingdings" w:hAnsi="Wingdings" w:hint="default"/>
+      </w:rPr>
+    </w:lvl>
+  </w:abstractNum>
+  <w:abstractNum w:abstractNumId="1" w15:restartNumberingAfterBreak="0">
     <w:nsid w:val="05A13063"/>
     <w:multiLevelType w:val="hybridMultilevel"/>
     <w:tmpl w:val="EB6C3EA8"/>
@@ -7967,7 +8354,7 @@
       </w:pPr>
     </w:lvl>
   </w:abstractNum>
-  <w:abstractNum w:abstractNumId="1" w15:restartNumberingAfterBreak="0">
+  <w:abstractNum w:abstractNumId="2" w15:restartNumberingAfterBreak="0">
     <w:nsid w:val="0ED77829"/>
     <w:multiLevelType w:val="hybridMultilevel"/>
     <w:tmpl w:val="016279AE"/>
@@ -8056,7 +8443,7 @@
       </w:pPr>
     </w:lvl>
   </w:abstractNum>
-  <w:abstractNum w:abstractNumId="2" w15:restartNumberingAfterBreak="0">
+  <w:abstractNum w:abstractNumId="3" w15:restartNumberingAfterBreak="0">
     <w:nsid w:val="168934A4"/>
     <w:multiLevelType w:val="hybridMultilevel"/>
     <w:tmpl w:val="362CA6B0"/>
@@ -8145,7 +8532,7 @@
       </w:pPr>
     </w:lvl>
   </w:abstractNum>
-  <w:abstractNum w:abstractNumId="3" w15:restartNumberingAfterBreak="0">
+  <w:abstractNum w:abstractNumId="4" w15:restartNumberingAfterBreak="0">
     <w:nsid w:val="29392D1A"/>
     <w:multiLevelType w:val="multilevel"/>
     <w:tmpl w:val="9712F83A"/>
@@ -8266,7 +8653,96 @@
       </w:rPr>
     </w:lvl>
   </w:abstractNum>
-  <w:abstractNum w:abstractNumId="4" w15:restartNumberingAfterBreak="0">
+  <w:abstractNum w:abstractNumId="5" w15:restartNumberingAfterBreak="0">
+    <w:nsid w:val="303E6F6A"/>
+    <w:multiLevelType w:val="hybridMultilevel"/>
+    <w:tmpl w:val="220EEFDA"/>
+    <w:lvl w:ilvl="0" w:tplc="0409000F">
+      <w:start w:val="1"/>
+      <w:numFmt w:val="decimal"/>
+      <w:lvlText w:val="%1."/>
+      <w:lvlJc w:val="left"/>
+      <w:pPr>
+        <w:ind w:left="720" w:hanging="360"/>
+      </w:pPr>
+      <w:rPr>
+        <w:rFonts w:hint="default"/>
+      </w:rPr>
+    </w:lvl>
+    <w:lvl w:ilvl="1" w:tplc="04090019" w:tentative="1">
+      <w:start w:val="1"/>
+      <w:numFmt w:val="lowerLetter"/>
+      <w:lvlText w:val="%2."/>
+      <w:lvlJc w:val="left"/>
+      <w:pPr>
+        <w:ind w:left="1440" w:hanging="360"/>
+      </w:pPr>
+    </w:lvl>
+    <w:lvl w:ilvl="2" w:tplc="0409001B" w:tentative="1">
+      <w:start w:val="1"/>
+      <w:numFmt w:val="lowerRoman"/>
+      <w:lvlText w:val="%3."/>
+      <w:lvlJc w:val="right"/>
+      <w:pPr>
+        <w:ind w:left="2160" w:hanging="180"/>
+      </w:pPr>
+    </w:lvl>
+    <w:lvl w:ilvl="3" w:tplc="0409000F" w:tentative="1">
+      <w:start w:val="1"/>
+      <w:numFmt w:val="decimal"/>
+      <w:lvlText w:val="%4."/>
+      <w:lvlJc w:val="left"/>
+      <w:pPr>
+        <w:ind w:left="2880" w:hanging="360"/>
+      </w:pPr>
+    </w:lvl>
+    <w:lvl w:ilvl="4" w:tplc="04090019" w:tentative="1">
+      <w:start w:val="1"/>
+      <w:numFmt w:val="lowerLetter"/>
+      <w:lvlText w:val="%5."/>
+      <w:lvlJc w:val="left"/>
+      <w:pPr>
+        <w:ind w:left="3600" w:hanging="360"/>
+      </w:pPr>
+    </w:lvl>
+    <w:lvl w:ilvl="5" w:tplc="0409001B" w:tentative="1">
+      <w:start w:val="1"/>
+      <w:numFmt w:val="lowerRoman"/>
+      <w:lvlText w:val="%6."/>
+      <w:lvlJc w:val="right"/>
+      <w:pPr>
+        <w:ind w:left="4320" w:hanging="180"/>
+      </w:pPr>
+    </w:lvl>
+    <w:lvl w:ilvl="6" w:tplc="0409000F" w:tentative="1">
+      <w:start w:val="1"/>
+      <w:numFmt w:val="decimal"/>
+      <w:lvlText w:val="%7."/>
+      <w:lvlJc w:val="left"/>
+      <w:pPr>
+        <w:ind w:left="5040" w:hanging="360"/>
+      </w:pPr>
+    </w:lvl>
+    <w:lvl w:ilvl="7" w:tplc="04090019" w:tentative="1">
+      <w:start w:val="1"/>
+      <w:numFmt w:val="lowerLetter"/>
+      <w:lvlText w:val="%8."/>
+      <w:lvlJc w:val="left"/>
+      <w:pPr>
+        <w:ind w:left="5760" w:hanging="360"/>
+      </w:pPr>
+    </w:lvl>
+    <w:lvl w:ilvl="8" w:tplc="0409001B" w:tentative="1">
+      <w:start w:val="1"/>
+      <w:numFmt w:val="lowerRoman"/>
+      <w:lvlText w:val="%9."/>
+      <w:lvlJc w:val="right"/>
+      <w:pPr>
+        <w:ind w:left="6480" w:hanging="180"/>
+      </w:pPr>
+    </w:lvl>
+  </w:abstractNum>
+  <w:abstractNum w:abstractNumId="6" w15:restartNumberingAfterBreak="0">
     <w:nsid w:val="37D92E17"/>
     <w:multiLevelType w:val="hybridMultilevel"/>
     <w:tmpl w:val="EC58A728"/>
@@ -8406,7 +8882,7 @@
       </w:rPr>
     </w:lvl>
   </w:abstractNum>
-  <w:abstractNum w:abstractNumId="5" w15:restartNumberingAfterBreak="0">
+  <w:abstractNum w:abstractNumId="7" w15:restartNumberingAfterBreak="0">
     <w:nsid w:val="59B2477B"/>
     <w:multiLevelType w:val="hybridMultilevel"/>
     <w:tmpl w:val="92C2A090"/>
@@ -8495,7 +8971,7 @@
       </w:pPr>
     </w:lvl>
   </w:abstractNum>
-  <w:abstractNum w:abstractNumId="6" w15:restartNumberingAfterBreak="0">
+  <w:abstractNum w:abstractNumId="8" w15:restartNumberingAfterBreak="0">
     <w:nsid w:val="66935BCE"/>
     <w:multiLevelType w:val="multilevel"/>
     <w:tmpl w:val="54CEB662"/>
@@ -8608,7 +9084,7 @@
       </w:rPr>
     </w:lvl>
   </w:abstractNum>
-  <w:abstractNum w:abstractNumId="7" w15:restartNumberingAfterBreak="0">
+  <w:abstractNum w:abstractNumId="9" w15:restartNumberingAfterBreak="0">
     <w:nsid w:val="6ACF4E0D"/>
     <w:multiLevelType w:val="hybridMultilevel"/>
     <w:tmpl w:val="D18C628E"/>
@@ -8697,7 +9173,7 @@
       </w:pPr>
     </w:lvl>
   </w:abstractNum>
-  <w:abstractNum w:abstractNumId="8" w15:restartNumberingAfterBreak="0">
+  <w:abstractNum w:abstractNumId="10" w15:restartNumberingAfterBreak="0">
     <w:nsid w:val="6E296A07"/>
     <w:multiLevelType w:val="hybridMultilevel"/>
     <w:tmpl w:val="9FA0514E"/>
@@ -8787,31 +9263,37 @@
     </w:lvl>
   </w:abstractNum>
   <w:num w:numId="1">
+    <w:abstractNumId w:val="3"/>
+  </w:num>
+  <w:num w:numId="2">
+    <w:abstractNumId w:val="6"/>
+  </w:num>
+  <w:num w:numId="3">
+    <w:abstractNumId w:val="10"/>
+  </w:num>
+  <w:num w:numId="4">
+    <w:abstractNumId w:val="4"/>
+  </w:num>
+  <w:num w:numId="5">
+    <w:abstractNumId w:val="9"/>
+  </w:num>
+  <w:num w:numId="6">
+    <w:abstractNumId w:val="7"/>
+  </w:num>
+  <w:num w:numId="7">
+    <w:abstractNumId w:val="8"/>
+  </w:num>
+  <w:num w:numId="8">
+    <w:abstractNumId w:val="1"/>
+  </w:num>
+  <w:num w:numId="9">
     <w:abstractNumId w:val="2"/>
   </w:num>
-  <w:num w:numId="2">
-    <w:abstractNumId w:val="4"/>
-  </w:num>
-  <w:num w:numId="3">
-    <w:abstractNumId w:val="8"/>
-  </w:num>
-  <w:num w:numId="4">
-    <w:abstractNumId w:val="3"/>
-  </w:num>
-  <w:num w:numId="5">
-    <w:abstractNumId w:val="7"/>
-  </w:num>
-  <w:num w:numId="6">
+  <w:num w:numId="10">
     <w:abstractNumId w:val="5"/>
   </w:num>
-  <w:num w:numId="7">
-    <w:abstractNumId w:val="6"/>
-  </w:num>
-  <w:num w:numId="8">
+  <w:num w:numId="11">
     <w:abstractNumId w:val="0"/>
-  </w:num>
-  <w:num w:numId="9">
-    <w:abstractNumId w:val="1"/>
   </w:num>
 </w:numbering>
 </file>
@@ -8950,6 +9432,7 @@
     <w:lsdException w:name="HTML Sample" w:semiHidden="1" w:unhideWhenUsed="1"/>
     <w:lsdException w:name="HTML Typewriter" w:semiHidden="1" w:unhideWhenUsed="1"/>
     <w:lsdException w:name="HTML Variable" w:semiHidden="1" w:unhideWhenUsed="1"/>
+    <w:lsdException w:name="Normal Table" w:semiHidden="1" w:unhideWhenUsed="1"/>
     <w:lsdException w:name="annotation subject" w:semiHidden="1" w:unhideWhenUsed="1"/>
     <w:lsdException w:name="No List" w:semiHidden="1" w:unhideWhenUsed="1"/>
     <w:lsdException w:name="Outline List 1" w:semiHidden="1" w:unhideWhenUsed="1"/>
@@ -8996,8 +9479,10 @@
     <w:lsdException w:name="Table Subtle 2" w:semiHidden="1" w:unhideWhenUsed="1"/>
     <w:lsdException w:name="Table Web 1" w:semiHidden="1" w:unhideWhenUsed="1"/>
     <w:lsdException w:name="Table Web 2" w:semiHidden="1" w:unhideWhenUsed="1"/>
+    <w:lsdException w:name="Table Web 3" w:semiHidden="1" w:unhideWhenUsed="1"/>
     <w:lsdException w:name="Balloon Text" w:semiHidden="1" w:unhideWhenUsed="1"/>
     <w:lsdException w:name="Table Grid" w:uiPriority="39"/>
+    <w:lsdException w:name="Table Theme" w:semiHidden="1" w:unhideWhenUsed="1"/>
     <w:lsdException w:name="Placeholder Text" w:semiHidden="1"/>
     <w:lsdException w:name="No Spacing" w:uiPriority="1" w:qFormat="1"/>
     <w:lsdException w:name="Light Shading" w:uiPriority="60"/>

</xml_diff>

<commit_message>
update hiện trạng tin học
</commit_message>
<xml_diff>
--- a/Báo cáo đồ án  - Quản lí sổ tiết kiệm - nhóm bảo gì làm nấy.docx
+++ b/Báo cáo đồ án  - Quản lí sổ tiết kiệm - nhóm bảo gì làm nấy.docx
@@ -8170,8 +8170,6 @@
                 <w:t>Thực hiện nhiệm vụ xử lý nghiệp vụ mua, chuyển đổi ngoại tệ, séc du lịch. Thực hiện các nghiệp vụ có liên quan đến xuất nhập khẩu hàng hóa, dịch vụ của khách hàng. Bao gồm các nghiệp vụ, thông báo, thanh toán L/C, nhờ thu và chuyển tiền.</w:t>
               </w:r>
             </w:ins>
-            <w:bookmarkStart w:id="896" w:name="_GoBack"/>
-            <w:bookmarkEnd w:id="896"/>
           </w:p>
         </w:tc>
       </w:tr>
@@ -8180,9 +8178,9 @@
       <w:pPr>
         <w:ind w:left="360"/>
         <w:rPr>
-          <w:ins w:id="897" w:author="Hoan Ng" w:date="2017-03-20T22:11:00Z"/>
+          <w:ins w:id="896" w:author="Hoan Ng" w:date="2017-03-20T22:11:00Z"/>
         </w:rPr>
-        <w:pPrChange w:id="898" w:author="Hoan Ng" w:date="2017-03-20T21:39:00Z">
+        <w:pPrChange w:id="897" w:author="Hoan Ng" w:date="2017-03-20T21:39:00Z">
           <w:pPr>
             <w:pStyle w:val="ListParagraph"/>
             <w:numPr>
@@ -8197,9 +8195,9 @@
       <w:pPr>
         <w:ind w:firstLine="360"/>
         <w:rPr>
-          <w:ins w:id="899" w:author="Hoan Ng" w:date="2017-03-20T22:11:00Z"/>
+          <w:ins w:id="898" w:author="Hoan Ng" w:date="2017-03-20T22:11:00Z"/>
         </w:rPr>
-        <w:pPrChange w:id="900" w:author="Hoan Ng" w:date="2017-03-20T22:11:00Z">
+        <w:pPrChange w:id="899" w:author="Hoan Ng" w:date="2017-03-20T22:11:00Z">
           <w:pPr>
             <w:pStyle w:val="ListParagraph"/>
             <w:numPr>
@@ -8209,7 +8207,7 @@
           </w:pPr>
         </w:pPrChange>
       </w:pPr>
-      <w:ins w:id="901" w:author="Hoan Ng" w:date="2017-03-20T21:39:00Z">
+      <w:ins w:id="900" w:author="Hoan Ng" w:date="2017-03-20T21:39:00Z">
         <w:r>
           <w:t xml:space="preserve">1.2. </w:t>
         </w:r>
@@ -8224,9 +8222,9 @@
     <w:p>
       <w:pPr>
         <w:rPr>
-          <w:del w:id="902" w:author="Hoan Ng" w:date="2017-03-20T21:39:00Z"/>
+          <w:del w:id="901" w:author="Hoan Ng" w:date="2017-03-20T21:39:00Z"/>
         </w:rPr>
-        <w:pPrChange w:id="903" w:author="Hoan Ng" w:date="2017-03-20T21:40:00Z">
+        <w:pPrChange w:id="902" w:author="Hoan Ng" w:date="2017-03-20T21:40:00Z">
           <w:pPr>
             <w:pStyle w:val="ListParagraph"/>
             <w:numPr>
@@ -8236,12 +8234,12 @@
           </w:pPr>
         </w:pPrChange>
       </w:pPr>
-      <w:ins w:id="904" w:author="Hoan Ng" w:date="2017-03-20T22:11:00Z">
+      <w:ins w:id="903" w:author="Hoan Ng" w:date="2017-03-20T22:11:00Z">
         <w:r>
           <w:t xml:space="preserve">        </w:t>
         </w:r>
       </w:ins>
-      <w:del w:id="905" w:author="Hoan Ng" w:date="2017-03-20T21:39:00Z">
+      <w:del w:id="904" w:author="Hoan Ng" w:date="2017-03-20T21:39:00Z">
         <w:r>
           <w:delText>)</w:delText>
         </w:r>
@@ -8249,17 +8247,11 @@
     </w:p>
     <w:p>
       <w:pPr>
-        <w:pPrChange w:id="906" w:author="Hoan Ng" w:date="2017-03-20T21:39:00Z">
-          <w:pPr>
-            <w:pStyle w:val="ListParagraph"/>
-            <w:numPr>
-              <w:numId w:val="1"/>
-            </w:numPr>
-            <w:ind w:hanging="360"/>
-          </w:pPr>
-        </w:pPrChange>
-      </w:pPr>
-      <w:ins w:id="907" w:author="Hoan Ng" w:date="2017-03-20T21:39:00Z">
+        <w:rPr>
+          <w:ins w:id="905" w:author="LÊ VĂN PA" w:date="2018-03-13T15:54:00Z"/>
+        </w:rPr>
+      </w:pPr>
+      <w:ins w:id="906" w:author="Hoan Ng" w:date="2017-03-20T21:39:00Z">
         <w:r>
           <w:t xml:space="preserve">1.3. </w:t>
         </w:r>
@@ -8270,6 +8262,951 @@
     </w:p>
     <w:p>
       <w:pPr>
+        <w:numPr>
+          <w:ilvl w:val="0"/>
+          <w:numId w:val="12"/>
+        </w:numPr>
+        <w:contextualSpacing/>
+        <w:rPr>
+          <w:ins w:id="907" w:author="LÊ VĂN PA" w:date="2018-03-13T15:54:00Z"/>
+          <w:rFonts w:ascii="Times New Roman" w:eastAsia="Times New Roman" w:hAnsi="Times New Roman" w:cs="Times New Roman"/>
+          <w:sz w:val="28"/>
+          <w:szCs w:val="28"/>
+        </w:rPr>
+      </w:pPr>
+      <w:ins w:id="908" w:author="LÊ VĂN PA" w:date="2018-03-13T15:54:00Z">
+        <w:r>
+          <w:rPr>
+            <w:rFonts w:ascii="Times New Roman" w:eastAsia="Times New Roman" w:hAnsi="Times New Roman" w:cs="Times New Roman"/>
+            <w:b/>
+            <w:sz w:val="28"/>
+            <w:szCs w:val="28"/>
+          </w:rPr>
+          <w:t>Cơ sở vật chất</w:t>
+        </w:r>
+      </w:ins>
+    </w:p>
+    <w:tbl>
+      <w:tblPr>
+        <w:tblStyle w:val="TableGrid1"/>
+        <w:tblW w:w="0" w:type="auto"/>
+        <w:tblLook w:val="04A0" w:firstRow="1" w:lastRow="0" w:firstColumn="1" w:lastColumn="0" w:noHBand="0" w:noVBand="1"/>
+      </w:tblPr>
+      <w:tblGrid>
+        <w:gridCol w:w="1673"/>
+        <w:gridCol w:w="1033"/>
+        <w:gridCol w:w="1363"/>
+        <w:gridCol w:w="2148"/>
+        <w:gridCol w:w="1542"/>
+        <w:gridCol w:w="1591"/>
+      </w:tblGrid>
+      <w:tr>
+        <w:trPr>
+          <w:trHeight w:val="489"/>
+          <w:ins w:id="909" w:author="LÊ VĂN PA" w:date="2018-03-13T15:54:00Z"/>
+        </w:trPr>
+        <w:tc>
+          <w:tcPr>
+            <w:tcW w:w="1673" w:type="dxa"/>
+            <w:vAlign w:val="center"/>
+          </w:tcPr>
+          <w:p>
+            <w:pPr>
+              <w:spacing w:line="259" w:lineRule="auto"/>
+              <w:jc w:val="center"/>
+              <w:rPr>
+                <w:ins w:id="910" w:author="LÊ VĂN PA" w:date="2018-03-13T15:54:00Z"/>
+                <w:b/>
+              </w:rPr>
+            </w:pPr>
+            <w:ins w:id="911" w:author="LÊ VĂN PA" w:date="2018-03-13T15:54:00Z">
+              <w:r>
+                <w:rPr>
+                  <w:b/>
+                </w:rPr>
+                <w:t>Tên thiết bị</w:t>
+              </w:r>
+            </w:ins>
+          </w:p>
+        </w:tc>
+        <w:tc>
+          <w:tcPr>
+            <w:tcW w:w="1033" w:type="dxa"/>
+            <w:vAlign w:val="center"/>
+          </w:tcPr>
+          <w:p>
+            <w:pPr>
+              <w:spacing w:line="259" w:lineRule="auto"/>
+              <w:jc w:val="center"/>
+              <w:rPr>
+                <w:ins w:id="912" w:author="LÊ VĂN PA" w:date="2018-03-13T15:54:00Z"/>
+                <w:b/>
+              </w:rPr>
+            </w:pPr>
+            <w:ins w:id="913" w:author="LÊ VĂN PA" w:date="2018-03-13T15:54:00Z">
+              <w:r>
+                <w:rPr>
+                  <w:b/>
+                </w:rPr>
+                <w:t>Số lượng</w:t>
+              </w:r>
+            </w:ins>
+          </w:p>
+        </w:tc>
+        <w:tc>
+          <w:tcPr>
+            <w:tcW w:w="1363" w:type="dxa"/>
+            <w:vAlign w:val="center"/>
+          </w:tcPr>
+          <w:p>
+            <w:pPr>
+              <w:spacing w:line="259" w:lineRule="auto"/>
+              <w:jc w:val="center"/>
+              <w:rPr>
+                <w:ins w:id="914" w:author="LÊ VĂN PA" w:date="2018-03-13T15:54:00Z"/>
+                <w:b/>
+              </w:rPr>
+            </w:pPr>
+            <w:ins w:id="915" w:author="LÊ VĂN PA" w:date="2018-03-13T15:54:00Z">
+              <w:r>
+                <w:rPr>
+                  <w:b/>
+                </w:rPr>
+                <w:t>Cấu hình</w:t>
+              </w:r>
+            </w:ins>
+          </w:p>
+        </w:tc>
+        <w:tc>
+          <w:tcPr>
+            <w:tcW w:w="2148" w:type="dxa"/>
+            <w:vAlign w:val="center"/>
+          </w:tcPr>
+          <w:p>
+            <w:pPr>
+              <w:spacing w:line="259" w:lineRule="auto"/>
+              <w:jc w:val="center"/>
+              <w:rPr>
+                <w:ins w:id="916" w:author="LÊ VĂN PA" w:date="2018-03-13T15:54:00Z"/>
+                <w:b/>
+              </w:rPr>
+            </w:pPr>
+            <w:ins w:id="917" w:author="LÊ VĂN PA" w:date="2018-03-13T15:54:00Z">
+              <w:r>
+                <w:rPr>
+                  <w:b/>
+                </w:rPr>
+                <w:t>Vị trí vật lý</w:t>
+              </w:r>
+            </w:ins>
+          </w:p>
+        </w:tc>
+        <w:tc>
+          <w:tcPr>
+            <w:tcW w:w="1542" w:type="dxa"/>
+            <w:vAlign w:val="center"/>
+          </w:tcPr>
+          <w:p>
+            <w:pPr>
+              <w:spacing w:line="259" w:lineRule="auto"/>
+              <w:jc w:val="center"/>
+              <w:rPr>
+                <w:ins w:id="918" w:author="LÊ VĂN PA" w:date="2018-03-13T15:54:00Z"/>
+                <w:b/>
+              </w:rPr>
+            </w:pPr>
+            <w:ins w:id="919" w:author="LÊ VĂN PA" w:date="2018-03-13T15:54:00Z">
+              <w:r>
+                <w:rPr>
+                  <w:b/>
+                </w:rPr>
+                <w:t>Kết nối mạng</w:t>
+              </w:r>
+            </w:ins>
+          </w:p>
+        </w:tc>
+        <w:tc>
+          <w:tcPr>
+            <w:tcW w:w="1591" w:type="dxa"/>
+            <w:vAlign w:val="center"/>
+          </w:tcPr>
+          <w:p>
+            <w:pPr>
+              <w:spacing w:line="259" w:lineRule="auto"/>
+              <w:jc w:val="center"/>
+              <w:rPr>
+                <w:ins w:id="920" w:author="LÊ VĂN PA" w:date="2018-03-13T15:54:00Z"/>
+                <w:b/>
+              </w:rPr>
+            </w:pPr>
+            <w:ins w:id="921" w:author="LÊ VĂN PA" w:date="2018-03-13T15:54:00Z">
+              <w:r>
+                <w:rPr>
+                  <w:b/>
+                </w:rPr>
+                <w:t>Loại kết nối</w:t>
+              </w:r>
+            </w:ins>
+          </w:p>
+        </w:tc>
+      </w:tr>
+      <w:tr>
+        <w:trPr>
+          <w:trHeight w:val="475"/>
+          <w:ins w:id="922" w:author="LÊ VĂN PA" w:date="2018-03-13T15:54:00Z"/>
+        </w:trPr>
+        <w:tc>
+          <w:tcPr>
+            <w:tcW w:w="1673" w:type="dxa"/>
+            <w:vAlign w:val="center"/>
+          </w:tcPr>
+          <w:p>
+            <w:pPr>
+              <w:spacing w:line="259" w:lineRule="auto"/>
+              <w:rPr>
+                <w:ins w:id="923" w:author="LÊ VĂN PA" w:date="2018-03-13T15:54:00Z"/>
+              </w:rPr>
+            </w:pPr>
+            <w:ins w:id="924" w:author="LÊ VĂN PA" w:date="2018-03-13T15:54:00Z">
+              <w:r>
+                <w:t>PC</w:t>
+              </w:r>
+            </w:ins>
+          </w:p>
+        </w:tc>
+        <w:tc>
+          <w:tcPr>
+            <w:tcW w:w="1033" w:type="dxa"/>
+            <w:vAlign w:val="center"/>
+          </w:tcPr>
+          <w:p>
+            <w:pPr>
+              <w:spacing w:line="259" w:lineRule="auto"/>
+              <w:rPr>
+                <w:ins w:id="925" w:author="LÊ VĂN PA" w:date="2018-03-13T15:54:00Z"/>
+              </w:rPr>
+            </w:pPr>
+            <w:ins w:id="926" w:author="LÊ VĂN PA" w:date="2018-03-13T15:54:00Z">
+              <w:r>
+                <w:t>10</w:t>
+              </w:r>
+            </w:ins>
+          </w:p>
+        </w:tc>
+        <w:tc>
+          <w:tcPr>
+            <w:tcW w:w="1363" w:type="dxa"/>
+            <w:vAlign w:val="center"/>
+          </w:tcPr>
+          <w:p>
+            <w:pPr>
+              <w:spacing w:line="259" w:lineRule="auto"/>
+              <w:rPr>
+                <w:ins w:id="927" w:author="LÊ VĂN PA" w:date="2018-03-13T15:54:00Z"/>
+              </w:rPr>
+            </w:pPr>
+            <w:ins w:id="928" w:author="LÊ VĂN PA" w:date="2018-03-13T15:54:00Z">
+              <w:r>
+                <w:t>Cao</w:t>
+              </w:r>
+            </w:ins>
+          </w:p>
+        </w:tc>
+        <w:tc>
+          <w:tcPr>
+            <w:tcW w:w="2148" w:type="dxa"/>
+            <w:vAlign w:val="center"/>
+          </w:tcPr>
+          <w:p>
+            <w:pPr>
+              <w:spacing w:line="259" w:lineRule="auto"/>
+              <w:rPr>
+                <w:ins w:id="929" w:author="LÊ VĂN PA" w:date="2018-03-13T15:54:00Z"/>
+              </w:rPr>
+            </w:pPr>
+            <w:ins w:id="930" w:author="LÊ VĂN PA" w:date="2018-03-13T15:54:00Z">
+              <w:r>
+                <w:t>Phòng giao dịch</w:t>
+              </w:r>
+            </w:ins>
+          </w:p>
+        </w:tc>
+        <w:tc>
+          <w:tcPr>
+            <w:tcW w:w="1542" w:type="dxa"/>
+            <w:vAlign w:val="center"/>
+          </w:tcPr>
+          <w:p>
+            <w:pPr>
+              <w:spacing w:line="259" w:lineRule="auto"/>
+              <w:rPr>
+                <w:ins w:id="931" w:author="LÊ VĂN PA" w:date="2018-03-13T15:54:00Z"/>
+              </w:rPr>
+            </w:pPr>
+            <w:ins w:id="932" w:author="LÊ VĂN PA" w:date="2018-03-13T15:54:00Z">
+              <w:r>
+                <w:t>Có</w:t>
+              </w:r>
+            </w:ins>
+          </w:p>
+        </w:tc>
+        <w:tc>
+          <w:tcPr>
+            <w:tcW w:w="1591" w:type="dxa"/>
+            <w:vAlign w:val="center"/>
+          </w:tcPr>
+          <w:p>
+            <w:pPr>
+              <w:spacing w:line="259" w:lineRule="auto"/>
+              <w:rPr>
+                <w:ins w:id="933" w:author="LÊ VĂN PA" w:date="2018-03-13T15:54:00Z"/>
+              </w:rPr>
+            </w:pPr>
+            <w:ins w:id="934" w:author="LÊ VĂN PA" w:date="2018-03-13T15:54:00Z">
+              <w:r>
+                <w:t>LAN, Internet</w:t>
+              </w:r>
+            </w:ins>
+          </w:p>
+        </w:tc>
+      </w:tr>
+      <w:tr>
+        <w:trPr>
+          <w:trHeight w:val="475"/>
+          <w:ins w:id="935" w:author="LÊ VĂN PA" w:date="2018-03-13T15:54:00Z"/>
+        </w:trPr>
+        <w:tc>
+          <w:tcPr>
+            <w:tcW w:w="1673" w:type="dxa"/>
+            <w:vAlign w:val="center"/>
+          </w:tcPr>
+          <w:p>
+            <w:pPr>
+              <w:spacing w:line="259" w:lineRule="auto"/>
+              <w:rPr>
+                <w:ins w:id="936" w:author="LÊ VĂN PA" w:date="2018-03-13T15:54:00Z"/>
+              </w:rPr>
+            </w:pPr>
+            <w:ins w:id="937" w:author="LÊ VĂN PA" w:date="2018-03-13T15:54:00Z">
+              <w:r>
+                <w:t>PC</w:t>
+              </w:r>
+            </w:ins>
+          </w:p>
+        </w:tc>
+        <w:tc>
+          <w:tcPr>
+            <w:tcW w:w="1033" w:type="dxa"/>
+            <w:vAlign w:val="center"/>
+          </w:tcPr>
+          <w:p>
+            <w:pPr>
+              <w:spacing w:line="259" w:lineRule="auto"/>
+              <w:rPr>
+                <w:ins w:id="938" w:author="LÊ VĂN PA" w:date="2018-03-13T15:54:00Z"/>
+              </w:rPr>
+            </w:pPr>
+            <w:ins w:id="939" w:author="LÊ VĂN PA" w:date="2018-03-13T15:54:00Z">
+              <w:r>
+                <w:t>4</w:t>
+              </w:r>
+            </w:ins>
+          </w:p>
+        </w:tc>
+        <w:tc>
+          <w:tcPr>
+            <w:tcW w:w="1363" w:type="dxa"/>
+            <w:vAlign w:val="center"/>
+          </w:tcPr>
+          <w:p>
+            <w:pPr>
+              <w:spacing w:line="259" w:lineRule="auto"/>
+              <w:rPr>
+                <w:ins w:id="940" w:author="LÊ VĂN PA" w:date="2018-03-13T15:54:00Z"/>
+              </w:rPr>
+            </w:pPr>
+            <w:ins w:id="941" w:author="LÊ VĂN PA" w:date="2018-03-13T15:54:00Z">
+              <w:r>
+                <w:t>Cao</w:t>
+              </w:r>
+            </w:ins>
+          </w:p>
+        </w:tc>
+        <w:tc>
+          <w:tcPr>
+            <w:tcW w:w="2148" w:type="dxa"/>
+            <w:vAlign w:val="center"/>
+          </w:tcPr>
+          <w:p>
+            <w:pPr>
+              <w:spacing w:line="259" w:lineRule="auto"/>
+              <w:rPr>
+                <w:ins w:id="942" w:author="LÊ VĂN PA" w:date="2018-03-13T15:54:00Z"/>
+              </w:rPr>
+            </w:pPr>
+            <w:ins w:id="943" w:author="LÊ VĂN PA" w:date="2018-03-13T15:54:00Z">
+              <w:r>
+                <w:t>Phòng giám đốc, phó giám đốc, thư ký, phòng bảo vệ</w:t>
+              </w:r>
+            </w:ins>
+          </w:p>
+        </w:tc>
+        <w:tc>
+          <w:tcPr>
+            <w:tcW w:w="1542" w:type="dxa"/>
+            <w:vAlign w:val="center"/>
+          </w:tcPr>
+          <w:p>
+            <w:pPr>
+              <w:spacing w:line="259" w:lineRule="auto"/>
+              <w:rPr>
+                <w:ins w:id="944" w:author="LÊ VĂN PA" w:date="2018-03-13T15:54:00Z"/>
+              </w:rPr>
+            </w:pPr>
+            <w:ins w:id="945" w:author="LÊ VĂN PA" w:date="2018-03-13T15:54:00Z">
+              <w:r>
+                <w:t xml:space="preserve">Có </w:t>
+              </w:r>
+            </w:ins>
+          </w:p>
+        </w:tc>
+        <w:tc>
+          <w:tcPr>
+            <w:tcW w:w="1591" w:type="dxa"/>
+            <w:vAlign w:val="center"/>
+          </w:tcPr>
+          <w:p>
+            <w:pPr>
+              <w:spacing w:line="259" w:lineRule="auto"/>
+              <w:rPr>
+                <w:ins w:id="946" w:author="LÊ VĂN PA" w:date="2018-03-13T15:54:00Z"/>
+              </w:rPr>
+            </w:pPr>
+            <w:ins w:id="947" w:author="LÊ VĂN PA" w:date="2018-03-13T15:54:00Z">
+              <w:r>
+                <w:t>LAN, Internet</w:t>
+              </w:r>
+            </w:ins>
+          </w:p>
+        </w:tc>
+      </w:tr>
+      <w:tr>
+        <w:trPr>
+          <w:trHeight w:val="475"/>
+          <w:ins w:id="948" w:author="LÊ VĂN PA" w:date="2018-03-13T15:54:00Z"/>
+        </w:trPr>
+        <w:tc>
+          <w:tcPr>
+            <w:tcW w:w="1673" w:type="dxa"/>
+            <w:vAlign w:val="center"/>
+          </w:tcPr>
+          <w:p>
+            <w:pPr>
+              <w:spacing w:line="259" w:lineRule="auto"/>
+              <w:rPr>
+                <w:ins w:id="949" w:author="LÊ VĂN PA" w:date="2018-03-13T15:54:00Z"/>
+              </w:rPr>
+            </w:pPr>
+            <w:ins w:id="950" w:author="LÊ VĂN PA" w:date="2018-03-13T15:54:00Z">
+              <w:r>
+                <w:t>Wireless router</w:t>
+              </w:r>
+            </w:ins>
+          </w:p>
+        </w:tc>
+        <w:tc>
+          <w:tcPr>
+            <w:tcW w:w="1033" w:type="dxa"/>
+            <w:vAlign w:val="center"/>
+          </w:tcPr>
+          <w:p>
+            <w:pPr>
+              <w:spacing w:line="259" w:lineRule="auto"/>
+              <w:rPr>
+                <w:ins w:id="951" w:author="LÊ VĂN PA" w:date="2018-03-13T15:54:00Z"/>
+              </w:rPr>
+            </w:pPr>
+            <w:ins w:id="952" w:author="LÊ VĂN PA" w:date="2018-03-13T15:54:00Z">
+              <w:r>
+                <w:t>3</w:t>
+              </w:r>
+            </w:ins>
+          </w:p>
+        </w:tc>
+        <w:tc>
+          <w:tcPr>
+            <w:tcW w:w="1363" w:type="dxa"/>
+            <w:vAlign w:val="center"/>
+          </w:tcPr>
+          <w:p>
+            <w:pPr>
+              <w:spacing w:line="259" w:lineRule="auto"/>
+              <w:rPr>
+                <w:ins w:id="953" w:author="LÊ VĂN PA" w:date="2018-03-13T15:54:00Z"/>
+              </w:rPr>
+            </w:pPr>
+            <w:ins w:id="954" w:author="LÊ VĂN PA" w:date="2018-03-13T15:54:00Z">
+              <w:r>
+                <w:t>Khá</w:t>
+              </w:r>
+            </w:ins>
+          </w:p>
+        </w:tc>
+        <w:tc>
+          <w:tcPr>
+            <w:tcW w:w="2148" w:type="dxa"/>
+            <w:vAlign w:val="center"/>
+          </w:tcPr>
+          <w:p>
+            <w:pPr>
+              <w:spacing w:line="259" w:lineRule="auto"/>
+              <w:rPr>
+                <w:ins w:id="955" w:author="LÊ VĂN PA" w:date="2018-03-13T15:54:00Z"/>
+              </w:rPr>
+            </w:pPr>
+            <w:ins w:id="956" w:author="LÊ VĂN PA" w:date="2018-03-13T15:54:00Z">
+              <w:r>
+                <w:t>Quầy giao dịch, phòng nhân viên</w:t>
+              </w:r>
+            </w:ins>
+          </w:p>
+        </w:tc>
+        <w:tc>
+          <w:tcPr>
+            <w:tcW w:w="1542" w:type="dxa"/>
+            <w:vAlign w:val="center"/>
+          </w:tcPr>
+          <w:p>
+            <w:pPr>
+              <w:spacing w:line="259" w:lineRule="auto"/>
+              <w:rPr>
+                <w:ins w:id="957" w:author="LÊ VĂN PA" w:date="2018-03-13T15:54:00Z"/>
+              </w:rPr>
+            </w:pPr>
+            <w:ins w:id="958" w:author="LÊ VĂN PA" w:date="2018-03-13T15:54:00Z">
+              <w:r>
+                <w:t>Có</w:t>
+              </w:r>
+            </w:ins>
+          </w:p>
+        </w:tc>
+        <w:tc>
+          <w:tcPr>
+            <w:tcW w:w="1591" w:type="dxa"/>
+            <w:vAlign w:val="center"/>
+          </w:tcPr>
+          <w:p>
+            <w:pPr>
+              <w:spacing w:line="259" w:lineRule="auto"/>
+              <w:rPr>
+                <w:ins w:id="959" w:author="LÊ VĂN PA" w:date="2018-03-13T15:54:00Z"/>
+              </w:rPr>
+            </w:pPr>
+            <w:ins w:id="960" w:author="LÊ VĂN PA" w:date="2018-03-13T15:54:00Z">
+              <w:r>
+                <w:t>Internet</w:t>
+              </w:r>
+            </w:ins>
+          </w:p>
+        </w:tc>
+      </w:tr>
+      <w:tr>
+        <w:trPr>
+          <w:trHeight w:val="475"/>
+          <w:ins w:id="961" w:author="LÊ VĂN PA" w:date="2018-03-13T15:54:00Z"/>
+        </w:trPr>
+        <w:tc>
+          <w:tcPr>
+            <w:tcW w:w="1673" w:type="dxa"/>
+            <w:vAlign w:val="center"/>
+          </w:tcPr>
+          <w:p>
+            <w:pPr>
+              <w:spacing w:line="259" w:lineRule="auto"/>
+              <w:rPr>
+                <w:ins w:id="962" w:author="LÊ VĂN PA" w:date="2018-03-13T15:54:00Z"/>
+              </w:rPr>
+            </w:pPr>
+            <w:ins w:id="963" w:author="LÊ VĂN PA" w:date="2018-03-13T15:54:00Z">
+              <w:r>
+                <w:t>CCTV (Camera)</w:t>
+              </w:r>
+            </w:ins>
+          </w:p>
+        </w:tc>
+        <w:tc>
+          <w:tcPr>
+            <w:tcW w:w="1033" w:type="dxa"/>
+            <w:vAlign w:val="center"/>
+          </w:tcPr>
+          <w:p>
+            <w:pPr>
+              <w:spacing w:line="259" w:lineRule="auto"/>
+              <w:rPr>
+                <w:ins w:id="964" w:author="LÊ VĂN PA" w:date="2018-03-13T15:54:00Z"/>
+              </w:rPr>
+            </w:pPr>
+            <w:ins w:id="965" w:author="LÊ VĂN PA" w:date="2018-03-13T15:54:00Z">
+              <w:r>
+                <w:t>5</w:t>
+              </w:r>
+            </w:ins>
+          </w:p>
+        </w:tc>
+        <w:tc>
+          <w:tcPr>
+            <w:tcW w:w="1363" w:type="dxa"/>
+            <w:vAlign w:val="center"/>
+          </w:tcPr>
+          <w:p>
+            <w:pPr>
+              <w:spacing w:line="259" w:lineRule="auto"/>
+              <w:rPr>
+                <w:ins w:id="966" w:author="LÊ VĂN PA" w:date="2018-03-13T15:54:00Z"/>
+              </w:rPr>
+            </w:pPr>
+            <w:ins w:id="967" w:author="LÊ VĂN PA" w:date="2018-03-13T15:54:00Z">
+              <w:r>
+                <w:t>Cao</w:t>
+              </w:r>
+            </w:ins>
+          </w:p>
+        </w:tc>
+        <w:tc>
+          <w:tcPr>
+            <w:tcW w:w="2148" w:type="dxa"/>
+            <w:vAlign w:val="center"/>
+          </w:tcPr>
+          <w:p>
+            <w:pPr>
+              <w:spacing w:line="259" w:lineRule="auto"/>
+              <w:rPr>
+                <w:ins w:id="968" w:author="LÊ VĂN PA" w:date="2018-03-13T15:54:00Z"/>
+              </w:rPr>
+            </w:pPr>
+            <w:ins w:id="969" w:author="LÊ VĂN PA" w:date="2018-03-13T15:54:00Z">
+              <w:r>
+                <w:t>Hành lang</w:t>
+              </w:r>
+            </w:ins>
+          </w:p>
+        </w:tc>
+        <w:tc>
+          <w:tcPr>
+            <w:tcW w:w="1542" w:type="dxa"/>
+            <w:vAlign w:val="center"/>
+          </w:tcPr>
+          <w:p>
+            <w:pPr>
+              <w:spacing w:line="259" w:lineRule="auto"/>
+              <w:rPr>
+                <w:ins w:id="970" w:author="LÊ VĂN PA" w:date="2018-03-13T15:54:00Z"/>
+              </w:rPr>
+            </w:pPr>
+            <w:ins w:id="971" w:author="LÊ VĂN PA" w:date="2018-03-13T15:54:00Z">
+              <w:r>
+                <w:t>Không</w:t>
+              </w:r>
+            </w:ins>
+          </w:p>
+        </w:tc>
+        <w:tc>
+          <w:tcPr>
+            <w:tcW w:w="1591" w:type="dxa"/>
+            <w:vAlign w:val="center"/>
+          </w:tcPr>
+          <w:p>
+            <w:pPr>
+              <w:spacing w:line="259" w:lineRule="auto"/>
+              <w:rPr>
+                <w:ins w:id="972" w:author="LÊ VĂN PA" w:date="2018-03-13T15:54:00Z"/>
+              </w:rPr>
+            </w:pPr>
+          </w:p>
+        </w:tc>
+      </w:tr>
+    </w:tbl>
+    <w:p>
+      <w:pPr>
+        <w:numPr>
+          <w:ilvl w:val="0"/>
+          <w:numId w:val="13"/>
+        </w:numPr>
+        <w:spacing w:after="0" w:line="276" w:lineRule="auto"/>
+        <w:contextualSpacing/>
+        <w:rPr>
+          <w:ins w:id="973" w:author="LÊ VĂN PA" w:date="2018-03-13T15:54:00Z"/>
+          <w:rFonts w:ascii="Times New Roman" w:eastAsia="Times New Roman" w:hAnsi="Times New Roman" w:cs="Times New Roman"/>
+          <w:sz w:val="28"/>
+          <w:lang w:eastAsia="vi-VN"/>
+        </w:rPr>
+      </w:pPr>
+      <w:ins w:id="974" w:author="LÊ VĂN PA" w:date="2018-03-13T15:54:00Z">
+        <w:r>
+          <w:rPr>
+            <w:rFonts w:ascii="Times New Roman" w:eastAsia="Times New Roman" w:hAnsi="Times New Roman" w:cs="Times New Roman"/>
+            <w:sz w:val="28"/>
+            <w:lang w:eastAsia="vi-VN"/>
+          </w:rPr>
+          <w:t>Intel Core i7.</w:t>
+        </w:r>
+      </w:ins>
+    </w:p>
+    <w:p>
+      <w:pPr>
+        <w:numPr>
+          <w:ilvl w:val="0"/>
+          <w:numId w:val="13"/>
+        </w:numPr>
+        <w:spacing w:after="0" w:line="276" w:lineRule="auto"/>
+        <w:contextualSpacing/>
+        <w:rPr>
+          <w:ins w:id="975" w:author="LÊ VĂN PA" w:date="2018-03-13T15:54:00Z"/>
+          <w:rFonts w:ascii="Times New Roman" w:eastAsia="Times New Roman" w:hAnsi="Times New Roman" w:cs="Times New Roman"/>
+          <w:sz w:val="28"/>
+          <w:lang w:eastAsia="vi-VN"/>
+        </w:rPr>
+      </w:pPr>
+      <w:bookmarkStart w:id="976" w:name="_GoBack"/>
+      <w:bookmarkEnd w:id="976"/>
+      <w:ins w:id="977" w:author="LÊ VĂN PA" w:date="2018-03-13T15:54:00Z">
+        <w:r>
+          <w:rPr>
+            <w:rFonts w:ascii="Times New Roman" w:eastAsia="Times New Roman" w:hAnsi="Times New Roman" w:cs="Times New Roman"/>
+            <w:sz w:val="28"/>
+            <w:lang w:eastAsia="vi-VN"/>
+          </w:rPr>
+          <w:t>Có sử dụng microphone, loa, màn hình, máy chiếu.</w:t>
+        </w:r>
+      </w:ins>
+    </w:p>
+    <w:p>
+      <w:pPr>
+        <w:numPr>
+          <w:ilvl w:val="0"/>
+          <w:numId w:val="12"/>
+        </w:numPr>
+        <w:contextualSpacing/>
+        <w:rPr>
+          <w:ins w:id="978" w:author="LÊ VĂN PA" w:date="2018-03-13T15:54:00Z"/>
+          <w:rFonts w:ascii="Times New Roman" w:eastAsia="Times New Roman" w:hAnsi="Times New Roman" w:cs="Times New Roman"/>
+          <w:sz w:val="28"/>
+          <w:szCs w:val="28"/>
+        </w:rPr>
+      </w:pPr>
+      <w:ins w:id="979" w:author="LÊ VĂN PA" w:date="2018-03-13T15:54:00Z">
+        <w:r>
+          <w:rPr>
+            <w:rFonts w:ascii="Times New Roman" w:eastAsia="Times New Roman" w:hAnsi="Times New Roman" w:cs="Times New Roman"/>
+            <w:sz w:val="28"/>
+            <w:szCs w:val="28"/>
+          </w:rPr>
+          <w:lastRenderedPageBreak/>
+          <w:t>Phần mềm</w:t>
+        </w:r>
+      </w:ins>
+    </w:p>
+    <w:p>
+      <w:pPr>
+        <w:ind w:left="720"/>
+        <w:contextualSpacing/>
+        <w:rPr>
+          <w:ins w:id="980" w:author="LÊ VĂN PA" w:date="2018-03-13T15:54:00Z"/>
+          <w:rFonts w:ascii="Times New Roman" w:eastAsia="Times New Roman" w:hAnsi="Times New Roman" w:cs="Times New Roman"/>
+          <w:sz w:val="28"/>
+          <w:szCs w:val="28"/>
+        </w:rPr>
+      </w:pPr>
+    </w:p>
+    <w:p>
+      <w:pPr>
+        <w:numPr>
+          <w:ilvl w:val="0"/>
+          <w:numId w:val="14"/>
+        </w:numPr>
+        <w:contextualSpacing/>
+        <w:rPr>
+          <w:ins w:id="981" w:author="LÊ VĂN PA" w:date="2018-03-13T15:54:00Z"/>
+          <w:rFonts w:ascii="Times New Roman" w:eastAsia="Times New Roman" w:hAnsi="Times New Roman" w:cs="Times New Roman"/>
+          <w:sz w:val="28"/>
+          <w:szCs w:val="28"/>
+        </w:rPr>
+      </w:pPr>
+      <w:ins w:id="982" w:author="LÊ VĂN PA" w:date="2018-03-13T15:54:00Z">
+        <w:r>
+          <w:rPr>
+            <w:rFonts w:ascii="Times New Roman" w:eastAsia="Times New Roman" w:hAnsi="Times New Roman" w:cs="Times New Roman"/>
+            <w:sz w:val="28"/>
+            <w:szCs w:val="28"/>
+          </w:rPr>
+          <w:t>Hệ điều hành Windows 7/10</w:t>
+        </w:r>
+      </w:ins>
+    </w:p>
+    <w:p>
+      <w:pPr>
+        <w:numPr>
+          <w:ilvl w:val="0"/>
+          <w:numId w:val="14"/>
+        </w:numPr>
+        <w:contextualSpacing/>
+        <w:rPr>
+          <w:ins w:id="983" w:author="LÊ VĂN PA" w:date="2018-03-13T15:54:00Z"/>
+          <w:rFonts w:ascii="Times New Roman" w:eastAsia="Times New Roman" w:hAnsi="Times New Roman" w:cs="Times New Roman"/>
+          <w:sz w:val="28"/>
+          <w:szCs w:val="28"/>
+        </w:rPr>
+      </w:pPr>
+      <w:ins w:id="984" w:author="LÊ VĂN PA" w:date="2018-03-13T15:54:00Z">
+        <w:r>
+          <w:rPr>
+            <w:rFonts w:ascii="Times New Roman" w:eastAsia="Times New Roman" w:hAnsi="Times New Roman" w:cs="Times New Roman"/>
+            <w:sz w:val="28"/>
+            <w:szCs w:val="28"/>
+          </w:rPr>
+          <w:t>Hệ quản trị CSDL SQL server 2014</w:t>
+        </w:r>
+      </w:ins>
+    </w:p>
+    <w:p>
+      <w:pPr>
+        <w:numPr>
+          <w:ilvl w:val="0"/>
+          <w:numId w:val="14"/>
+        </w:numPr>
+        <w:contextualSpacing/>
+        <w:rPr>
+          <w:ins w:id="985" w:author="LÊ VĂN PA" w:date="2018-03-13T15:54:00Z"/>
+          <w:rFonts w:ascii="Times New Roman" w:eastAsia="Times New Roman" w:hAnsi="Times New Roman" w:cs="Times New Roman"/>
+          <w:sz w:val="28"/>
+          <w:szCs w:val="28"/>
+        </w:rPr>
+      </w:pPr>
+      <w:ins w:id="986" w:author="LÊ VĂN PA" w:date="2018-03-13T15:54:00Z">
+        <w:r>
+          <w:rPr>
+            <w:rFonts w:ascii="Times New Roman" w:eastAsia="Times New Roman" w:hAnsi="Times New Roman" w:cs="Times New Roman"/>
+            <w:sz w:val="28"/>
+            <w:szCs w:val="28"/>
+          </w:rPr>
+          <w:t>Phần mềm quản lý tiền gửi tiết kiệm, giao dịch khách hàng.</w:t>
+        </w:r>
+      </w:ins>
+    </w:p>
+    <w:p>
+      <w:pPr>
+        <w:ind w:left="1080"/>
+        <w:contextualSpacing/>
+        <w:rPr>
+          <w:ins w:id="987" w:author="LÊ VĂN PA" w:date="2018-03-13T15:54:00Z"/>
+          <w:rFonts w:ascii="Times New Roman" w:eastAsia="Times New Roman" w:hAnsi="Times New Roman" w:cs="Times New Roman"/>
+          <w:sz w:val="28"/>
+          <w:szCs w:val="28"/>
+        </w:rPr>
+      </w:pPr>
+    </w:p>
+    <w:p>
+      <w:pPr>
+        <w:numPr>
+          <w:ilvl w:val="0"/>
+          <w:numId w:val="12"/>
+        </w:numPr>
+        <w:contextualSpacing/>
+        <w:rPr>
+          <w:ins w:id="988" w:author="LÊ VĂN PA" w:date="2018-03-13T15:54:00Z"/>
+          <w:rFonts w:ascii="Times New Roman" w:eastAsia="Times New Roman" w:hAnsi="Times New Roman" w:cs="Times New Roman"/>
+          <w:sz w:val="28"/>
+          <w:szCs w:val="28"/>
+        </w:rPr>
+      </w:pPr>
+      <w:ins w:id="989" w:author="LÊ VĂN PA" w:date="2018-03-13T15:54:00Z">
+        <w:r>
+          <w:rPr>
+            <w:rFonts w:ascii="Times New Roman" w:eastAsia="Times New Roman" w:hAnsi="Times New Roman" w:cs="Times New Roman"/>
+            <w:sz w:val="28"/>
+            <w:szCs w:val="28"/>
+          </w:rPr>
+          <w:t>Con người</w:t>
+        </w:r>
+      </w:ins>
+    </w:p>
+    <w:p>
+      <w:pPr>
+        <w:numPr>
+          <w:ilvl w:val="0"/>
+          <w:numId w:val="15"/>
+        </w:numPr>
+        <w:spacing w:after="0" w:line="240" w:lineRule="auto"/>
+        <w:rPr>
+          <w:ins w:id="990" w:author="LÊ VĂN PA" w:date="2018-03-13T15:54:00Z"/>
+          <w:rFonts w:ascii="Times New Roman" w:eastAsia="Times New Roman" w:hAnsi="Times New Roman" w:cs="Times New Roman"/>
+          <w:sz w:val="28"/>
+          <w:szCs w:val="28"/>
+        </w:rPr>
+      </w:pPr>
+      <w:ins w:id="991" w:author="LÊ VĂN PA" w:date="2018-03-13T15:54:00Z">
+        <w:r>
+          <w:rPr>
+            <w:rFonts w:ascii="Times New Roman" w:eastAsia="Times New Roman" w:hAnsi="Times New Roman" w:cs="Times New Roman"/>
+            <w:sz w:val="28"/>
+            <w:szCs w:val="28"/>
+          </w:rPr>
+          <w:t>Trình độ học vấn khá, đạo đức tốt. Nắm rõ những kiến thức căn bản về quản lí tiền gửi tiết kiểm và các nghiệp vụ ngân hàng khác, khả năng giao tiếp tốt.</w:t>
+        </w:r>
+      </w:ins>
+    </w:p>
+    <w:p>
+      <w:pPr>
+        <w:numPr>
+          <w:ilvl w:val="0"/>
+          <w:numId w:val="15"/>
+        </w:numPr>
+        <w:spacing w:after="0" w:line="276" w:lineRule="auto"/>
+        <w:rPr>
+          <w:ins w:id="992" w:author="LÊ VĂN PA" w:date="2018-03-13T15:54:00Z"/>
+          <w:rFonts w:ascii="Times New Roman" w:eastAsia="Times New Roman" w:hAnsi="Times New Roman" w:cs="Times New Roman"/>
+          <w:sz w:val="28"/>
+          <w:szCs w:val="28"/>
+        </w:rPr>
+      </w:pPr>
+      <w:ins w:id="993" w:author="LÊ VĂN PA" w:date="2018-03-13T15:54:00Z">
+        <w:r>
+          <w:rPr>
+            <w:rFonts w:ascii="Times New Roman" w:eastAsia="Times New Roman" w:hAnsi="Times New Roman" w:cs="Times New Roman"/>
+            <w:sz w:val="28"/>
+            <w:szCs w:val="28"/>
+          </w:rPr>
+          <w:t>Hiểu biết về tin học căn bản.</w:t>
+        </w:r>
+      </w:ins>
+    </w:p>
+    <w:p>
+      <w:pPr>
+        <w:ind w:left="720"/>
+        <w:contextualSpacing/>
+        <w:rPr>
+          <w:ins w:id="994" w:author="LÊ VĂN PA" w:date="2018-03-13T15:54:00Z"/>
+          <w:rFonts w:ascii="Times New Roman" w:eastAsia="Times New Roman" w:hAnsi="Times New Roman" w:cs="Times New Roman"/>
+          <w:sz w:val="28"/>
+          <w:szCs w:val="28"/>
+        </w:rPr>
+      </w:pPr>
+    </w:p>
+    <w:p>
+      <w:pPr>
+        <w:pPrChange w:id="995" w:author="Hoan Ng" w:date="2017-03-20T21:39:00Z">
+          <w:pPr>
+            <w:pStyle w:val="ListParagraph"/>
+            <w:numPr>
+              <w:numId w:val="1"/>
+            </w:numPr>
+            <w:ind w:hanging="360"/>
+          </w:pPr>
+        </w:pPrChange>
+      </w:pPr>
+    </w:p>
+    <w:p>
+      <w:pPr>
         <w:rPr>
           <w:b/>
         </w:rPr>
@@ -8289,7 +9226,7 @@
           <w:numId w:val="3"/>
         </w:numPr>
         <w:rPr>
-          <w:ins w:id="908" w:author="Hoan Ng" w:date="2017-04-05T14:44:00Z"/>
+          <w:ins w:id="996" w:author="Hoan Ng" w:date="2017-04-05T14:44:00Z"/>
         </w:rPr>
       </w:pPr>
       <w:r>
@@ -8307,9 +9244,9 @@
           <w:numId w:val="3"/>
         </w:numPr>
         <w:rPr>
-          <w:ins w:id="909" w:author="Hoan Ng" w:date="2017-04-05T14:44:00Z"/>
+          <w:ins w:id="997" w:author="Hoan Ng" w:date="2017-04-05T14:44:00Z"/>
         </w:rPr>
-        <w:pPrChange w:id="910" w:author="Hoan Ng" w:date="2017-04-05T14:44:00Z">
+        <w:pPrChange w:id="998" w:author="Hoan Ng" w:date="2017-04-05T14:44:00Z">
           <w:pPr>
             <w:pStyle w:val="ListParagraph"/>
             <w:numPr>
@@ -8319,7 +9256,7 @@
           </w:pPr>
         </w:pPrChange>
       </w:pPr>
-      <w:ins w:id="911" w:author="Hoan Ng" w:date="2017-04-05T14:44:00Z">
+      <w:ins w:id="999" w:author="Hoan Ng" w:date="2017-04-05T14:44:00Z">
         <w:r>
           <w:t>Lược đồ FDD</w:t>
         </w:r>
@@ -8332,7 +9269,7 @@
           <w:ilvl w:val="1"/>
           <w:numId w:val="3"/>
         </w:numPr>
-        <w:pPrChange w:id="912" w:author="Hoan Ng" w:date="2017-04-05T14:44:00Z">
+        <w:pPrChange w:id="1000" w:author="Hoan Ng" w:date="2017-04-05T14:44:00Z">
           <w:pPr>
             <w:pStyle w:val="ListParagraph"/>
             <w:numPr>
@@ -8342,7 +9279,7 @@
           </w:pPr>
         </w:pPrChange>
       </w:pPr>
-      <w:ins w:id="913" w:author="Hoan Ng" w:date="2017-04-05T14:44:00Z">
+      <w:ins w:id="1001" w:author="Hoan Ng" w:date="2017-04-05T14:44:00Z">
         <w:r>
           <w:t>Bảng giải thích/mô tả các chức năng</w:t>
         </w:r>
@@ -8435,7 +9372,7 @@
       <w:r>
         <w:t xml:space="preserve"> Mô tả xử lý</w:t>
       </w:r>
-      <w:ins w:id="914" w:author="Hoan Ng" w:date="2017-03-20T21:27:00Z">
+      <w:ins w:id="1002" w:author="Hoan Ng" w:date="2017-03-20T21:27:00Z">
         <w:r>
           <w:t xml:space="preserve"> sự kiện</w:t>
         </w:r>
@@ -8455,7 +9392,7 @@
       <w:r>
         <w:t>Thiết kế xử lý</w:t>
       </w:r>
-      <w:ins w:id="915" w:author="Hoan Ng" w:date="2017-03-20T21:27:00Z">
+      <w:ins w:id="1003" w:author="Hoan Ng" w:date="2017-03-20T21:27:00Z">
         <w:r>
           <w:t xml:space="preserve"> {Danh sách các xử lý &amp; thuật giải}</w:t>
         </w:r>
@@ -8469,7 +9406,7 @@
           <w:numId w:val="4"/>
         </w:numPr>
         <w:rPr>
-          <w:ins w:id="916" w:author="Hoan Ng" w:date="2017-03-20T21:26:00Z"/>
+          <w:ins w:id="1004" w:author="Hoan Ng" w:date="2017-03-20T21:26:00Z"/>
         </w:rPr>
       </w:pPr>
       <w:r>
@@ -8487,9 +9424,9 @@
           <w:numId w:val="4"/>
         </w:numPr>
         <w:rPr>
-          <w:ins w:id="917" w:author="Hoan Ng" w:date="2017-03-20T21:26:00Z"/>
+          <w:ins w:id="1005" w:author="Hoan Ng" w:date="2017-03-20T21:26:00Z"/>
         </w:rPr>
-        <w:pPrChange w:id="918" w:author="Hoan Ng" w:date="2017-03-20T21:26:00Z">
+        <w:pPrChange w:id="1006" w:author="Hoan Ng" w:date="2017-03-20T21:26:00Z">
           <w:pPr>
             <w:pStyle w:val="ListParagraph"/>
             <w:numPr>
@@ -8499,7 +9436,7 @@
           </w:pPr>
         </w:pPrChange>
       </w:pPr>
-      <w:ins w:id="919" w:author="Hoan Ng" w:date="2017-03-20T21:26:00Z">
+      <w:ins w:id="1007" w:author="Hoan Ng" w:date="2017-03-20T21:26:00Z">
         <w:r>
           <w:t>Sơ đồ RD cả hệ thống</w:t>
         </w:r>
@@ -8513,9 +9450,9 @@
           <w:numId w:val="4"/>
         </w:numPr>
         <w:rPr>
-          <w:ins w:id="920" w:author="Hoan Ng" w:date="2017-03-20T21:26:00Z"/>
+          <w:ins w:id="1008" w:author="Hoan Ng" w:date="2017-03-20T21:26:00Z"/>
         </w:rPr>
-        <w:pPrChange w:id="921" w:author="Hoan Ng" w:date="2017-03-20T21:26:00Z">
+        <w:pPrChange w:id="1009" w:author="Hoan Ng" w:date="2017-03-20T21:26:00Z">
           <w:pPr>
             <w:pStyle w:val="ListParagraph"/>
             <w:numPr>
@@ -8525,9 +9462,8 @@
           </w:pPr>
         </w:pPrChange>
       </w:pPr>
-      <w:ins w:id="922" w:author="Hoan Ng" w:date="2017-03-20T21:26:00Z">
+      <w:ins w:id="1010" w:author="Hoan Ng" w:date="2017-03-20T21:26:00Z">
         <w:r>
-          <w:lastRenderedPageBreak/>
           <w:t xml:space="preserve"> Giải thích từng bảng, kiểu dữ liệu</w:t>
         </w:r>
       </w:ins>
@@ -8540,9 +9476,9 @@
           <w:numId w:val="4"/>
         </w:numPr>
         <w:rPr>
-          <w:ins w:id="923" w:author="Hoan Ng" w:date="2017-03-20T21:28:00Z"/>
+          <w:ins w:id="1011" w:author="Hoan Ng" w:date="2017-03-20T21:28:00Z"/>
         </w:rPr>
-        <w:pPrChange w:id="924" w:author="Hoan Ng" w:date="2017-03-20T21:26:00Z">
+        <w:pPrChange w:id="1012" w:author="Hoan Ng" w:date="2017-03-20T21:26:00Z">
           <w:pPr>
             <w:pStyle w:val="ListParagraph"/>
             <w:numPr>
@@ -8552,22 +9488,22 @@
           </w:pPr>
         </w:pPrChange>
       </w:pPr>
-      <w:ins w:id="925" w:author="Hoan Ng" w:date="2017-03-20T21:26:00Z">
+      <w:ins w:id="1013" w:author="Hoan Ng" w:date="2017-03-20T21:26:00Z">
         <w:r>
           <w:t xml:space="preserve"> Khóa &amp; </w:t>
         </w:r>
       </w:ins>
-      <w:ins w:id="926" w:author="Hoan Ng" w:date="2017-03-20T21:27:00Z">
+      <w:ins w:id="1014" w:author="Hoan Ng" w:date="2017-03-20T21:27:00Z">
         <w:r>
           <w:t>rang</w:t>
         </w:r>
       </w:ins>
-      <w:ins w:id="927" w:author="Hoan Ng" w:date="2017-03-20T21:26:00Z">
+      <w:ins w:id="1015" w:author="Hoan Ng" w:date="2017-03-20T21:26:00Z">
         <w:r>
           <w:t xml:space="preserve"> </w:t>
         </w:r>
       </w:ins>
-      <w:ins w:id="928" w:author="Hoan Ng" w:date="2017-03-20T21:27:00Z">
+      <w:ins w:id="1016" w:author="Hoan Ng" w:date="2017-03-20T21:27:00Z">
         <w:r>
           <w:t>buộc toàn vẹn</w:t>
         </w:r>
@@ -8580,7 +9516,7 @@
           <w:ilvl w:val="1"/>
           <w:numId w:val="4"/>
         </w:numPr>
-        <w:pPrChange w:id="929" w:author="Hoan Ng" w:date="2017-03-20T21:26:00Z">
+        <w:pPrChange w:id="1017" w:author="Hoan Ng" w:date="2017-03-20T21:26:00Z">
           <w:pPr>
             <w:pStyle w:val="ListParagraph"/>
             <w:numPr>
@@ -8590,7 +9526,7 @@
           </w:pPr>
         </w:pPrChange>
       </w:pPr>
-      <w:ins w:id="930" w:author="Hoan Ng" w:date="2017-03-20T21:28:00Z">
+      <w:ins w:id="1018" w:author="Hoan Ng" w:date="2017-03-20T21:28:00Z">
         <w:r>
           <w:t>Thiết kế dữ liệu mức vật lý</w:t>
         </w:r>
@@ -8604,7 +9540,7 @@
           <w:numId w:val="4"/>
         </w:numPr>
         <w:rPr>
-          <w:ins w:id="931" w:author="Hoan Ng" w:date="2017-03-20T21:24:00Z"/>
+          <w:ins w:id="1019" w:author="Hoan Ng" w:date="2017-03-20T21:24:00Z"/>
         </w:rPr>
       </w:pPr>
       <w:r>
@@ -8619,9 +9555,9 @@
           <w:numId w:val="4"/>
         </w:numPr>
         <w:rPr>
-          <w:ins w:id="932" w:author="Hoan Ng" w:date="2017-03-20T21:24:00Z"/>
+          <w:ins w:id="1020" w:author="Hoan Ng" w:date="2017-03-20T21:24:00Z"/>
         </w:rPr>
-        <w:pPrChange w:id="933" w:author="Hoan Ng" w:date="2017-03-20T21:24:00Z">
+        <w:pPrChange w:id="1021" w:author="Hoan Ng" w:date="2017-03-20T21:24:00Z">
           <w:pPr>
             <w:pStyle w:val="ListParagraph"/>
             <w:numPr>
@@ -8631,7 +9567,7 @@
           </w:pPr>
         </w:pPrChange>
       </w:pPr>
-      <w:ins w:id="934" w:author="Hoan Ng" w:date="2017-03-20T21:24:00Z">
+      <w:ins w:id="1022" w:author="Hoan Ng" w:date="2017-03-20T21:24:00Z">
         <w:r>
           <w:t>Mô hỉnh tổng thể kiến trúc</w:t>
         </w:r>
@@ -8645,9 +9581,9 @@
           <w:numId w:val="4"/>
         </w:numPr>
         <w:rPr>
-          <w:ins w:id="935" w:author="Hoan Ng" w:date="2017-03-20T21:24:00Z"/>
+          <w:ins w:id="1023" w:author="Hoan Ng" w:date="2017-03-20T21:24:00Z"/>
         </w:rPr>
-        <w:pPrChange w:id="936" w:author="Hoan Ng" w:date="2017-03-20T21:24:00Z">
+        <w:pPrChange w:id="1024" w:author="Hoan Ng" w:date="2017-03-20T21:24:00Z">
           <w:pPr>
             <w:pStyle w:val="ListParagraph"/>
             <w:numPr>
@@ -8657,7 +9593,7 @@
           </w:pPr>
         </w:pPrChange>
       </w:pPr>
-      <w:ins w:id="937" w:author="Hoan Ng" w:date="2017-03-20T21:24:00Z">
+      <w:ins w:id="1025" w:author="Hoan Ng" w:date="2017-03-20T21:24:00Z">
         <w:r>
           <w:t xml:space="preserve"> Danh sách các componet/Package</w:t>
         </w:r>
@@ -8671,9 +9607,9 @@
           <w:numId w:val="4"/>
         </w:numPr>
         <w:rPr>
-          <w:ins w:id="938" w:author="Hoan Ng" w:date="2017-03-20T21:24:00Z"/>
+          <w:ins w:id="1026" w:author="Hoan Ng" w:date="2017-03-20T21:24:00Z"/>
         </w:rPr>
-        <w:pPrChange w:id="939" w:author="Hoan Ng" w:date="2017-03-20T21:24:00Z">
+        <w:pPrChange w:id="1027" w:author="Hoan Ng" w:date="2017-03-20T21:24:00Z">
           <w:pPr>
             <w:pStyle w:val="ListParagraph"/>
             <w:numPr>
@@ -8683,7 +9619,7 @@
           </w:pPr>
         </w:pPrChange>
       </w:pPr>
-      <w:ins w:id="940" w:author="Hoan Ng" w:date="2017-03-20T21:25:00Z">
+      <w:ins w:id="1028" w:author="Hoan Ng" w:date="2017-03-20T21:25:00Z">
         <w:r>
           <w:t xml:space="preserve"> Giải thích tương tác/giao tiếp giữa các components</w:t>
         </w:r>
@@ -8757,6 +9693,7 @@
         <w:rPr>
           <w:b/>
         </w:rPr>
+        <w:lastRenderedPageBreak/>
         <w:t>Chương 5: Kiểm thử</w:t>
       </w:r>
     </w:p>
@@ -8793,6 +9730,32 @@
 
 <file path=word/numbering.xml><?xml version="1.0" encoding="utf-8"?>
 <w:numbering xmlns:wpc="http://schemas.microsoft.com/office/word/2010/wordprocessingCanvas" xmlns:cx="http://schemas.microsoft.com/office/drawing/2014/chartex" xmlns:cx1="http://schemas.microsoft.com/office/drawing/2015/9/8/chartex" xmlns:cx2="http://schemas.microsoft.com/office/drawing/2015/10/21/chartex" xmlns:cx3="http://schemas.microsoft.com/office/drawing/2016/5/9/chartex" xmlns:cx4="http://schemas.microsoft.com/office/drawing/2016/5/10/chartex" xmlns:cx5="http://schemas.microsoft.com/office/drawing/2016/5/11/chartex" xmlns:cx6="http://schemas.microsoft.com/office/drawing/2016/5/12/chartex" xmlns:cx7="http://schemas.microsoft.com/office/drawing/2016/5/13/chartex" xmlns:cx8="http://schemas.microsoft.com/office/drawing/2016/5/14/chartex" xmlns:mc="http://schemas.openxmlformats.org/markup-compatibility/2006" xmlns:aink="http://schemas.microsoft.com/office/drawing/2016/ink" xmlns:am3d="http://schemas.microsoft.com/office/drawing/2017/model3d" xmlns:o="urn:schemas-microsoft-com:office:office" xmlns:r="http://schemas.openxmlformats.org/officeDocument/2006/relationships" xmlns:m="http://schemas.openxmlformats.org/officeDocument/2006/math" xmlns:v="urn:schemas-microsoft-com:vml" xmlns:wp14="http://schemas.microsoft.com/office/word/2010/wordprocessingDrawing" xmlns:wp="http://schemas.openxmlformats.org/drawingml/2006/wordprocessingDrawing" xmlns:w10="urn:schemas-microsoft-com:office:word" xmlns:w="http://schemas.openxmlformats.org/wordprocessingml/2006/main" xmlns:w14="http://schemas.microsoft.com/office/word/2010/wordml" xmlns:w15="http://schemas.microsoft.com/office/word/2012/wordml" xmlns:w16cid="http://schemas.microsoft.com/office/word/2016/wordml/cid" xmlns:w16se="http://schemas.microsoft.com/office/word/2015/wordml/symex" xmlns:wpg="http://schemas.microsoft.com/office/word/2010/wordprocessingGroup" xmlns:wpi="http://schemas.microsoft.com/office/word/2010/wordprocessingInk" xmlns:wne="http://schemas.microsoft.com/office/word/2006/wordml" xmlns:wps="http://schemas.microsoft.com/office/word/2010/wordprocessingShape" mc:Ignorable="w14 w15 w16se w16cid wp14">
+  <w:numPicBullet w:numPicBulletId="0">
+    <w:pict>
+      <v:shapetype id="_x0000_t75" coordsize="21600,21600" o:spt="75" o:preferrelative="t" path="m@4@5l@4@11@9@11@9@5xe" filled="f" stroked="f">
+        <v:stroke joinstyle="miter"/>
+        <v:formulas>
+          <v:f eqn="if lineDrawn pixelLineWidth 0"/>
+          <v:f eqn="sum @0 1 0"/>
+          <v:f eqn="sum 0 0 @1"/>
+          <v:f eqn="prod @2 1 2"/>
+          <v:f eqn="prod @3 21600 pixelWidth"/>
+          <v:f eqn="prod @3 21600 pixelHeight"/>
+          <v:f eqn="sum @0 0 1"/>
+          <v:f eqn="prod @6 1 2"/>
+          <v:f eqn="prod @7 21600 pixelWidth"/>
+          <v:f eqn="sum @8 21600 0"/>
+          <v:f eqn="prod @7 21600 pixelHeight"/>
+          <v:f eqn="sum @10 21600 0"/>
+        </v:formulas>
+        <v:path o:extrusionok="f" gradientshapeok="t" o:connecttype="rect"/>
+        <o:lock v:ext="edit" aspectratio="t"/>
+      </v:shapetype>
+      <v:shape id="_x0000_i1028" type="#_x0000_t75" style="width:11.4pt;height:11.4pt" o:bullet="t">
+        <v:imagedata r:id="rId1" o:title=""/>
+      </v:shape>
+    </w:pict>
+  </w:numPicBullet>
   <w:abstractNum w:abstractNumId="0" w15:restartNumberingAfterBreak="0">
     <w:nsid w:val="02CE3B40"/>
     <w:multiLevelType w:val="hybridMultilevel"/>
@@ -8996,6 +9959,119 @@
     </w:lvl>
   </w:abstractNum>
   <w:abstractNum w:abstractNumId="2" w15:restartNumberingAfterBreak="0">
+    <w:nsid w:val="0B3526E3"/>
+    <w:multiLevelType w:val="hybridMultilevel"/>
+    <w:tmpl w:val="EB907098"/>
+    <w:lvl w:ilvl="0" w:tplc="04090003">
+      <w:start w:val="1"/>
+      <w:numFmt w:val="bullet"/>
+      <w:lvlText w:val="o"/>
+      <w:lvlJc w:val="left"/>
+      <w:pPr>
+        <w:ind w:left="1635" w:hanging="360"/>
+      </w:pPr>
+      <w:rPr>
+        <w:rFonts w:ascii="Courier New" w:hAnsi="Courier New" w:hint="default"/>
+      </w:rPr>
+    </w:lvl>
+    <w:lvl w:ilvl="1" w:tplc="04090003" w:tentative="1">
+      <w:start w:val="1"/>
+      <w:numFmt w:val="bullet"/>
+      <w:lvlText w:val="o"/>
+      <w:lvlJc w:val="left"/>
+      <w:pPr>
+        <w:ind w:left="2355" w:hanging="360"/>
+      </w:pPr>
+      <w:rPr>
+        <w:rFonts w:ascii="Courier New" w:hAnsi="Courier New" w:hint="default"/>
+      </w:rPr>
+    </w:lvl>
+    <w:lvl w:ilvl="2" w:tplc="04090005" w:tentative="1">
+      <w:start w:val="1"/>
+      <w:numFmt w:val="bullet"/>
+      <w:lvlText w:val=""/>
+      <w:lvlJc w:val="left"/>
+      <w:pPr>
+        <w:ind w:left="3075" w:hanging="360"/>
+      </w:pPr>
+      <w:rPr>
+        <w:rFonts w:ascii="Wingdings" w:hAnsi="Wingdings" w:hint="default"/>
+      </w:rPr>
+    </w:lvl>
+    <w:lvl w:ilvl="3" w:tplc="04090001" w:tentative="1">
+      <w:start w:val="1"/>
+      <w:numFmt w:val="bullet"/>
+      <w:lvlText w:val=""/>
+      <w:lvlJc w:val="left"/>
+      <w:pPr>
+        <w:ind w:left="3795" w:hanging="360"/>
+      </w:pPr>
+      <w:rPr>
+        <w:rFonts w:ascii="Symbol" w:hAnsi="Symbol" w:hint="default"/>
+      </w:rPr>
+    </w:lvl>
+    <w:lvl w:ilvl="4" w:tplc="04090003" w:tentative="1">
+      <w:start w:val="1"/>
+      <w:numFmt w:val="bullet"/>
+      <w:lvlText w:val="o"/>
+      <w:lvlJc w:val="left"/>
+      <w:pPr>
+        <w:ind w:left="4515" w:hanging="360"/>
+      </w:pPr>
+      <w:rPr>
+        <w:rFonts w:ascii="Courier New" w:hAnsi="Courier New" w:hint="default"/>
+      </w:rPr>
+    </w:lvl>
+    <w:lvl w:ilvl="5" w:tplc="04090005" w:tentative="1">
+      <w:start w:val="1"/>
+      <w:numFmt w:val="bullet"/>
+      <w:lvlText w:val=""/>
+      <w:lvlJc w:val="left"/>
+      <w:pPr>
+        <w:ind w:left="5235" w:hanging="360"/>
+      </w:pPr>
+      <w:rPr>
+        <w:rFonts w:ascii="Wingdings" w:hAnsi="Wingdings" w:hint="default"/>
+      </w:rPr>
+    </w:lvl>
+    <w:lvl w:ilvl="6" w:tplc="04090001" w:tentative="1">
+      <w:start w:val="1"/>
+      <w:numFmt w:val="bullet"/>
+      <w:lvlText w:val=""/>
+      <w:lvlJc w:val="left"/>
+      <w:pPr>
+        <w:ind w:left="5955" w:hanging="360"/>
+      </w:pPr>
+      <w:rPr>
+        <w:rFonts w:ascii="Symbol" w:hAnsi="Symbol" w:hint="default"/>
+      </w:rPr>
+    </w:lvl>
+    <w:lvl w:ilvl="7" w:tplc="04090003" w:tentative="1">
+      <w:start w:val="1"/>
+      <w:numFmt w:val="bullet"/>
+      <w:lvlText w:val="o"/>
+      <w:lvlJc w:val="left"/>
+      <w:pPr>
+        <w:ind w:left="6675" w:hanging="360"/>
+      </w:pPr>
+      <w:rPr>
+        <w:rFonts w:ascii="Courier New" w:hAnsi="Courier New" w:hint="default"/>
+      </w:rPr>
+    </w:lvl>
+    <w:lvl w:ilvl="8" w:tplc="04090005" w:tentative="1">
+      <w:start w:val="1"/>
+      <w:numFmt w:val="bullet"/>
+      <w:lvlText w:val=""/>
+      <w:lvlJc w:val="left"/>
+      <w:pPr>
+        <w:ind w:left="7395" w:hanging="360"/>
+      </w:pPr>
+      <w:rPr>
+        <w:rFonts w:ascii="Wingdings" w:hAnsi="Wingdings" w:hint="default"/>
+      </w:rPr>
+    </w:lvl>
+  </w:abstractNum>
+  <w:abstractNum w:abstractNumId="3" w15:restartNumberingAfterBreak="0">
     <w:nsid w:val="0ED77829"/>
     <w:multiLevelType w:val="hybridMultilevel"/>
     <w:tmpl w:val="016279AE"/>
@@ -9084,7 +10160,7 @@
       </w:pPr>
     </w:lvl>
   </w:abstractNum>
-  <w:abstractNum w:abstractNumId="3" w15:restartNumberingAfterBreak="0">
+  <w:abstractNum w:abstractNumId="4" w15:restartNumberingAfterBreak="0">
     <w:nsid w:val="168934A4"/>
     <w:multiLevelType w:val="hybridMultilevel"/>
     <w:tmpl w:val="362CA6B0"/>
@@ -9173,7 +10249,234 @@
       </w:pPr>
     </w:lvl>
   </w:abstractNum>
-  <w:abstractNum w:abstractNumId="4" w15:restartNumberingAfterBreak="0">
+  <w:abstractNum w:abstractNumId="5" w15:restartNumberingAfterBreak="0">
+    <w:nsid w:val="16D87EB4"/>
+    <w:multiLevelType w:val="hybridMultilevel"/>
+    <w:tmpl w:val="83D03938"/>
+    <w:lvl w:ilvl="0" w:tplc="04090003">
+      <w:start w:val="1"/>
+      <w:numFmt w:val="bullet"/>
+      <w:lvlText w:val="o"/>
+      <w:lvlJc w:val="left"/>
+      <w:pPr>
+        <w:ind w:left="1080" w:hanging="360"/>
+      </w:pPr>
+      <w:rPr>
+        <w:rFonts w:ascii="Courier New" w:hAnsi="Courier New" w:hint="default"/>
+      </w:rPr>
+    </w:lvl>
+    <w:lvl w:ilvl="1" w:tplc="04090003" w:tentative="1">
+      <w:start w:val="1"/>
+      <w:numFmt w:val="bullet"/>
+      <w:lvlText w:val="o"/>
+      <w:lvlJc w:val="left"/>
+      <w:pPr>
+        <w:ind w:left="1800" w:hanging="360"/>
+      </w:pPr>
+      <w:rPr>
+        <w:rFonts w:ascii="Courier New" w:hAnsi="Courier New" w:hint="default"/>
+      </w:rPr>
+    </w:lvl>
+    <w:lvl w:ilvl="2" w:tplc="04090005" w:tentative="1">
+      <w:start w:val="1"/>
+      <w:numFmt w:val="bullet"/>
+      <w:lvlText w:val=""/>
+      <w:lvlJc w:val="left"/>
+      <w:pPr>
+        <w:ind w:left="2520" w:hanging="360"/>
+      </w:pPr>
+      <w:rPr>
+        <w:rFonts w:ascii="Wingdings" w:hAnsi="Wingdings" w:hint="default"/>
+      </w:rPr>
+    </w:lvl>
+    <w:lvl w:ilvl="3" w:tplc="04090001" w:tentative="1">
+      <w:start w:val="1"/>
+      <w:numFmt w:val="bullet"/>
+      <w:lvlText w:val=""/>
+      <w:lvlJc w:val="left"/>
+      <w:pPr>
+        <w:ind w:left="3240" w:hanging="360"/>
+      </w:pPr>
+      <w:rPr>
+        <w:rFonts w:ascii="Symbol" w:hAnsi="Symbol" w:hint="default"/>
+      </w:rPr>
+    </w:lvl>
+    <w:lvl w:ilvl="4" w:tplc="04090003" w:tentative="1">
+      <w:start w:val="1"/>
+      <w:numFmt w:val="bullet"/>
+      <w:lvlText w:val="o"/>
+      <w:lvlJc w:val="left"/>
+      <w:pPr>
+        <w:ind w:left="3960" w:hanging="360"/>
+      </w:pPr>
+      <w:rPr>
+        <w:rFonts w:ascii="Courier New" w:hAnsi="Courier New" w:hint="default"/>
+      </w:rPr>
+    </w:lvl>
+    <w:lvl w:ilvl="5" w:tplc="04090005" w:tentative="1">
+      <w:start w:val="1"/>
+      <w:numFmt w:val="bullet"/>
+      <w:lvlText w:val=""/>
+      <w:lvlJc w:val="left"/>
+      <w:pPr>
+        <w:ind w:left="4680" w:hanging="360"/>
+      </w:pPr>
+      <w:rPr>
+        <w:rFonts w:ascii="Wingdings" w:hAnsi="Wingdings" w:hint="default"/>
+      </w:rPr>
+    </w:lvl>
+    <w:lvl w:ilvl="6" w:tplc="04090001" w:tentative="1">
+      <w:start w:val="1"/>
+      <w:numFmt w:val="bullet"/>
+      <w:lvlText w:val=""/>
+      <w:lvlJc w:val="left"/>
+      <w:pPr>
+        <w:ind w:left="5400" w:hanging="360"/>
+      </w:pPr>
+      <w:rPr>
+        <w:rFonts w:ascii="Symbol" w:hAnsi="Symbol" w:hint="default"/>
+      </w:rPr>
+    </w:lvl>
+    <w:lvl w:ilvl="7" w:tplc="04090003" w:tentative="1">
+      <w:start w:val="1"/>
+      <w:numFmt w:val="bullet"/>
+      <w:lvlText w:val="o"/>
+      <w:lvlJc w:val="left"/>
+      <w:pPr>
+        <w:ind w:left="6120" w:hanging="360"/>
+      </w:pPr>
+      <w:rPr>
+        <w:rFonts w:ascii="Courier New" w:hAnsi="Courier New" w:hint="default"/>
+      </w:rPr>
+    </w:lvl>
+    <w:lvl w:ilvl="8" w:tplc="04090005" w:tentative="1">
+      <w:start w:val="1"/>
+      <w:numFmt w:val="bullet"/>
+      <w:lvlText w:val=""/>
+      <w:lvlJc w:val="left"/>
+      <w:pPr>
+        <w:ind w:left="6840" w:hanging="360"/>
+      </w:pPr>
+      <w:rPr>
+        <w:rFonts w:ascii="Wingdings" w:hAnsi="Wingdings" w:hint="default"/>
+      </w:rPr>
+    </w:lvl>
+  </w:abstractNum>
+  <w:abstractNum w:abstractNumId="6" w15:restartNumberingAfterBreak="0">
+    <w:nsid w:val="24D41DEF"/>
+    <w:multiLevelType w:val="hybridMultilevel"/>
+    <w:tmpl w:val="F5FA1096"/>
+    <w:lvl w:ilvl="0" w:tplc="04090007">
+      <w:start w:val="1"/>
+      <w:numFmt w:val="bullet"/>
+      <w:lvlText w:val=""/>
+      <w:lvlPicBulletId w:val="0"/>
+      <w:lvlJc w:val="left"/>
+      <w:pPr>
+        <w:ind w:left="720" w:hanging="360"/>
+      </w:pPr>
+      <w:rPr>
+        <w:rFonts w:ascii="Symbol" w:hAnsi="Symbol" w:hint="default"/>
+      </w:rPr>
+    </w:lvl>
+    <w:lvl w:ilvl="1" w:tplc="04090003" w:tentative="1">
+      <w:start w:val="1"/>
+      <w:numFmt w:val="bullet"/>
+      <w:lvlText w:val="o"/>
+      <w:lvlJc w:val="left"/>
+      <w:pPr>
+        <w:ind w:left="1440" w:hanging="360"/>
+      </w:pPr>
+      <w:rPr>
+        <w:rFonts w:ascii="Courier New" w:hAnsi="Courier New" w:hint="default"/>
+      </w:rPr>
+    </w:lvl>
+    <w:lvl w:ilvl="2" w:tplc="04090005" w:tentative="1">
+      <w:start w:val="1"/>
+      <w:numFmt w:val="bullet"/>
+      <w:lvlText w:val=""/>
+      <w:lvlJc w:val="left"/>
+      <w:pPr>
+        <w:ind w:left="2160" w:hanging="360"/>
+      </w:pPr>
+      <w:rPr>
+        <w:rFonts w:ascii="Wingdings" w:hAnsi="Wingdings" w:hint="default"/>
+      </w:rPr>
+    </w:lvl>
+    <w:lvl w:ilvl="3" w:tplc="04090001" w:tentative="1">
+      <w:start w:val="1"/>
+      <w:numFmt w:val="bullet"/>
+      <w:lvlText w:val=""/>
+      <w:lvlJc w:val="left"/>
+      <w:pPr>
+        <w:ind w:left="2880" w:hanging="360"/>
+      </w:pPr>
+      <w:rPr>
+        <w:rFonts w:ascii="Symbol" w:hAnsi="Symbol" w:hint="default"/>
+      </w:rPr>
+    </w:lvl>
+    <w:lvl w:ilvl="4" w:tplc="04090003" w:tentative="1">
+      <w:start w:val="1"/>
+      <w:numFmt w:val="bullet"/>
+      <w:lvlText w:val="o"/>
+      <w:lvlJc w:val="left"/>
+      <w:pPr>
+        <w:ind w:left="3600" w:hanging="360"/>
+      </w:pPr>
+      <w:rPr>
+        <w:rFonts w:ascii="Courier New" w:hAnsi="Courier New" w:hint="default"/>
+      </w:rPr>
+    </w:lvl>
+    <w:lvl w:ilvl="5" w:tplc="04090005" w:tentative="1">
+      <w:start w:val="1"/>
+      <w:numFmt w:val="bullet"/>
+      <w:lvlText w:val=""/>
+      <w:lvlJc w:val="left"/>
+      <w:pPr>
+        <w:ind w:left="4320" w:hanging="360"/>
+      </w:pPr>
+      <w:rPr>
+        <w:rFonts w:ascii="Wingdings" w:hAnsi="Wingdings" w:hint="default"/>
+      </w:rPr>
+    </w:lvl>
+    <w:lvl w:ilvl="6" w:tplc="04090001" w:tentative="1">
+      <w:start w:val="1"/>
+      <w:numFmt w:val="bullet"/>
+      <w:lvlText w:val=""/>
+      <w:lvlJc w:val="left"/>
+      <w:pPr>
+        <w:ind w:left="5040" w:hanging="360"/>
+      </w:pPr>
+      <w:rPr>
+        <w:rFonts w:ascii="Symbol" w:hAnsi="Symbol" w:hint="default"/>
+      </w:rPr>
+    </w:lvl>
+    <w:lvl w:ilvl="7" w:tplc="04090003" w:tentative="1">
+      <w:start w:val="1"/>
+      <w:numFmt w:val="bullet"/>
+      <w:lvlText w:val="o"/>
+      <w:lvlJc w:val="left"/>
+      <w:pPr>
+        <w:ind w:left="5760" w:hanging="360"/>
+      </w:pPr>
+      <w:rPr>
+        <w:rFonts w:ascii="Courier New" w:hAnsi="Courier New" w:hint="default"/>
+      </w:rPr>
+    </w:lvl>
+    <w:lvl w:ilvl="8" w:tplc="04090005" w:tentative="1">
+      <w:start w:val="1"/>
+      <w:numFmt w:val="bullet"/>
+      <w:lvlText w:val=""/>
+      <w:lvlJc w:val="left"/>
+      <w:pPr>
+        <w:ind w:left="6480" w:hanging="360"/>
+      </w:pPr>
+      <w:rPr>
+        <w:rFonts w:ascii="Wingdings" w:hAnsi="Wingdings" w:hint="default"/>
+      </w:rPr>
+    </w:lvl>
+  </w:abstractNum>
+  <w:abstractNum w:abstractNumId="7" w15:restartNumberingAfterBreak="0">
     <w:nsid w:val="29392D1A"/>
     <w:multiLevelType w:val="multilevel"/>
     <w:tmpl w:val="9712F83A"/>
@@ -9294,7 +10597,7 @@
       </w:rPr>
     </w:lvl>
   </w:abstractNum>
-  <w:abstractNum w:abstractNumId="5" w15:restartNumberingAfterBreak="0">
+  <w:abstractNum w:abstractNumId="8" w15:restartNumberingAfterBreak="0">
     <w:nsid w:val="303E6F6A"/>
     <w:multiLevelType w:val="hybridMultilevel"/>
     <w:tmpl w:val="220EEFDA"/>
@@ -9383,7 +10686,7 @@
       </w:pPr>
     </w:lvl>
   </w:abstractNum>
-  <w:abstractNum w:abstractNumId="6" w15:restartNumberingAfterBreak="0">
+  <w:abstractNum w:abstractNumId="9" w15:restartNumberingAfterBreak="0">
     <w:nsid w:val="37D92E17"/>
     <w:multiLevelType w:val="hybridMultilevel"/>
     <w:tmpl w:val="EC58A728"/>
@@ -9523,7 +10826,120 @@
       </w:rPr>
     </w:lvl>
   </w:abstractNum>
-  <w:abstractNum w:abstractNumId="7" w15:restartNumberingAfterBreak="0">
+  <w:abstractNum w:abstractNumId="10" w15:restartNumberingAfterBreak="0">
+    <w:nsid w:val="4D1A1158"/>
+    <w:multiLevelType w:val="hybridMultilevel"/>
+    <w:tmpl w:val="1D968736"/>
+    <w:lvl w:ilvl="0" w:tplc="04090003">
+      <w:start w:val="1"/>
+      <w:numFmt w:val="bullet"/>
+      <w:lvlText w:val="o"/>
+      <w:lvlJc w:val="left"/>
+      <w:pPr>
+        <w:ind w:left="1080" w:hanging="360"/>
+      </w:pPr>
+      <w:rPr>
+        <w:rFonts w:ascii="Courier New" w:hAnsi="Courier New" w:hint="default"/>
+      </w:rPr>
+    </w:lvl>
+    <w:lvl w:ilvl="1" w:tplc="04090003" w:tentative="1">
+      <w:start w:val="1"/>
+      <w:numFmt w:val="bullet"/>
+      <w:lvlText w:val="o"/>
+      <w:lvlJc w:val="left"/>
+      <w:pPr>
+        <w:ind w:left="1800" w:hanging="360"/>
+      </w:pPr>
+      <w:rPr>
+        <w:rFonts w:ascii="Courier New" w:hAnsi="Courier New" w:hint="default"/>
+      </w:rPr>
+    </w:lvl>
+    <w:lvl w:ilvl="2" w:tplc="04090005" w:tentative="1">
+      <w:start w:val="1"/>
+      <w:numFmt w:val="bullet"/>
+      <w:lvlText w:val=""/>
+      <w:lvlJc w:val="left"/>
+      <w:pPr>
+        <w:ind w:left="2520" w:hanging="360"/>
+      </w:pPr>
+      <w:rPr>
+        <w:rFonts w:ascii="Wingdings" w:hAnsi="Wingdings" w:hint="default"/>
+      </w:rPr>
+    </w:lvl>
+    <w:lvl w:ilvl="3" w:tplc="04090001" w:tentative="1">
+      <w:start w:val="1"/>
+      <w:numFmt w:val="bullet"/>
+      <w:lvlText w:val=""/>
+      <w:lvlJc w:val="left"/>
+      <w:pPr>
+        <w:ind w:left="3240" w:hanging="360"/>
+      </w:pPr>
+      <w:rPr>
+        <w:rFonts w:ascii="Symbol" w:hAnsi="Symbol" w:hint="default"/>
+      </w:rPr>
+    </w:lvl>
+    <w:lvl w:ilvl="4" w:tplc="04090003" w:tentative="1">
+      <w:start w:val="1"/>
+      <w:numFmt w:val="bullet"/>
+      <w:lvlText w:val="o"/>
+      <w:lvlJc w:val="left"/>
+      <w:pPr>
+        <w:ind w:left="3960" w:hanging="360"/>
+      </w:pPr>
+      <w:rPr>
+        <w:rFonts w:ascii="Courier New" w:hAnsi="Courier New" w:hint="default"/>
+      </w:rPr>
+    </w:lvl>
+    <w:lvl w:ilvl="5" w:tplc="04090005" w:tentative="1">
+      <w:start w:val="1"/>
+      <w:numFmt w:val="bullet"/>
+      <w:lvlText w:val=""/>
+      <w:lvlJc w:val="left"/>
+      <w:pPr>
+        <w:ind w:left="4680" w:hanging="360"/>
+      </w:pPr>
+      <w:rPr>
+        <w:rFonts w:ascii="Wingdings" w:hAnsi="Wingdings" w:hint="default"/>
+      </w:rPr>
+    </w:lvl>
+    <w:lvl w:ilvl="6" w:tplc="04090001" w:tentative="1">
+      <w:start w:val="1"/>
+      <w:numFmt w:val="bullet"/>
+      <w:lvlText w:val=""/>
+      <w:lvlJc w:val="left"/>
+      <w:pPr>
+        <w:ind w:left="5400" w:hanging="360"/>
+      </w:pPr>
+      <w:rPr>
+        <w:rFonts w:ascii="Symbol" w:hAnsi="Symbol" w:hint="default"/>
+      </w:rPr>
+    </w:lvl>
+    <w:lvl w:ilvl="7" w:tplc="04090003" w:tentative="1">
+      <w:start w:val="1"/>
+      <w:numFmt w:val="bullet"/>
+      <w:lvlText w:val="o"/>
+      <w:lvlJc w:val="left"/>
+      <w:pPr>
+        <w:ind w:left="6120" w:hanging="360"/>
+      </w:pPr>
+      <w:rPr>
+        <w:rFonts w:ascii="Courier New" w:hAnsi="Courier New" w:hint="default"/>
+      </w:rPr>
+    </w:lvl>
+    <w:lvl w:ilvl="8" w:tplc="04090005" w:tentative="1">
+      <w:start w:val="1"/>
+      <w:numFmt w:val="bullet"/>
+      <w:lvlText w:val=""/>
+      <w:lvlJc w:val="left"/>
+      <w:pPr>
+        <w:ind w:left="6840" w:hanging="360"/>
+      </w:pPr>
+      <w:rPr>
+        <w:rFonts w:ascii="Wingdings" w:hAnsi="Wingdings" w:hint="default"/>
+      </w:rPr>
+    </w:lvl>
+  </w:abstractNum>
+  <w:abstractNum w:abstractNumId="11" w15:restartNumberingAfterBreak="0">
     <w:nsid w:val="59B2477B"/>
     <w:multiLevelType w:val="hybridMultilevel"/>
     <w:tmpl w:val="92C2A090"/>
@@ -9612,7 +11028,7 @@
       </w:pPr>
     </w:lvl>
   </w:abstractNum>
-  <w:abstractNum w:abstractNumId="8" w15:restartNumberingAfterBreak="0">
+  <w:abstractNum w:abstractNumId="12" w15:restartNumberingAfterBreak="0">
     <w:nsid w:val="66935BCE"/>
     <w:multiLevelType w:val="multilevel"/>
     <w:tmpl w:val="54CEB662"/>
@@ -9725,7 +11141,7 @@
       </w:rPr>
     </w:lvl>
   </w:abstractNum>
-  <w:abstractNum w:abstractNumId="9" w15:restartNumberingAfterBreak="0">
+  <w:abstractNum w:abstractNumId="13" w15:restartNumberingAfterBreak="0">
     <w:nsid w:val="6ACF4E0D"/>
     <w:multiLevelType w:val="hybridMultilevel"/>
     <w:tmpl w:val="D18C628E"/>
@@ -9814,7 +11230,7 @@
       </w:pPr>
     </w:lvl>
   </w:abstractNum>
-  <w:abstractNum w:abstractNumId="10" w15:restartNumberingAfterBreak="0">
+  <w:abstractNum w:abstractNumId="14" w15:restartNumberingAfterBreak="0">
     <w:nsid w:val="6E296A07"/>
     <w:multiLevelType w:val="hybridMultilevel"/>
     <w:tmpl w:val="9FA0514E"/>
@@ -9904,37 +11320,49 @@
     </w:lvl>
   </w:abstractNum>
   <w:num w:numId="1">
-    <w:abstractNumId w:val="3"/>
+    <w:abstractNumId w:val="4"/>
   </w:num>
   <w:num w:numId="2">
-    <w:abstractNumId w:val="6"/>
+    <w:abstractNumId w:val="9"/>
   </w:num>
   <w:num w:numId="3">
-    <w:abstractNumId w:val="10"/>
+    <w:abstractNumId w:val="14"/>
   </w:num>
   <w:num w:numId="4">
-    <w:abstractNumId w:val="4"/>
+    <w:abstractNumId w:val="7"/>
   </w:num>
   <w:num w:numId="5">
-    <w:abstractNumId w:val="9"/>
+    <w:abstractNumId w:val="13"/>
   </w:num>
   <w:num w:numId="6">
-    <w:abstractNumId w:val="7"/>
+    <w:abstractNumId w:val="11"/>
   </w:num>
   <w:num w:numId="7">
-    <w:abstractNumId w:val="8"/>
+    <w:abstractNumId w:val="12"/>
   </w:num>
   <w:num w:numId="8">
     <w:abstractNumId w:val="1"/>
   </w:num>
   <w:num w:numId="9">
-    <w:abstractNumId w:val="2"/>
+    <w:abstractNumId w:val="3"/>
   </w:num>
   <w:num w:numId="10">
-    <w:abstractNumId w:val="5"/>
+    <w:abstractNumId w:val="8"/>
   </w:num>
   <w:num w:numId="11">
     <w:abstractNumId w:val="0"/>
+  </w:num>
+  <w:num w:numId="12">
+    <w:abstractNumId w:val="6"/>
+  </w:num>
+  <w:num w:numId="13">
+    <w:abstractNumId w:val="5"/>
+  </w:num>
+  <w:num w:numId="14">
+    <w:abstractNumId w:val="10"/>
+  </w:num>
+  <w:num w:numId="15">
+    <w:abstractNumId w:val="2"/>
   </w:num>
 </w:numbering>
 </file>
@@ -10445,6 +11873,60 @@
       </w:tblBorders>
     </w:tblPr>
   </w:style>
+  <w:style w:type="paragraph" w:styleId="PlainText">
+    <w:name w:val="Plain Text"/>
+    <w:basedOn w:val="Normal"/>
+    <w:link w:val="PlainTextChar"/>
+    <w:uiPriority w:val="99"/>
+    <w:unhideWhenUsed/>
+    <w:rsid w:val="003B7881"/>
+    <w:pPr>
+      <w:spacing w:after="0" w:line="240" w:lineRule="auto"/>
+    </w:pPr>
+    <w:rPr>
+      <w:rFonts w:ascii="Consolas" w:eastAsia="Times New Roman" w:hAnsi="Consolas" w:cs="Times New Roman"/>
+      <w:sz w:val="21"/>
+      <w:szCs w:val="21"/>
+    </w:rPr>
+  </w:style>
+  <w:style w:type="character" w:customStyle="1" w:styleId="PlainTextChar">
+    <w:name w:val="Plain Text Char"/>
+    <w:basedOn w:val="DefaultParagraphFont"/>
+    <w:link w:val="PlainText"/>
+    <w:uiPriority w:val="99"/>
+    <w:rsid w:val="003B7881"/>
+    <w:rPr>
+      <w:rFonts w:ascii="Consolas" w:eastAsia="Times New Roman" w:hAnsi="Consolas" w:cs="Times New Roman"/>
+      <w:sz w:val="21"/>
+      <w:szCs w:val="21"/>
+    </w:rPr>
+  </w:style>
+  <w:style w:type="table" w:customStyle="1" w:styleId="TableGrid1">
+    <w:name w:val="Table Grid1"/>
+    <w:basedOn w:val="TableNormal"/>
+    <w:next w:val="TableGrid"/>
+    <w:uiPriority w:val="39"/>
+    <w:rsid w:val="003B7881"/>
+    <w:pPr>
+      <w:spacing w:after="0" w:line="240" w:lineRule="auto"/>
+    </w:pPr>
+    <w:rPr>
+      <w:rFonts w:ascii="Times New Roman" w:eastAsia="Times New Roman" w:hAnsi="Times New Roman" w:cs="Times New Roman"/>
+      <w:sz w:val="24"/>
+      <w:szCs w:val="24"/>
+      <w:lang w:val="vi-VN"/>
+    </w:rPr>
+    <w:tblPr>
+      <w:tblBorders>
+        <w:top w:val="single" w:sz="4" w:space="0" w:color="auto"/>
+        <w:left w:val="single" w:sz="4" w:space="0" w:color="auto"/>
+        <w:bottom w:val="single" w:sz="4" w:space="0" w:color="auto"/>
+        <w:right w:val="single" w:sz="4" w:space="0" w:color="auto"/>
+        <w:insideH w:val="single" w:sz="4" w:space="0" w:color="auto"/>
+        <w:insideV w:val="single" w:sz="4" w:space="0" w:color="auto"/>
+      </w:tblBorders>
+    </w:tblPr>
+  </w:style>
 </w:styles>
 </file>
 

</xml_diff>

<commit_message>
update hiện trạng nghiệp vụ
</commit_message>
<xml_diff>
--- a/Báo cáo đồ án  - Quản lí sổ tiết kiệm - nhóm bảo gì làm nấy.docx
+++ b/Báo cáo đồ án  - Quản lí sổ tiết kiệm - nhóm bảo gì làm nấy.docx
@@ -7428,19 +7428,37 @@
         <w:ind w:firstLine="720"/>
         <w:rPr>
           <w:del w:id="780" w:author="Hoan Ng" w:date="2017-03-20T21:39:00Z"/>
+          <w:u w:val="single"/>
+          <w:rPrChange w:id="781" w:author="LÊ VĂN PA" w:date="2018-03-14T09:09:00Z">
+            <w:rPr>
+              <w:del w:id="782" w:author="Hoan Ng" w:date="2017-03-20T21:39:00Z"/>
+            </w:rPr>
+          </w:rPrChange>
         </w:rPr>
-        <w:pPrChange w:id="781" w:author="LÊ VĂN PA" w:date="2018-03-12T21:15:00Z">
+        <w:pPrChange w:id="783" w:author="LÊ VĂN PA" w:date="2018-03-12T21:15:00Z">
           <w:pPr>
             <w:ind w:left="360"/>
           </w:pPr>
         </w:pPrChange>
       </w:pPr>
-      <w:ins w:id="782" w:author="Hoan Ng" w:date="2017-03-20T21:39:00Z">
+      <w:ins w:id="784" w:author="Hoan Ng" w:date="2017-03-20T21:39:00Z">
         <w:r>
+          <w:rPr>
+            <w:u w:val="single"/>
+            <w:rPrChange w:id="785" w:author="LÊ VĂN PA" w:date="2018-03-14T09:09:00Z">
+              <w:rPr/>
+            </w:rPrChange>
+          </w:rPr>
           <w:t xml:space="preserve">1.1. </w:t>
         </w:r>
       </w:ins>
       <w:r>
+        <w:rPr>
+          <w:u w:val="single"/>
+          <w:rPrChange w:id="786" w:author="LÊ VĂN PA" w:date="2018-03-14T09:09:00Z">
+            <w:rPr/>
+          </w:rPrChange>
+        </w:rPr>
         <w:t>Hiện trạng tổ chức</w:t>
       </w:r>
     </w:p>
@@ -7448,9 +7466,9 @@
       <w:pPr>
         <w:ind w:firstLine="720"/>
         <w:rPr>
-          <w:ins w:id="783" w:author="LÊ VĂN PA" w:date="2018-03-12T21:15:00Z"/>
+          <w:ins w:id="787" w:author="LÊ VĂN PA" w:date="2018-03-12T21:15:00Z"/>
         </w:rPr>
-        <w:pPrChange w:id="784" w:author="LÊ VĂN PA" w:date="2018-03-12T21:15:00Z">
+        <w:pPrChange w:id="788" w:author="LÊ VĂN PA" w:date="2018-03-12T21:15:00Z">
           <w:pPr/>
         </w:pPrChange>
       </w:pPr>
@@ -7458,15 +7476,15 @@
     <w:p>
       <w:pPr>
         <w:rPr>
-          <w:ins w:id="785" w:author="LÊ VĂN PA" w:date="2018-03-12T21:15:00Z"/>
+          <w:ins w:id="789" w:author="LÊ VĂN PA" w:date="2018-03-12T21:15:00Z"/>
         </w:rPr>
-        <w:pPrChange w:id="786" w:author="LÊ VĂN PA" w:date="2018-03-12T21:15:00Z">
+        <w:pPrChange w:id="790" w:author="LÊ VĂN PA" w:date="2018-03-12T21:15:00Z">
           <w:pPr>
             <w:pStyle w:val="ListParagraph"/>
           </w:pPr>
         </w:pPrChange>
       </w:pPr>
-      <w:ins w:id="787" w:author="LÊ VĂN PA" w:date="2018-03-12T21:15:00Z">
+      <w:ins w:id="791" w:author="LÊ VĂN PA" w:date="2018-03-12T21:15:00Z">
         <w:r>
           <w:rPr>
             <w:noProof/>
@@ -7513,14 +7531,23 @@
       <w:pPr>
         <w:pStyle w:val="ListParagraph"/>
         <w:rPr>
-          <w:ins w:id="788" w:author="LÊ VĂN PA" w:date="2018-03-13T08:29:00Z"/>
-          <w:u w:val="single"/>
+          <w:ins w:id="792" w:author="LÊ VĂN PA" w:date="2018-03-13T08:29:00Z"/>
+          <w:rPrChange w:id="793" w:author="LÊ VĂN PA" w:date="2018-03-14T09:09:00Z">
+            <w:rPr>
+              <w:ins w:id="794" w:author="LÊ VĂN PA" w:date="2018-03-13T08:29:00Z"/>
+              <w:u w:val="single"/>
+            </w:rPr>
+          </w:rPrChange>
         </w:rPr>
       </w:pPr>
-      <w:ins w:id="789" w:author="LÊ VĂN PA" w:date="2018-03-12T21:15:00Z">
+      <w:ins w:id="795" w:author="LÊ VĂN PA" w:date="2018-03-12T21:15:00Z">
         <w:r>
           <w:rPr>
-            <w:u w:val="single"/>
+            <w:rPrChange w:id="796" w:author="LÊ VĂN PA" w:date="2018-03-14T09:09:00Z">
+              <w:rPr>
+                <w:u w:val="single"/>
+              </w:rPr>
+            </w:rPrChange>
           </w:rPr>
           <w:t>Chức năng, nhiệm vụ của từng bộ phận</w:t>
         </w:r>
@@ -7532,7 +7559,7 @@
         <w:tblW w:w="8815" w:type="dxa"/>
         <w:tblInd w:w="720" w:type="dxa"/>
         <w:tblLook w:val="04A0" w:firstRow="1" w:lastRow="0" w:firstColumn="1" w:lastColumn="0" w:noHBand="0" w:noVBand="1"/>
-        <w:tblPrChange w:id="790" w:author="LÊ VĂN PA" w:date="2018-03-13T08:30:00Z">
+        <w:tblPrChange w:id="797" w:author="LÊ VĂN PA" w:date="2018-03-13T08:30:00Z">
           <w:tblPr>
             <w:tblStyle w:val="TableGrid"/>
             <w:tblW w:w="0" w:type="auto"/>
@@ -7544,7 +7571,7 @@
       <w:tblGrid>
         <w:gridCol w:w="1795"/>
         <w:gridCol w:w="7020"/>
-        <w:tblGridChange w:id="791">
+        <w:tblGridChange w:id="798">
           <w:tblGrid>
             <w:gridCol w:w="4315"/>
             <w:gridCol w:w="4315"/>
@@ -7553,12 +7580,12 @@
       </w:tblGrid>
       <w:tr>
         <w:trPr>
-          <w:ins w:id="792" w:author="LÊ VĂN PA" w:date="2018-03-13T08:29:00Z"/>
+          <w:ins w:id="799" w:author="LÊ VĂN PA" w:date="2018-03-13T08:29:00Z"/>
         </w:trPr>
         <w:tc>
           <w:tcPr>
             <w:tcW w:w="1795" w:type="dxa"/>
-            <w:tcPrChange w:id="793" w:author="LÊ VĂN PA" w:date="2018-03-13T08:30:00Z">
+            <w:tcPrChange w:id="800" w:author="LÊ VĂN PA" w:date="2018-03-13T08:30:00Z">
               <w:tcPr>
                 <w:tcW w:w="4675" w:type="dxa"/>
               </w:tcPr>
@@ -7569,19 +7596,19 @@
               <w:pStyle w:val="ListParagraph"/>
               <w:ind w:left="0"/>
               <w:rPr>
-                <w:ins w:id="794" w:author="LÊ VĂN PA" w:date="2018-03-13T08:29:00Z"/>
-                <w:rPrChange w:id="795" w:author="LÊ VĂN PA" w:date="2018-03-13T08:30:00Z">
+                <w:ins w:id="801" w:author="LÊ VĂN PA" w:date="2018-03-13T08:29:00Z"/>
+                <w:rPrChange w:id="802" w:author="LÊ VĂN PA" w:date="2018-03-13T08:30:00Z">
                   <w:rPr>
-                    <w:ins w:id="796" w:author="LÊ VĂN PA" w:date="2018-03-13T08:29:00Z"/>
+                    <w:ins w:id="803" w:author="LÊ VĂN PA" w:date="2018-03-13T08:29:00Z"/>
                     <w:u w:val="single"/>
                   </w:rPr>
                 </w:rPrChange>
               </w:rPr>
             </w:pPr>
-            <w:ins w:id="797" w:author="LÊ VĂN PA" w:date="2018-03-13T08:29:00Z">
-              <w:r>
-                <w:rPr>
-                  <w:rPrChange w:id="798" w:author="LÊ VĂN PA" w:date="2018-03-13T08:30:00Z">
+            <w:ins w:id="804" w:author="LÊ VĂN PA" w:date="2018-03-13T08:29:00Z">
+              <w:r>
+                <w:rPr>
+                  <w:rPrChange w:id="805" w:author="LÊ VĂN PA" w:date="2018-03-13T08:30:00Z">
                     <w:rPr>
                       <w:u w:val="single"/>
                     </w:rPr>
@@ -7595,7 +7622,7 @@
         <w:tc>
           <w:tcPr>
             <w:tcW w:w="7020" w:type="dxa"/>
-            <w:tcPrChange w:id="799" w:author="LÊ VĂN PA" w:date="2018-03-13T08:30:00Z">
+            <w:tcPrChange w:id="806" w:author="LÊ VĂN PA" w:date="2018-03-13T08:30:00Z">
               <w:tcPr>
                 <w:tcW w:w="4675" w:type="dxa"/>
               </w:tcPr>
@@ -7606,19 +7633,19 @@
               <w:pStyle w:val="ListParagraph"/>
               <w:ind w:left="0"/>
               <w:rPr>
-                <w:ins w:id="800" w:author="LÊ VĂN PA" w:date="2018-03-13T08:29:00Z"/>
-                <w:rPrChange w:id="801" w:author="LÊ VĂN PA" w:date="2018-03-13T08:30:00Z">
+                <w:ins w:id="807" w:author="LÊ VĂN PA" w:date="2018-03-13T08:29:00Z"/>
+                <w:rPrChange w:id="808" w:author="LÊ VĂN PA" w:date="2018-03-13T08:30:00Z">
                   <w:rPr>
-                    <w:ins w:id="802" w:author="LÊ VĂN PA" w:date="2018-03-13T08:29:00Z"/>
+                    <w:ins w:id="809" w:author="LÊ VĂN PA" w:date="2018-03-13T08:29:00Z"/>
                     <w:u w:val="single"/>
                   </w:rPr>
                 </w:rPrChange>
               </w:rPr>
             </w:pPr>
-            <w:ins w:id="803" w:author="LÊ VĂN PA" w:date="2018-03-13T08:29:00Z">
-              <w:r>
-                <w:rPr>
-                  <w:rPrChange w:id="804" w:author="LÊ VĂN PA" w:date="2018-03-13T08:30:00Z">
+            <w:ins w:id="810" w:author="LÊ VĂN PA" w:date="2018-03-13T08:29:00Z">
+              <w:r>
+                <w:rPr>
+                  <w:rPrChange w:id="811" w:author="LÊ VĂN PA" w:date="2018-03-13T08:30:00Z">
                     <w:rPr>
                       <w:u w:val="single"/>
                     </w:rPr>
@@ -7627,48 +7654,6 @@
                 <w:t>Ch</w:t>
               </w:r>
             </w:ins>
-            <w:ins w:id="805" w:author="LÊ VĂN PA" w:date="2018-03-13T08:30:00Z">
-              <w:r>
-                <w:rPr>
-                  <w:rPrChange w:id="806" w:author="LÊ VĂN PA" w:date="2018-03-13T08:30:00Z">
-                    <w:rPr>
-                      <w:u w:val="single"/>
-                    </w:rPr>
-                  </w:rPrChange>
-                </w:rPr>
-                <w:t>ức năng</w:t>
-              </w:r>
-            </w:ins>
-          </w:p>
-        </w:tc>
-      </w:tr>
-      <w:tr>
-        <w:trPr>
-          <w:ins w:id="807" w:author="LÊ VĂN PA" w:date="2018-03-13T08:29:00Z"/>
-        </w:trPr>
-        <w:tc>
-          <w:tcPr>
-            <w:tcW w:w="1795" w:type="dxa"/>
-            <w:tcPrChange w:id="808" w:author="LÊ VĂN PA" w:date="2018-03-13T08:30:00Z">
-              <w:tcPr>
-                <w:tcW w:w="4675" w:type="dxa"/>
-              </w:tcPr>
-            </w:tcPrChange>
-          </w:tcPr>
-          <w:p>
-            <w:pPr>
-              <w:pStyle w:val="ListParagraph"/>
-              <w:ind w:left="0"/>
-              <w:rPr>
-                <w:ins w:id="809" w:author="LÊ VĂN PA" w:date="2018-03-13T08:29:00Z"/>
-                <w:rPrChange w:id="810" w:author="LÊ VĂN PA" w:date="2018-03-13T08:30:00Z">
-                  <w:rPr>
-                    <w:ins w:id="811" w:author="LÊ VĂN PA" w:date="2018-03-13T08:29:00Z"/>
-                    <w:u w:val="single"/>
-                  </w:rPr>
-                </w:rPrChange>
-              </w:rPr>
-            </w:pPr>
             <w:ins w:id="812" w:author="LÊ VĂN PA" w:date="2018-03-13T08:30:00Z">
               <w:r>
                 <w:rPr>
@@ -7678,6 +7663,48 @@
                     </w:rPr>
                   </w:rPrChange>
                 </w:rPr>
+                <w:t>ức năng</w:t>
+              </w:r>
+            </w:ins>
+          </w:p>
+        </w:tc>
+      </w:tr>
+      <w:tr>
+        <w:trPr>
+          <w:ins w:id="814" w:author="LÊ VĂN PA" w:date="2018-03-13T08:29:00Z"/>
+        </w:trPr>
+        <w:tc>
+          <w:tcPr>
+            <w:tcW w:w="1795" w:type="dxa"/>
+            <w:tcPrChange w:id="815" w:author="LÊ VĂN PA" w:date="2018-03-13T08:30:00Z">
+              <w:tcPr>
+                <w:tcW w:w="4675" w:type="dxa"/>
+              </w:tcPr>
+            </w:tcPrChange>
+          </w:tcPr>
+          <w:p>
+            <w:pPr>
+              <w:pStyle w:val="ListParagraph"/>
+              <w:ind w:left="0"/>
+              <w:rPr>
+                <w:ins w:id="816" w:author="LÊ VĂN PA" w:date="2018-03-13T08:29:00Z"/>
+                <w:rPrChange w:id="817" w:author="LÊ VĂN PA" w:date="2018-03-13T08:30:00Z">
+                  <w:rPr>
+                    <w:ins w:id="818" w:author="LÊ VĂN PA" w:date="2018-03-13T08:29:00Z"/>
+                    <w:u w:val="single"/>
+                  </w:rPr>
+                </w:rPrChange>
+              </w:rPr>
+            </w:pPr>
+            <w:ins w:id="819" w:author="LÊ VĂN PA" w:date="2018-03-13T08:30:00Z">
+              <w:r>
+                <w:rPr>
+                  <w:rPrChange w:id="820" w:author="LÊ VĂN PA" w:date="2018-03-13T08:30:00Z">
+                    <w:rPr>
+                      <w:u w:val="single"/>
+                    </w:rPr>
+                  </w:rPrChange>
+                </w:rPr>
                 <w:t>Tín dụng</w:t>
               </w:r>
             </w:ins>
@@ -7686,7 +7713,7 @@
         <w:tc>
           <w:tcPr>
             <w:tcW w:w="7020" w:type="dxa"/>
-            <w:tcPrChange w:id="814" w:author="LÊ VĂN PA" w:date="2018-03-13T08:30:00Z">
+            <w:tcPrChange w:id="821" w:author="LÊ VĂN PA" w:date="2018-03-13T08:30:00Z">
               <w:tcPr>
                 <w:tcW w:w="4675" w:type="dxa"/>
               </w:tcPr>
@@ -7695,9 +7722,9 @@
           <w:p>
             <w:pPr>
               <w:rPr>
-                <w:ins w:id="815" w:author="LÊ VĂN PA" w:date="2018-03-13T08:30:00Z"/>
-              </w:rPr>
-              <w:pPrChange w:id="816" w:author="LÊ VĂN PA" w:date="2018-03-13T08:30:00Z">
+                <w:ins w:id="822" w:author="LÊ VĂN PA" w:date="2018-03-13T08:30:00Z"/>
+              </w:rPr>
+              <w:pPrChange w:id="823" w:author="LÊ VĂN PA" w:date="2018-03-13T08:30:00Z">
                 <w:pPr>
                   <w:pStyle w:val="ListParagraph"/>
                   <w:numPr>
@@ -7707,7 +7734,7 @@
                 </w:pPr>
               </w:pPrChange>
             </w:pPr>
-            <w:ins w:id="817" w:author="LÊ VĂN PA" w:date="2018-03-13T08:30:00Z">
+            <w:ins w:id="824" w:author="LÊ VĂN PA" w:date="2018-03-13T08:30:00Z">
               <w:r>
                 <w:t>Đây là phòng tập trung những hoạt động chính của ngân hàng, quyết định phần lớn kết quả hoạt động kinh doanh của ngân hàng. Thực hiện nhiệm vụ cho vay đối với các thành phần kinh tế theo luật ngân hàng và luật các tổ chức tín dụng, mở tài khoản cho vay và theo dõi các hợp đồng tín dụng, tính lãi theo định kì, điều hòa vốn nội và ngoại tệ, làm báo cáo và tập hợp báo cáo gửi ngân hàng cấp trên, làm một số nhiệm vụ khác được giao.</w:t>
               </w:r>
@@ -7718,10 +7745,10 @@
               <w:pStyle w:val="ListParagraph"/>
               <w:ind w:left="0"/>
               <w:rPr>
-                <w:ins w:id="818" w:author="LÊ VĂN PA" w:date="2018-03-13T08:29:00Z"/>
-                <w:rPrChange w:id="819" w:author="LÊ VĂN PA" w:date="2018-03-13T08:30:00Z">
+                <w:ins w:id="825" w:author="LÊ VĂN PA" w:date="2018-03-13T08:29:00Z"/>
+                <w:rPrChange w:id="826" w:author="LÊ VĂN PA" w:date="2018-03-13T08:30:00Z">
                   <w:rPr>
-                    <w:ins w:id="820" w:author="LÊ VĂN PA" w:date="2018-03-13T08:29:00Z"/>
+                    <w:ins w:id="827" w:author="LÊ VĂN PA" w:date="2018-03-13T08:29:00Z"/>
                     <w:u w:val="single"/>
                   </w:rPr>
                 </w:rPrChange>
@@ -7732,12 +7759,12 @@
       </w:tr>
       <w:tr>
         <w:trPr>
-          <w:ins w:id="821" w:author="LÊ VĂN PA" w:date="2018-03-13T08:29:00Z"/>
+          <w:ins w:id="828" w:author="LÊ VĂN PA" w:date="2018-03-13T08:29:00Z"/>
         </w:trPr>
         <w:tc>
           <w:tcPr>
             <w:tcW w:w="1795" w:type="dxa"/>
-            <w:tcPrChange w:id="822" w:author="LÊ VĂN PA" w:date="2018-03-13T08:30:00Z">
+            <w:tcPrChange w:id="829" w:author="LÊ VĂN PA" w:date="2018-03-13T08:30:00Z">
               <w:tcPr>
                 <w:tcW w:w="4675" w:type="dxa"/>
               </w:tcPr>
@@ -7748,16 +7775,16 @@
               <w:pStyle w:val="ListParagraph"/>
               <w:ind w:left="0"/>
               <w:rPr>
-                <w:ins w:id="823" w:author="LÊ VĂN PA" w:date="2018-03-13T08:29:00Z"/>
-                <w:rPrChange w:id="824" w:author="LÊ VĂN PA" w:date="2018-03-13T08:30:00Z">
+                <w:ins w:id="830" w:author="LÊ VĂN PA" w:date="2018-03-13T08:29:00Z"/>
+                <w:rPrChange w:id="831" w:author="LÊ VĂN PA" w:date="2018-03-13T08:30:00Z">
                   <w:rPr>
-                    <w:ins w:id="825" w:author="LÊ VĂN PA" w:date="2018-03-13T08:29:00Z"/>
+                    <w:ins w:id="832" w:author="LÊ VĂN PA" w:date="2018-03-13T08:29:00Z"/>
                     <w:u w:val="single"/>
                   </w:rPr>
                 </w:rPrChange>
               </w:rPr>
             </w:pPr>
-            <w:ins w:id="826" w:author="LÊ VĂN PA" w:date="2018-03-13T08:31:00Z">
+            <w:ins w:id="833" w:author="LÊ VĂN PA" w:date="2018-03-13T08:31:00Z">
               <w:r>
                 <w:t>Kế toán kiểm toán</w:t>
               </w:r>
@@ -7767,7 +7794,7 @@
         <w:tc>
           <w:tcPr>
             <w:tcW w:w="7020" w:type="dxa"/>
-            <w:tcPrChange w:id="827" w:author="LÊ VĂN PA" w:date="2018-03-13T08:30:00Z">
+            <w:tcPrChange w:id="834" w:author="LÊ VĂN PA" w:date="2018-03-13T08:30:00Z">
               <w:tcPr>
                 <w:tcW w:w="4675" w:type="dxa"/>
               </w:tcPr>
@@ -7778,16 +7805,16 @@
               <w:pStyle w:val="ListParagraph"/>
               <w:ind w:left="0"/>
               <w:rPr>
-                <w:ins w:id="828" w:author="LÊ VĂN PA" w:date="2018-03-13T08:29:00Z"/>
-                <w:rPrChange w:id="829" w:author="LÊ VĂN PA" w:date="2018-03-13T08:30:00Z">
+                <w:ins w:id="835" w:author="LÊ VĂN PA" w:date="2018-03-13T08:29:00Z"/>
+                <w:rPrChange w:id="836" w:author="LÊ VĂN PA" w:date="2018-03-13T08:30:00Z">
                   <w:rPr>
-                    <w:ins w:id="830" w:author="LÊ VĂN PA" w:date="2018-03-13T08:29:00Z"/>
+                    <w:ins w:id="837" w:author="LÊ VĂN PA" w:date="2018-03-13T08:29:00Z"/>
                     <w:u w:val="single"/>
                   </w:rPr>
                 </w:rPrChange>
               </w:rPr>
             </w:pPr>
-            <w:ins w:id="831" w:author="LÊ VĂN PA" w:date="2018-03-13T08:31:00Z">
+            <w:ins w:id="838" w:author="LÊ VĂN PA" w:date="2018-03-13T08:31:00Z">
               <w:r>
                 <w:t>Lập kế hoạch định kì và đột xuất về kiểm tra, kiểm toán nội bộ; trình giám đốc duyệt và tiến hành kiểm tra, giám sát việc thực hiện các quy trình nghiệp vụ, hoạt động kinh doanh và quy chế an toàn kinh doanh theo đúng quy định.</w:t>
               </w:r>
@@ -7797,12 +7824,12 @@
       </w:tr>
       <w:tr>
         <w:trPr>
-          <w:ins w:id="832" w:author="LÊ VĂN PA" w:date="2018-03-13T08:29:00Z"/>
+          <w:ins w:id="839" w:author="LÊ VĂN PA" w:date="2018-03-13T08:29:00Z"/>
         </w:trPr>
         <w:tc>
           <w:tcPr>
             <w:tcW w:w="1795" w:type="dxa"/>
-            <w:tcPrChange w:id="833" w:author="LÊ VĂN PA" w:date="2018-03-13T08:30:00Z">
+            <w:tcPrChange w:id="840" w:author="LÊ VĂN PA" w:date="2018-03-13T08:30:00Z">
               <w:tcPr>
                 <w:tcW w:w="4675" w:type="dxa"/>
               </w:tcPr>
@@ -7813,16 +7840,16 @@
               <w:pStyle w:val="ListParagraph"/>
               <w:ind w:left="0"/>
               <w:rPr>
-                <w:ins w:id="834" w:author="LÊ VĂN PA" w:date="2018-03-13T08:29:00Z"/>
-                <w:rPrChange w:id="835" w:author="LÊ VĂN PA" w:date="2018-03-13T08:30:00Z">
+                <w:ins w:id="841" w:author="LÊ VĂN PA" w:date="2018-03-13T08:29:00Z"/>
+                <w:rPrChange w:id="842" w:author="LÊ VĂN PA" w:date="2018-03-13T08:30:00Z">
                   <w:rPr>
-                    <w:ins w:id="836" w:author="LÊ VĂN PA" w:date="2018-03-13T08:29:00Z"/>
+                    <w:ins w:id="843" w:author="LÊ VĂN PA" w:date="2018-03-13T08:29:00Z"/>
                     <w:u w:val="single"/>
                   </w:rPr>
                 </w:rPrChange>
               </w:rPr>
             </w:pPr>
-            <w:ins w:id="837" w:author="LÊ VĂN PA" w:date="2018-03-13T08:31:00Z">
+            <w:ins w:id="844" w:author="LÊ VĂN PA" w:date="2018-03-13T08:31:00Z">
               <w:r>
                 <w:lastRenderedPageBreak/>
                 <w:t>Hành chính nhân sự</w:t>
@@ -7833,7 +7860,7 @@
         <w:tc>
           <w:tcPr>
             <w:tcW w:w="7020" w:type="dxa"/>
-            <w:tcPrChange w:id="838" w:author="LÊ VĂN PA" w:date="2018-03-13T08:30:00Z">
+            <w:tcPrChange w:id="845" w:author="LÊ VĂN PA" w:date="2018-03-13T08:30:00Z">
               <w:tcPr>
                 <w:tcW w:w="4675" w:type="dxa"/>
               </w:tcPr>
@@ -7844,16 +7871,16 @@
               <w:pStyle w:val="ListParagraph"/>
               <w:ind w:left="0"/>
               <w:rPr>
-                <w:ins w:id="839" w:author="LÊ VĂN PA" w:date="2018-03-13T08:29:00Z"/>
-                <w:rPrChange w:id="840" w:author="LÊ VĂN PA" w:date="2018-03-13T08:30:00Z">
+                <w:ins w:id="846" w:author="LÊ VĂN PA" w:date="2018-03-13T08:29:00Z"/>
+                <w:rPrChange w:id="847" w:author="LÊ VĂN PA" w:date="2018-03-13T08:30:00Z">
                   <w:rPr>
-                    <w:ins w:id="841" w:author="LÊ VĂN PA" w:date="2018-03-13T08:29:00Z"/>
+                    <w:ins w:id="848" w:author="LÊ VĂN PA" w:date="2018-03-13T08:29:00Z"/>
                     <w:u w:val="single"/>
                   </w:rPr>
                 </w:rPrChange>
               </w:rPr>
             </w:pPr>
-            <w:ins w:id="842" w:author="LÊ VĂN PA" w:date="2018-03-13T08:31:00Z">
+            <w:ins w:id="849" w:author="LÊ VĂN PA" w:date="2018-03-13T08:31:00Z">
               <w:r>
                 <w:t>Giúp ban giám đốc trong việc bố trí, điều động, khen thưởng hay kỷ luật kịp thời; tuyển mộ, tuyển dụng cán bộ thuộc diện tuyển dụng của chi nhánh, quản trị xây dựng cơ bản, mua sắm tài sản, vật liệu; thực hiện hợp đồng về điện, nước, điện thoại, sửa chữa và xây dựng cơ quan</w:t>
               </w:r>
@@ -7863,12 +7890,12 @@
       </w:tr>
       <w:tr>
         <w:trPr>
-          <w:ins w:id="843" w:author="LÊ VĂN PA" w:date="2018-03-13T08:29:00Z"/>
+          <w:ins w:id="850" w:author="LÊ VĂN PA" w:date="2018-03-13T08:29:00Z"/>
         </w:trPr>
         <w:tc>
           <w:tcPr>
             <w:tcW w:w="1795" w:type="dxa"/>
-            <w:tcPrChange w:id="844" w:author="LÊ VĂN PA" w:date="2018-03-13T08:30:00Z">
+            <w:tcPrChange w:id="851" w:author="LÊ VĂN PA" w:date="2018-03-13T08:30:00Z">
               <w:tcPr>
                 <w:tcW w:w="4675" w:type="dxa"/>
               </w:tcPr>
@@ -7879,21 +7906,21 @@
               <w:pStyle w:val="ListParagraph"/>
               <w:ind w:left="0"/>
               <w:rPr>
-                <w:ins w:id="845" w:author="LÊ VĂN PA" w:date="2018-03-13T08:29:00Z"/>
-                <w:rPrChange w:id="846" w:author="LÊ VĂN PA" w:date="2018-03-13T08:30:00Z">
+                <w:ins w:id="852" w:author="LÊ VĂN PA" w:date="2018-03-13T08:29:00Z"/>
+                <w:rPrChange w:id="853" w:author="LÊ VĂN PA" w:date="2018-03-13T08:30:00Z">
                   <w:rPr>
-                    <w:ins w:id="847" w:author="LÊ VĂN PA" w:date="2018-03-13T08:29:00Z"/>
+                    <w:ins w:id="854" w:author="LÊ VĂN PA" w:date="2018-03-13T08:29:00Z"/>
                     <w:u w:val="single"/>
                   </w:rPr>
                 </w:rPrChange>
               </w:rPr>
             </w:pPr>
-            <w:ins w:id="848" w:author="LÊ VĂN PA" w:date="2018-03-13T08:31:00Z">
+            <w:ins w:id="855" w:author="LÊ VĂN PA" w:date="2018-03-13T08:31:00Z">
               <w:r>
                 <w:t xml:space="preserve">Kế </w:t>
               </w:r>
             </w:ins>
-            <w:ins w:id="849" w:author="LÊ VĂN PA" w:date="2018-03-13T08:32:00Z">
+            <w:ins w:id="856" w:author="LÊ VĂN PA" w:date="2018-03-13T08:32:00Z">
               <w:r>
                 <w:t>toán tài chính</w:t>
               </w:r>
@@ -7903,7 +7930,7 @@
         <w:tc>
           <w:tcPr>
             <w:tcW w:w="7020" w:type="dxa"/>
-            <w:tcPrChange w:id="850" w:author="LÊ VĂN PA" w:date="2018-03-13T08:30:00Z">
+            <w:tcPrChange w:id="857" w:author="LÊ VĂN PA" w:date="2018-03-13T08:30:00Z">
               <w:tcPr>
                 <w:tcW w:w="4675" w:type="dxa"/>
               </w:tcPr>
@@ -7912,9 +7939,9 @@
           <w:p>
             <w:pPr>
               <w:rPr>
-                <w:ins w:id="851" w:author="LÊ VĂN PA" w:date="2018-03-13T08:32:00Z"/>
-              </w:rPr>
-              <w:pPrChange w:id="852" w:author="LÊ VĂN PA" w:date="2018-03-13T08:32:00Z">
+                <w:ins w:id="858" w:author="LÊ VĂN PA" w:date="2018-03-13T08:32:00Z"/>
+              </w:rPr>
+              <w:pPrChange w:id="859" w:author="LÊ VĂN PA" w:date="2018-03-13T08:32:00Z">
                 <w:pPr>
                   <w:pStyle w:val="ListParagraph"/>
                   <w:numPr>
@@ -7924,7 +7951,7 @@
                 </w:pPr>
               </w:pPrChange>
             </w:pPr>
-            <w:ins w:id="853" w:author="LÊ VĂN PA" w:date="2018-03-13T08:32:00Z">
+            <w:ins w:id="860" w:author="LÊ VĂN PA" w:date="2018-03-13T08:32:00Z">
               <w:r>
                 <w:t>Quản lý toàn bộ các tài khoản khách hàng và các tài khoản nội bộ, trong ngoài bảng cân đối kế toán: mở tài khoản tiền gửi, thanh toán các loại séc, ngân phiếu, thực hiện thanh toán nội bộ, thanh toán qua hệ thống điện tử và thanh toán bù trừ.</w:t>
               </w:r>
@@ -7932,47 +7959,6 @@
           </w:p>
           <w:p>
             <w:pPr>
-              <w:rPr>
-                <w:ins w:id="854" w:author="LÊ VĂN PA" w:date="2018-03-13T08:29:00Z"/>
-                <w:rPrChange w:id="855" w:author="LÊ VĂN PA" w:date="2018-03-13T08:30:00Z">
-                  <w:rPr>
-                    <w:ins w:id="856" w:author="LÊ VĂN PA" w:date="2018-03-13T08:29:00Z"/>
-                    <w:u w:val="single"/>
-                  </w:rPr>
-                </w:rPrChange>
-              </w:rPr>
-              <w:pPrChange w:id="857" w:author="LÊ VĂN PA" w:date="2018-03-13T08:32:00Z">
-                <w:pPr>
-                  <w:pStyle w:val="ListParagraph"/>
-                  <w:ind w:left="0"/>
-                </w:pPr>
-              </w:pPrChange>
-            </w:pPr>
-            <w:ins w:id="858" w:author="LÊ VĂN PA" w:date="2018-03-13T08:32:00Z">
-              <w:r>
-                <w:t>Trưởng phòng kế toán chịu trách nhiệm trước giám đốc về việc kiểm soát tính hợp pháp, hợp lệ của chứng từ thanh toán, về các quyết định chuyển tiền đi cũng như hạch toán và các tài khoản thích hợp. Tổ điện toán cung cấp số liệu nhanh chóng, chính xác và đầy đủ, tạo điều kiện thuận lợi cho ban lãnh đạo trong công tác quản lý điều hành đạt kết quả cao.</w:t>
-              </w:r>
-            </w:ins>
-          </w:p>
-        </w:tc>
-      </w:tr>
-      <w:tr>
-        <w:trPr>
-          <w:ins w:id="859" w:author="LÊ VĂN PA" w:date="2018-03-13T08:29:00Z"/>
-        </w:trPr>
-        <w:tc>
-          <w:tcPr>
-            <w:tcW w:w="1795" w:type="dxa"/>
-            <w:tcPrChange w:id="860" w:author="LÊ VĂN PA" w:date="2018-03-13T08:30:00Z">
-              <w:tcPr>
-                <w:tcW w:w="4675" w:type="dxa"/>
-              </w:tcPr>
-            </w:tcPrChange>
-          </w:tcPr>
-          <w:p>
-            <w:pPr>
-              <w:pStyle w:val="ListParagraph"/>
-              <w:ind w:left="0"/>
               <w:rPr>
                 <w:ins w:id="861" w:author="LÊ VĂN PA" w:date="2018-03-13T08:29:00Z"/>
                 <w:rPrChange w:id="862" w:author="LÊ VĂN PA" w:date="2018-03-13T08:30:00Z">
@@ -7982,44 +7968,16 @@
                   </w:rPr>
                 </w:rPrChange>
               </w:rPr>
-            </w:pPr>
-            <w:ins w:id="864" w:author="LÊ VĂN PA" w:date="2018-03-13T08:32:00Z">
-              <w:r>
-                <w:t>Ngân quỹ</w:t>
-              </w:r>
-            </w:ins>
-          </w:p>
-        </w:tc>
-        <w:tc>
-          <w:tcPr>
-            <w:tcW w:w="7020" w:type="dxa"/>
-            <w:tcPrChange w:id="865" w:author="LÊ VĂN PA" w:date="2018-03-13T08:30:00Z">
-              <w:tcPr>
-                <w:tcW w:w="4675" w:type="dxa"/>
-              </w:tcPr>
-            </w:tcPrChange>
-          </w:tcPr>
-          <w:p>
-            <w:pPr>
-              <w:rPr>
-                <w:ins w:id="866" w:author="LÊ VĂN PA" w:date="2018-03-13T08:29:00Z"/>
-                <w:rPrChange w:id="867" w:author="LÊ VĂN PA" w:date="2018-03-13T08:30:00Z">
-                  <w:rPr>
-                    <w:ins w:id="868" w:author="LÊ VĂN PA" w:date="2018-03-13T08:29:00Z"/>
-                    <w:u w:val="single"/>
-                  </w:rPr>
-                </w:rPrChange>
-              </w:rPr>
-              <w:pPrChange w:id="869" w:author="LÊ VĂN PA" w:date="2018-03-13T08:32:00Z">
+              <w:pPrChange w:id="864" w:author="LÊ VĂN PA" w:date="2018-03-13T08:32:00Z">
                 <w:pPr>
                   <w:pStyle w:val="ListParagraph"/>
                   <w:ind w:left="0"/>
                 </w:pPr>
               </w:pPrChange>
             </w:pPr>
-            <w:ins w:id="870" w:author="LÊ VĂN PA" w:date="2018-03-13T08:32:00Z">
-              <w:r>
-                <w:t>Công việc chủ yếu của phòng ngân quỹ là thu-chi đồng tiền Việt Nam, ngân phiếu thanh toán, ngoại tệ, chuyển tiền mặt và séc du lịch đi tiêu thụ nước ngoài, quản lý kho tiền và quỹ, tài sản thế chấp và các chứng từ có giá.</w:t>
+            <w:ins w:id="865" w:author="LÊ VĂN PA" w:date="2018-03-13T08:32:00Z">
+              <w:r>
+                <w:t>Trưởng phòng kế toán chịu trách nhiệm trước giám đốc về việc kiểm soát tính hợp pháp, hợp lệ của chứng từ thanh toán, về các quyết định chuyển tiền đi cũng như hạch toán và các tài khoản thích hợp. Tổ điện toán cung cấp số liệu nhanh chóng, chính xác và đầy đủ, tạo điều kiện thuận lợi cho ban lãnh đạo trong công tác quản lý điều hành đạt kết quả cao.</w:t>
               </w:r>
             </w:ins>
           </w:p>
@@ -8027,12 +7985,12 @@
       </w:tr>
       <w:tr>
         <w:trPr>
-          <w:ins w:id="871" w:author="LÊ VĂN PA" w:date="2018-03-13T08:29:00Z"/>
+          <w:ins w:id="866" w:author="LÊ VĂN PA" w:date="2018-03-13T08:29:00Z"/>
         </w:trPr>
         <w:tc>
           <w:tcPr>
             <w:tcW w:w="1795" w:type="dxa"/>
-            <w:tcPrChange w:id="872" w:author="LÊ VĂN PA" w:date="2018-03-13T08:30:00Z">
+            <w:tcPrChange w:id="867" w:author="LÊ VĂN PA" w:date="2018-03-13T08:30:00Z">
               <w:tcPr>
                 <w:tcW w:w="4675" w:type="dxa"/>
               </w:tcPr>
@@ -8042,6 +8000,34 @@
             <w:pPr>
               <w:pStyle w:val="ListParagraph"/>
               <w:ind w:left="0"/>
+              <w:rPr>
+                <w:ins w:id="868" w:author="LÊ VĂN PA" w:date="2018-03-13T08:29:00Z"/>
+                <w:rPrChange w:id="869" w:author="LÊ VĂN PA" w:date="2018-03-13T08:30:00Z">
+                  <w:rPr>
+                    <w:ins w:id="870" w:author="LÊ VĂN PA" w:date="2018-03-13T08:29:00Z"/>
+                    <w:u w:val="single"/>
+                  </w:rPr>
+                </w:rPrChange>
+              </w:rPr>
+            </w:pPr>
+            <w:ins w:id="871" w:author="LÊ VĂN PA" w:date="2018-03-13T08:32:00Z">
+              <w:r>
+                <w:t>Ngân quỹ</w:t>
+              </w:r>
+            </w:ins>
+          </w:p>
+        </w:tc>
+        <w:tc>
+          <w:tcPr>
+            <w:tcW w:w="7020" w:type="dxa"/>
+            <w:tcPrChange w:id="872" w:author="LÊ VĂN PA" w:date="2018-03-13T08:30:00Z">
+              <w:tcPr>
+                <w:tcW w:w="4675" w:type="dxa"/>
+              </w:tcPr>
+            </w:tcPrChange>
+          </w:tcPr>
+          <w:p>
+            <w:pPr>
               <w:rPr>
                 <w:ins w:id="873" w:author="LÊ VĂN PA" w:date="2018-03-13T08:29:00Z"/>
                 <w:rPrChange w:id="874" w:author="LÊ VĂN PA" w:date="2018-03-13T08:30:00Z">
@@ -8051,44 +8037,16 @@
                   </w:rPr>
                 </w:rPrChange>
               </w:rPr>
-            </w:pPr>
-            <w:ins w:id="876" w:author="LÊ VĂN PA" w:date="2018-03-13T08:32:00Z">
-              <w:r>
-                <w:t>Dịch vụ marketing</w:t>
-              </w:r>
-            </w:ins>
-          </w:p>
-        </w:tc>
-        <w:tc>
-          <w:tcPr>
-            <w:tcW w:w="7020" w:type="dxa"/>
-            <w:tcPrChange w:id="877" w:author="LÊ VĂN PA" w:date="2018-03-13T08:30:00Z">
-              <w:tcPr>
-                <w:tcW w:w="4675" w:type="dxa"/>
-              </w:tcPr>
-            </w:tcPrChange>
-          </w:tcPr>
-          <w:p>
-            <w:pPr>
-              <w:rPr>
-                <w:ins w:id="878" w:author="LÊ VĂN PA" w:date="2018-03-13T08:29:00Z"/>
-                <w:rPrChange w:id="879" w:author="LÊ VĂN PA" w:date="2018-03-13T08:30:00Z">
-                  <w:rPr>
-                    <w:ins w:id="880" w:author="LÊ VĂN PA" w:date="2018-03-13T08:29:00Z"/>
-                    <w:u w:val="single"/>
-                  </w:rPr>
-                </w:rPrChange>
-              </w:rPr>
-              <w:pPrChange w:id="881" w:author="LÊ VĂN PA" w:date="2018-03-13T08:33:00Z">
+              <w:pPrChange w:id="876" w:author="LÊ VĂN PA" w:date="2018-03-13T08:32:00Z">
                 <w:pPr>
                   <w:pStyle w:val="ListParagraph"/>
                   <w:ind w:left="0"/>
                 </w:pPr>
               </w:pPrChange>
             </w:pPr>
-            <w:ins w:id="882" w:author="LÊ VĂN PA" w:date="2018-03-13T08:33:00Z">
-              <w:r>
-                <w:t>Tiếp nhận và mở hồ sơ khách hàng mới, giải đáp thắc mắc, hướng dẫn quy trình nghiệp vụ cho khách hàng, phản ánh tình hình giao dịch và đề xuất chính sách thu hút khách hàng, xử lý toàn bộ các giao dịch liên quan đến tài khoản tiền gửi của mọi đối tượng khách hàng với các loại tiền. Bộ phận marketing thực hiện đề xuất các kế hoạch tiếp thị, quảng cáo, khuyến mãi và chăm sóc khách hàng nhằm thu hút khách hàng.</w:t>
+            <w:ins w:id="877" w:author="LÊ VĂN PA" w:date="2018-03-13T08:32:00Z">
+              <w:r>
+                <w:t>Công việc chủ yếu của phòng ngân quỹ là thu-chi đồng tiền Việt Nam, ngân phiếu thanh toán, ngoại tệ, chuyển tiền mặt và séc du lịch đi tiêu thụ nước ngoài, quản lý kho tiền và quỹ, tài sản thế chấp và các chứng từ có giá.</w:t>
               </w:r>
             </w:ins>
           </w:p>
@@ -8096,12 +8054,12 @@
       </w:tr>
       <w:tr>
         <w:trPr>
-          <w:ins w:id="883" w:author="LÊ VĂN PA" w:date="2018-03-13T08:29:00Z"/>
+          <w:ins w:id="878" w:author="LÊ VĂN PA" w:date="2018-03-13T08:29:00Z"/>
         </w:trPr>
         <w:tc>
           <w:tcPr>
             <w:tcW w:w="1795" w:type="dxa"/>
-            <w:tcPrChange w:id="884" w:author="LÊ VĂN PA" w:date="2018-03-13T08:30:00Z">
+            <w:tcPrChange w:id="879" w:author="LÊ VĂN PA" w:date="2018-03-13T08:30:00Z">
               <w:tcPr>
                 <w:tcW w:w="4675" w:type="dxa"/>
               </w:tcPr>
@@ -8112,60 +8070,129 @@
               <w:pStyle w:val="ListParagraph"/>
               <w:ind w:left="0"/>
               <w:rPr>
+                <w:ins w:id="880" w:author="LÊ VĂN PA" w:date="2018-03-13T08:29:00Z"/>
+                <w:rPrChange w:id="881" w:author="LÊ VĂN PA" w:date="2018-03-13T08:30:00Z">
+                  <w:rPr>
+                    <w:ins w:id="882" w:author="LÊ VĂN PA" w:date="2018-03-13T08:29:00Z"/>
+                    <w:u w:val="single"/>
+                  </w:rPr>
+                </w:rPrChange>
+              </w:rPr>
+            </w:pPr>
+            <w:ins w:id="883" w:author="LÊ VĂN PA" w:date="2018-03-13T08:32:00Z">
+              <w:r>
+                <w:t>Dịch vụ marketing</w:t>
+              </w:r>
+            </w:ins>
+          </w:p>
+        </w:tc>
+        <w:tc>
+          <w:tcPr>
+            <w:tcW w:w="7020" w:type="dxa"/>
+            <w:tcPrChange w:id="884" w:author="LÊ VĂN PA" w:date="2018-03-13T08:30:00Z">
+              <w:tcPr>
+                <w:tcW w:w="4675" w:type="dxa"/>
+              </w:tcPr>
+            </w:tcPrChange>
+          </w:tcPr>
+          <w:p>
+            <w:pPr>
+              <w:rPr>
                 <w:ins w:id="885" w:author="LÊ VĂN PA" w:date="2018-03-13T08:29:00Z"/>
-                <w:rPrChange w:id="886" w:author="LÊ VĂN PA" w:date="2018-03-13T08:33:00Z">
+                <w:rPrChange w:id="886" w:author="LÊ VĂN PA" w:date="2018-03-13T08:30:00Z">
                   <w:rPr>
                     <w:ins w:id="887" w:author="LÊ VĂN PA" w:date="2018-03-13T08:29:00Z"/>
                     <w:u w:val="single"/>
                   </w:rPr>
                 </w:rPrChange>
               </w:rPr>
-            </w:pPr>
-            <w:ins w:id="888" w:author="LÊ VĂN PA" w:date="2018-03-13T08:33:00Z">
-              <w:r>
-                <w:t>K</w:t>
-              </w:r>
-              <w:r>
-                <w:rPr>
-                  <w:rPrChange w:id="889" w:author="LÊ VĂN PA" w:date="2018-03-13T08:33:00Z">
-                    <w:rPr>
-                      <w:u w:val="single"/>
-                    </w:rPr>
-                  </w:rPrChange>
-                </w:rPr>
-                <w:t>inh doanh ngoại tệ và thanh toán quốc tế</w:t>
-              </w:r>
-            </w:ins>
-          </w:p>
-        </w:tc>
-        <w:tc>
-          <w:tcPr>
-            <w:tcW w:w="7020" w:type="dxa"/>
-            <w:tcPrChange w:id="890" w:author="LÊ VĂN PA" w:date="2018-03-13T08:30:00Z">
-              <w:tcPr>
-                <w:tcW w:w="4675" w:type="dxa"/>
-              </w:tcPr>
-            </w:tcPrChange>
-          </w:tcPr>
-          <w:p>
-            <w:pPr>
-              <w:rPr>
-                <w:ins w:id="891" w:author="LÊ VĂN PA" w:date="2018-03-13T08:29:00Z"/>
-                <w:rPrChange w:id="892" w:author="LÊ VĂN PA" w:date="2018-03-13T08:30:00Z">
-                  <w:rPr>
-                    <w:ins w:id="893" w:author="LÊ VĂN PA" w:date="2018-03-13T08:29:00Z"/>
-                    <w:u w:val="single"/>
-                  </w:rPr>
-                </w:rPrChange>
-              </w:rPr>
-              <w:pPrChange w:id="894" w:author="LÊ VĂN PA" w:date="2018-03-13T08:33:00Z">
+              <w:pPrChange w:id="888" w:author="LÊ VĂN PA" w:date="2018-03-13T08:33:00Z">
                 <w:pPr>
                   <w:pStyle w:val="ListParagraph"/>
                   <w:ind w:left="0"/>
                 </w:pPr>
               </w:pPrChange>
             </w:pPr>
+            <w:ins w:id="889" w:author="LÊ VĂN PA" w:date="2018-03-13T08:33:00Z">
+              <w:r>
+                <w:t>Tiếp nhận và mở hồ sơ khách hàng mới, giải đáp thắc mắc, hướng dẫn quy trình nghiệp vụ cho khách hàng, phản ánh tình hình giao dịch và đề xuất chính sách thu hút khách hàng, xử lý toàn bộ các giao dịch liên quan đến tài khoản tiền gửi của mọi đối tượng khách hàng với các loại tiền. Bộ phận marketing thực hiện đề xuất các kế hoạch tiếp thị, quảng cáo, khuyến mãi và chăm sóc khách hàng nhằm thu hút khách hàng.</w:t>
+              </w:r>
+            </w:ins>
+          </w:p>
+        </w:tc>
+      </w:tr>
+      <w:tr>
+        <w:trPr>
+          <w:ins w:id="890" w:author="LÊ VĂN PA" w:date="2018-03-13T08:29:00Z"/>
+        </w:trPr>
+        <w:tc>
+          <w:tcPr>
+            <w:tcW w:w="1795" w:type="dxa"/>
+            <w:tcPrChange w:id="891" w:author="LÊ VĂN PA" w:date="2018-03-13T08:30:00Z">
+              <w:tcPr>
+                <w:tcW w:w="4675" w:type="dxa"/>
+              </w:tcPr>
+            </w:tcPrChange>
+          </w:tcPr>
+          <w:p>
+            <w:pPr>
+              <w:pStyle w:val="ListParagraph"/>
+              <w:ind w:left="0"/>
+              <w:rPr>
+                <w:ins w:id="892" w:author="LÊ VĂN PA" w:date="2018-03-13T08:29:00Z"/>
+                <w:rPrChange w:id="893" w:author="LÊ VĂN PA" w:date="2018-03-13T08:33:00Z">
+                  <w:rPr>
+                    <w:ins w:id="894" w:author="LÊ VĂN PA" w:date="2018-03-13T08:29:00Z"/>
+                    <w:u w:val="single"/>
+                  </w:rPr>
+                </w:rPrChange>
+              </w:rPr>
+            </w:pPr>
             <w:ins w:id="895" w:author="LÊ VĂN PA" w:date="2018-03-13T08:33:00Z">
+              <w:r>
+                <w:t>K</w:t>
+              </w:r>
+              <w:r>
+                <w:rPr>
+                  <w:rPrChange w:id="896" w:author="LÊ VĂN PA" w:date="2018-03-13T08:33:00Z">
+                    <w:rPr>
+                      <w:u w:val="single"/>
+                    </w:rPr>
+                  </w:rPrChange>
+                </w:rPr>
+                <w:t>inh doanh ngoại tệ và thanh toán quốc tế</w:t>
+              </w:r>
+            </w:ins>
+          </w:p>
+        </w:tc>
+        <w:tc>
+          <w:tcPr>
+            <w:tcW w:w="7020" w:type="dxa"/>
+            <w:tcPrChange w:id="897" w:author="LÊ VĂN PA" w:date="2018-03-13T08:30:00Z">
+              <w:tcPr>
+                <w:tcW w:w="4675" w:type="dxa"/>
+              </w:tcPr>
+            </w:tcPrChange>
+          </w:tcPr>
+          <w:p>
+            <w:pPr>
+              <w:rPr>
+                <w:ins w:id="898" w:author="LÊ VĂN PA" w:date="2018-03-13T08:29:00Z"/>
+                <w:rPrChange w:id="899" w:author="LÊ VĂN PA" w:date="2018-03-13T08:30:00Z">
+                  <w:rPr>
+                    <w:ins w:id="900" w:author="LÊ VĂN PA" w:date="2018-03-13T08:29:00Z"/>
+                    <w:u w:val="single"/>
+                  </w:rPr>
+                </w:rPrChange>
+              </w:rPr>
+              <w:pPrChange w:id="901" w:author="LÊ VĂN PA" w:date="2018-03-13T08:33:00Z">
+                <w:pPr>
+                  <w:pStyle w:val="ListParagraph"/>
+                  <w:ind w:left="0"/>
+                </w:pPr>
+              </w:pPrChange>
+            </w:pPr>
+            <w:ins w:id="902" w:author="LÊ VĂN PA" w:date="2018-03-13T08:33:00Z">
               <w:r>
                 <w:t>Thực hiện nhiệm vụ xử lý nghiệp vụ mua, chuyển đổi ngoại tệ, séc du lịch. Thực hiện các nghiệp vụ có liên quan đến xuất nhập khẩu hàng hóa, dịch vụ của khách hàng. Bao gồm các nghiệp vụ, thông báo, thanh toán L/C, nhờ thu và chuyển tiền.</w:t>
               </w:r>
@@ -8178,9 +8205,9 @@
       <w:pPr>
         <w:ind w:left="360"/>
         <w:rPr>
-          <w:ins w:id="896" w:author="Hoan Ng" w:date="2017-03-20T22:11:00Z"/>
+          <w:ins w:id="903" w:author="Hoan Ng" w:date="2017-03-20T22:11:00Z"/>
         </w:rPr>
-        <w:pPrChange w:id="897" w:author="Hoan Ng" w:date="2017-03-20T21:39:00Z">
+        <w:pPrChange w:id="904" w:author="Hoan Ng" w:date="2017-03-20T21:39:00Z">
           <w:pPr>
             <w:pStyle w:val="ListParagraph"/>
             <w:numPr>
@@ -8195,9 +8222,396 @@
       <w:pPr>
         <w:ind w:firstLine="360"/>
         <w:rPr>
-          <w:ins w:id="898" w:author="Hoan Ng" w:date="2017-03-20T22:11:00Z"/>
+          <w:ins w:id="905" w:author="LÊ VĂN PA" w:date="2018-03-14T09:07:00Z"/>
+          <w:u w:val="single"/>
+          <w:rPrChange w:id="906" w:author="LÊ VĂN PA" w:date="2018-03-14T09:09:00Z">
+            <w:rPr>
+              <w:ins w:id="907" w:author="LÊ VĂN PA" w:date="2018-03-14T09:07:00Z"/>
+            </w:rPr>
+          </w:rPrChange>
         </w:rPr>
-        <w:pPrChange w:id="899" w:author="Hoan Ng" w:date="2017-03-20T22:11:00Z">
+      </w:pPr>
+      <w:ins w:id="908" w:author="Hoan Ng" w:date="2017-03-20T21:39:00Z">
+        <w:r>
+          <w:rPr>
+            <w:u w:val="single"/>
+            <w:rPrChange w:id="909" w:author="LÊ VĂN PA" w:date="2018-03-14T09:09:00Z">
+              <w:rPr/>
+            </w:rPrChange>
+          </w:rPr>
+          <w:t xml:space="preserve">1.2. </w:t>
+        </w:r>
+      </w:ins>
+      <w:r>
+        <w:rPr>
+          <w:u w:val="single"/>
+          <w:rPrChange w:id="910" w:author="LÊ VĂN PA" w:date="2018-03-14T09:09:00Z">
+            <w:rPr/>
+          </w:rPrChange>
+        </w:rPr>
+        <w:t>Hiện trạng nghiệp vụ (chức năng &amp; phi chức năng</w:t>
+      </w:r>
+      <w:ins w:id="911" w:author="LÊ VĂN PA" w:date="2018-03-14T09:07:00Z">
+        <w:r>
+          <w:rPr>
+            <w:u w:val="single"/>
+            <w:rPrChange w:id="912" w:author="LÊ VĂN PA" w:date="2018-03-14T09:09:00Z">
+              <w:rPr/>
+            </w:rPrChange>
+          </w:rPr>
+          <w:t>)</w:t>
+        </w:r>
+      </w:ins>
+    </w:p>
+    <w:p>
+      <w:pPr>
+        <w:pStyle w:val="ListParagraph"/>
+        <w:numPr>
+          <w:ilvl w:val="0"/>
+          <w:numId w:val="16"/>
+        </w:numPr>
+        <w:rPr>
+          <w:ins w:id="913" w:author="LÊ VĂN PA" w:date="2018-03-14T09:07:00Z"/>
+        </w:rPr>
+      </w:pPr>
+      <w:ins w:id="914" w:author="LÊ VĂN PA" w:date="2018-03-14T09:07:00Z">
+        <w:r>
+          <w:t>Mở sổ tiết kiệm</w:t>
+        </w:r>
+      </w:ins>
+    </w:p>
+    <w:p>
+      <w:pPr>
+        <w:pStyle w:val="ListParagraph"/>
+        <w:rPr>
+          <w:ins w:id="915" w:author="LÊ VĂN PA" w:date="2018-03-14T09:07:00Z"/>
+        </w:rPr>
+      </w:pPr>
+      <w:ins w:id="916" w:author="LÊ VĂN PA" w:date="2018-03-14T09:07:00Z">
+        <w:r>
+          <w:t>NVGD thu thập thông tin khách hàng, thu lệ phí và tạo STK mới</w:t>
+        </w:r>
+      </w:ins>
+    </w:p>
+    <w:p>
+      <w:pPr>
+        <w:pStyle w:val="ListParagraph"/>
+        <w:numPr>
+          <w:ilvl w:val="0"/>
+          <w:numId w:val="16"/>
+        </w:numPr>
+        <w:rPr>
+          <w:ins w:id="917" w:author="LÊ VĂN PA" w:date="2018-03-14T09:07:00Z"/>
+        </w:rPr>
+      </w:pPr>
+      <w:ins w:id="918" w:author="LÊ VĂN PA" w:date="2018-03-14T09:07:00Z">
+        <w:r>
+          <w:t>Gửi tiết kiệm</w:t>
+        </w:r>
+      </w:ins>
+    </w:p>
+    <w:p>
+      <w:pPr>
+        <w:pStyle w:val="ListParagraph"/>
+        <w:rPr>
+          <w:ins w:id="919" w:author="LÊ VĂN PA" w:date="2018-03-14T09:07:00Z"/>
+        </w:rPr>
+      </w:pPr>
+      <w:ins w:id="920" w:author="LÊ VĂN PA" w:date="2018-03-14T09:07:00Z">
+        <w:r>
+          <w:t>Khách hàng xuất trình giấy chứng minh. Thông báo số tiền cần gửi (nếu khách đến lần đầu phải mở Sổ tiết kiệm).</w:t>
+        </w:r>
+        <w:r>
+          <w:t xml:space="preserve"> Giao dịch viên thu thập thông tin khách hàng qua giấy nộp tiền, sau đó lấy sổ tiết kiệm, phiếu lưu tền gửi. Kiểm ngân kiểm tra thông tin, nhận tiền, cập nhật số tiền vào STK rồi trả sổ cho khách. Nhân viên ngân hàng in giấy giao dịch cho khách.</w:t>
+        </w:r>
+      </w:ins>
+    </w:p>
+    <w:p>
+      <w:pPr>
+        <w:pStyle w:val="ListParagraph"/>
+        <w:numPr>
+          <w:ilvl w:val="0"/>
+          <w:numId w:val="16"/>
+        </w:numPr>
+        <w:rPr>
+          <w:ins w:id="921" w:author="LÊ VĂN PA" w:date="2018-03-14T09:07:00Z"/>
+        </w:rPr>
+      </w:pPr>
+      <w:ins w:id="922" w:author="LÊ VĂN PA" w:date="2018-03-14T09:07:00Z">
+        <w:r>
+          <w:t>Rút tiền</w:t>
+        </w:r>
+      </w:ins>
+    </w:p>
+    <w:p>
+      <w:pPr>
+        <w:pStyle w:val="ListParagraph"/>
+        <w:rPr>
+          <w:ins w:id="923" w:author="LÊ VĂN PA" w:date="2018-03-14T09:07:00Z"/>
+        </w:rPr>
+      </w:pPr>
+      <w:ins w:id="924" w:author="LÊ VĂN PA" w:date="2018-03-14T09:07:00Z">
+        <w:r>
+          <w:t>Khách hàng cần CMND và STK, thông báo số tiền rút cho nhân viên giao dịch.</w:t>
+        </w:r>
+      </w:ins>
+    </w:p>
+    <w:p>
+      <w:pPr>
+        <w:pStyle w:val="ListParagraph"/>
+        <w:numPr>
+          <w:ilvl w:val="0"/>
+          <w:numId w:val="17"/>
+        </w:numPr>
+        <w:rPr>
+          <w:ins w:id="925" w:author="LÊ VĂN PA" w:date="2018-03-14T09:07:00Z"/>
+        </w:rPr>
+      </w:pPr>
+      <w:ins w:id="926" w:author="LÊ VĂN PA" w:date="2018-03-14T09:07:00Z">
+        <w:r>
+          <w:t>Rút hoàn toàn: NVGD t</w:t>
+        </w:r>
+        <w:r>
+          <w:t xml:space="preserve">ính toán lãi suất và thông báo số tiền cho khách hàng. </w:t>
+        </w:r>
+      </w:ins>
+    </w:p>
+    <w:p>
+      <w:pPr>
+        <w:pStyle w:val="ListParagraph"/>
+        <w:numPr>
+          <w:ilvl w:val="0"/>
+          <w:numId w:val="17"/>
+        </w:numPr>
+        <w:rPr>
+          <w:ins w:id="927" w:author="LÊ VĂN PA" w:date="2018-03-14T09:07:00Z"/>
+        </w:rPr>
+      </w:pPr>
+      <w:ins w:id="928" w:author="LÊ VĂN PA" w:date="2018-03-14T09:07:00Z">
+        <w:r>
+          <w:t>Rút và gửi lại đúng số tiền và định kỳ: NVGD tính toán lãi suất, sử dụng thông tin cũ lần trước, cập nhật lại ngày đáo hạn.</w:t>
+        </w:r>
+      </w:ins>
+    </w:p>
+    <w:p>
+      <w:pPr>
+        <w:pStyle w:val="ListParagraph"/>
+        <w:numPr>
+          <w:ilvl w:val="0"/>
+          <w:numId w:val="17"/>
+        </w:numPr>
+        <w:rPr>
+          <w:ins w:id="929" w:author="LÊ VĂN PA" w:date="2018-03-14T09:07:00Z"/>
+        </w:rPr>
+      </w:pPr>
+      <w:ins w:id="930" w:author="LÊ VĂN PA" w:date="2018-03-14T09:07:00Z">
+        <w:r>
+          <w:t>Rút và gửi lại khác số tiền: NVGD thực hiện giống như rút hoàn toàn. Sau đó NVGD thực hiện lại việc Gửi tiết kiệm.</w:t>
+        </w:r>
+      </w:ins>
+    </w:p>
+    <w:p>
+      <w:pPr>
+        <w:pStyle w:val="ListParagraph"/>
+        <w:numPr>
+          <w:ilvl w:val="0"/>
+          <w:numId w:val="16"/>
+        </w:numPr>
+        <w:rPr>
+          <w:ins w:id="931" w:author="LÊ VĂN PA" w:date="2018-03-14T09:07:00Z"/>
+        </w:rPr>
+      </w:pPr>
+      <w:ins w:id="932" w:author="LÊ VĂN PA" w:date="2018-03-14T09:07:00Z">
+        <w:r>
+          <w:t xml:space="preserve">Rút lãi: </w:t>
+        </w:r>
+      </w:ins>
+    </w:p>
+    <w:p>
+      <w:pPr>
+        <w:pStyle w:val="ListParagraph"/>
+        <w:rPr>
+          <w:ins w:id="933" w:author="LÊ VĂN PA" w:date="2018-03-14T09:07:00Z"/>
+        </w:rPr>
+      </w:pPr>
+      <w:ins w:id="934" w:author="LÊ VĂN PA" w:date="2018-03-14T09:07:00Z">
+        <w:r>
+          <w:t>Khách hàng mang CMND và STK đến và yêu cầu rút lãi.</w:t>
+        </w:r>
+      </w:ins>
+    </w:p>
+    <w:p>
+      <w:pPr>
+        <w:pStyle w:val="ListParagraph"/>
+        <w:rPr>
+          <w:ins w:id="935" w:author="LÊ VĂN PA" w:date="2018-03-14T09:07:00Z"/>
+        </w:rPr>
+      </w:pPr>
+      <w:ins w:id="936" w:author="LÊ VĂN PA" w:date="2018-03-14T09:07:00Z">
+        <w:r>
+          <w:lastRenderedPageBreak/>
+          <w:t>NVGD thực hiện kiểm tra STk, tính toán lãi suất và số tiền phải chi. Nhân viên ngân hàng gửi tiền và in phiếu chi cho khách.</w:t>
+        </w:r>
+      </w:ins>
+    </w:p>
+    <w:p>
+      <w:pPr>
+        <w:pStyle w:val="ListParagraph"/>
+        <w:numPr>
+          <w:ilvl w:val="0"/>
+          <w:numId w:val="16"/>
+        </w:numPr>
+        <w:rPr>
+          <w:ins w:id="937" w:author="LÊ VĂN PA" w:date="2018-03-14T09:07:00Z"/>
+        </w:rPr>
+      </w:pPr>
+      <w:ins w:id="938" w:author="LÊ VĂN PA" w:date="2018-03-14T09:07:00Z">
+        <w:r>
+          <w:t>Tra cứu</w:t>
+        </w:r>
+      </w:ins>
+    </w:p>
+    <w:p>
+      <w:pPr>
+        <w:pStyle w:val="ListParagraph"/>
+        <w:rPr>
+          <w:ins w:id="939" w:author="LÊ VĂN PA" w:date="2018-03-14T09:07:00Z"/>
+        </w:rPr>
+      </w:pPr>
+      <w:ins w:id="940" w:author="LÊ VĂN PA" w:date="2018-03-14T09:07:00Z">
+        <w:r>
+          <w:t>NVGD</w:t>
+        </w:r>
+        <w:r>
+          <w:t xml:space="preserve"> có thể</w:t>
+        </w:r>
+        <w:r>
+          <w:t xml:space="preserve"> tra cứu thông tin </w:t>
+        </w:r>
+        <w:r>
+          <w:t>STK, số dư, lịch sử giao dịch của khách hàng</w:t>
+        </w:r>
+      </w:ins>
+    </w:p>
+    <w:p>
+      <w:pPr>
+        <w:pStyle w:val="ListParagraph"/>
+        <w:numPr>
+          <w:ilvl w:val="0"/>
+          <w:numId w:val="16"/>
+        </w:numPr>
+        <w:rPr>
+          <w:ins w:id="941" w:author="LÊ VĂN PA" w:date="2018-03-14T09:07:00Z"/>
+        </w:rPr>
+      </w:pPr>
+      <w:ins w:id="942" w:author="LÊ VĂN PA" w:date="2018-03-14T09:07:00Z">
+        <w:r>
+          <w:t>In phiếu</w:t>
+        </w:r>
+      </w:ins>
+    </w:p>
+    <w:p>
+      <w:pPr>
+        <w:pStyle w:val="ListParagraph"/>
+        <w:rPr>
+          <w:ins w:id="943" w:author="LÊ VĂN PA" w:date="2018-03-14T09:07:00Z"/>
+        </w:rPr>
+      </w:pPr>
+      <w:ins w:id="944" w:author="LÊ VĂN PA" w:date="2018-03-14T09:07:00Z">
+        <w:r>
+          <w:t>In phiếu thu, phiếu chi, phiếu giao dịch, các loại báo cáo</w:t>
+        </w:r>
+      </w:ins>
+    </w:p>
+    <w:p>
+      <w:pPr>
+        <w:pStyle w:val="ListParagraph"/>
+        <w:numPr>
+          <w:ilvl w:val="0"/>
+          <w:numId w:val="16"/>
+        </w:numPr>
+        <w:rPr>
+          <w:ins w:id="945" w:author="LÊ VĂN PA" w:date="2018-03-14T09:07:00Z"/>
+        </w:rPr>
+      </w:pPr>
+      <w:ins w:id="946" w:author="LÊ VĂN PA" w:date="2018-03-14T09:07:00Z">
+        <w:r>
+          <w:t>Viết report</w:t>
+        </w:r>
+      </w:ins>
+    </w:p>
+    <w:p>
+      <w:pPr>
+        <w:pStyle w:val="ListParagraph"/>
+        <w:rPr>
+          <w:ins w:id="947" w:author="LÊ VĂN PA" w:date="2018-03-14T09:07:00Z"/>
+        </w:rPr>
+      </w:pPr>
+      <w:ins w:id="948" w:author="LÊ VĂN PA" w:date="2018-03-14T09:07:00Z">
+        <w:r>
+          <w:t>Lập báo cáo tổng kết theo tháng, quý, năm</w:t>
+        </w:r>
+      </w:ins>
+    </w:p>
+    <w:p>
+      <w:pPr>
+        <w:pStyle w:val="ListParagraph"/>
+        <w:numPr>
+          <w:ilvl w:val="0"/>
+          <w:numId w:val="16"/>
+        </w:numPr>
+        <w:rPr>
+          <w:ins w:id="949" w:author="LÊ VĂN PA" w:date="2018-03-14T09:07:00Z"/>
+        </w:rPr>
+      </w:pPr>
+      <w:ins w:id="950" w:author="LÊ VĂN PA" w:date="2018-03-14T09:07:00Z">
+        <w:r>
+          <w:t>Quản lý hệ thống</w:t>
+        </w:r>
+      </w:ins>
+    </w:p>
+    <w:p>
+      <w:pPr>
+        <w:pStyle w:val="ListParagraph"/>
+        <w:rPr>
+          <w:ins w:id="951" w:author="LÊ VĂN PA" w:date="2018-03-14T09:08:00Z"/>
+        </w:rPr>
+      </w:pPr>
+      <w:ins w:id="952" w:author="LÊ VĂN PA" w:date="2018-03-14T09:07:00Z">
+        <w:r>
+          <w:t>Phân quyền người dùng, liên kết CSDL, backup and restore</w:t>
+        </w:r>
+      </w:ins>
+    </w:p>
+    <w:p>
+      <w:pPr>
+        <w:pStyle w:val="ListParagraph"/>
+        <w:numPr>
+          <w:ilvl w:val="0"/>
+          <w:numId w:val="16"/>
+        </w:numPr>
+        <w:rPr>
+          <w:ins w:id="953" w:author="LÊ VĂN PA" w:date="2018-03-14T09:07:00Z"/>
+        </w:rPr>
+        <w:pPrChange w:id="954" w:author="LÊ VĂN PA" w:date="2018-03-14T09:08:00Z">
+          <w:pPr>
+            <w:pStyle w:val="ListParagraph"/>
+          </w:pPr>
+        </w:pPrChange>
+      </w:pPr>
+      <w:ins w:id="955" w:author="LÊ VĂN PA" w:date="2018-03-14T09:08:00Z">
+        <w:r>
+          <w:t>Yêu cầu phần mềm hoạt động chính xác, ổn định và có tính bảo mật cao</w:t>
+        </w:r>
+      </w:ins>
+    </w:p>
+    <w:p>
+      <w:pPr>
+        <w:ind w:firstLine="360"/>
+        <w:rPr>
+          <w:ins w:id="956" w:author="Hoan Ng" w:date="2017-03-20T22:11:00Z"/>
+        </w:rPr>
+        <w:pPrChange w:id="957" w:author="Hoan Ng" w:date="2017-03-20T22:11:00Z">
           <w:pPr>
             <w:pStyle w:val="ListParagraph"/>
             <w:numPr>
@@ -8207,24 +8621,13 @@
           </w:pPr>
         </w:pPrChange>
       </w:pPr>
-      <w:ins w:id="900" w:author="Hoan Ng" w:date="2017-03-20T21:39:00Z">
-        <w:r>
-          <w:t xml:space="preserve">1.2. </w:t>
-        </w:r>
-      </w:ins>
-      <w:r>
-        <w:t>Hiện trạng nghiệp vụ</w:t>
-      </w:r>
-      <w:r>
-        <w:t xml:space="preserve"> (chức năng &amp; phi chức năng</w:t>
-      </w:r>
     </w:p>
     <w:p>
       <w:pPr>
         <w:rPr>
-          <w:del w:id="901" w:author="Hoan Ng" w:date="2017-03-20T21:39:00Z"/>
+          <w:del w:id="958" w:author="Hoan Ng" w:date="2017-03-20T21:39:00Z"/>
         </w:rPr>
-        <w:pPrChange w:id="902" w:author="Hoan Ng" w:date="2017-03-20T21:40:00Z">
+        <w:pPrChange w:id="959" w:author="Hoan Ng" w:date="2017-03-20T21:40:00Z">
           <w:pPr>
             <w:pStyle w:val="ListParagraph"/>
             <w:numPr>
@@ -8234,12 +8637,12 @@
           </w:pPr>
         </w:pPrChange>
       </w:pPr>
-      <w:ins w:id="903" w:author="Hoan Ng" w:date="2017-03-20T22:11:00Z">
+      <w:ins w:id="960" w:author="Hoan Ng" w:date="2017-03-20T22:11:00Z">
         <w:r>
           <w:t xml:space="preserve">        </w:t>
         </w:r>
       </w:ins>
-      <w:del w:id="904" w:author="Hoan Ng" w:date="2017-03-20T21:39:00Z">
+      <w:del w:id="961" w:author="Hoan Ng" w:date="2017-03-20T21:39:00Z">
         <w:r>
           <w:delText>)</w:delText>
         </w:r>
@@ -8248,15 +8651,33 @@
     <w:p>
       <w:pPr>
         <w:rPr>
-          <w:ins w:id="905" w:author="LÊ VĂN PA" w:date="2018-03-13T15:54:00Z"/>
+          <w:ins w:id="962" w:author="LÊ VĂN PA" w:date="2018-03-13T15:54:00Z"/>
+          <w:u w:val="single"/>
+          <w:rPrChange w:id="963" w:author="LÊ VĂN PA" w:date="2018-03-14T09:08:00Z">
+            <w:rPr>
+              <w:ins w:id="964" w:author="LÊ VĂN PA" w:date="2018-03-13T15:54:00Z"/>
+            </w:rPr>
+          </w:rPrChange>
         </w:rPr>
       </w:pPr>
-      <w:ins w:id="906" w:author="Hoan Ng" w:date="2017-03-20T21:39:00Z">
+      <w:ins w:id="965" w:author="Hoan Ng" w:date="2017-03-20T21:39:00Z">
         <w:r>
+          <w:rPr>
+            <w:u w:val="single"/>
+            <w:rPrChange w:id="966" w:author="LÊ VĂN PA" w:date="2018-03-14T09:08:00Z">
+              <w:rPr/>
+            </w:rPrChange>
+          </w:rPr>
           <w:t xml:space="preserve">1.3. </w:t>
         </w:r>
       </w:ins>
       <w:r>
+        <w:rPr>
+          <w:u w:val="single"/>
+          <w:rPrChange w:id="967" w:author="LÊ VĂN PA" w:date="2018-03-14T09:08:00Z">
+            <w:rPr/>
+          </w:rPrChange>
+        </w:rPr>
         <w:t>Hiện trạng tin học (phần cứng, phần mềm, con người)</w:t>
       </w:r>
     </w:p>
@@ -8268,19 +8689,28 @@
         </w:numPr>
         <w:contextualSpacing/>
         <w:rPr>
-          <w:ins w:id="907" w:author="LÊ VĂN PA" w:date="2018-03-13T15:54:00Z"/>
-          <w:rFonts w:ascii="Times New Roman" w:eastAsia="Times New Roman" w:hAnsi="Times New Roman" w:cs="Times New Roman"/>
-          <w:sz w:val="28"/>
-          <w:szCs w:val="28"/>
+          <w:ins w:id="968" w:author="LÊ VĂN PA" w:date="2018-03-13T15:54:00Z"/>
+          <w:rPrChange w:id="969" w:author="LÊ VĂN PA" w:date="2018-03-14T09:09:00Z">
+            <w:rPr>
+              <w:ins w:id="970" w:author="LÊ VĂN PA" w:date="2018-03-13T15:54:00Z"/>
+              <w:rFonts w:ascii="Times New Roman" w:eastAsia="Times New Roman" w:hAnsi="Times New Roman" w:cs="Times New Roman"/>
+              <w:sz w:val="28"/>
+              <w:szCs w:val="28"/>
+            </w:rPr>
+          </w:rPrChange>
         </w:rPr>
       </w:pPr>
-      <w:ins w:id="908" w:author="LÊ VĂN PA" w:date="2018-03-13T15:54:00Z">
+      <w:ins w:id="971" w:author="LÊ VĂN PA" w:date="2018-03-13T15:54:00Z">
         <w:r>
           <w:rPr>
-            <w:rFonts w:ascii="Times New Roman" w:eastAsia="Times New Roman" w:hAnsi="Times New Roman" w:cs="Times New Roman"/>
-            <w:b/>
-            <w:sz w:val="28"/>
-            <w:szCs w:val="28"/>
+            <w:rPrChange w:id="972" w:author="LÊ VĂN PA" w:date="2018-03-14T09:09:00Z">
+              <w:rPr>
+                <w:rFonts w:ascii="Times New Roman" w:eastAsia="Times New Roman" w:hAnsi="Times New Roman" w:cs="Times New Roman"/>
+                <w:b/>
+                <w:sz w:val="28"/>
+                <w:szCs w:val="28"/>
+              </w:rPr>
+            </w:rPrChange>
           </w:rPr>
           <w:t>Cơ sở vật chất</w:t>
         </w:r>
@@ -8303,7 +8733,7 @@
       <w:tr>
         <w:trPr>
           <w:trHeight w:val="489"/>
-          <w:ins w:id="909" w:author="LÊ VĂN PA" w:date="2018-03-13T15:54:00Z"/>
+          <w:ins w:id="973" w:author="LÊ VĂN PA" w:date="2018-03-13T15:54:00Z"/>
         </w:trPr>
         <w:tc>
           <w:tcPr>
@@ -8315,14 +8745,31 @@
               <w:spacing w:line="259" w:lineRule="auto"/>
               <w:jc w:val="center"/>
               <w:rPr>
-                <w:ins w:id="910" w:author="LÊ VĂN PA" w:date="2018-03-13T15:54:00Z"/>
-                <w:b/>
-              </w:rPr>
-            </w:pPr>
-            <w:ins w:id="911" w:author="LÊ VĂN PA" w:date="2018-03-13T15:54:00Z">
-              <w:r>
-                <w:rPr>
-                  <w:b/>
+                <w:ins w:id="974" w:author="LÊ VĂN PA" w:date="2018-03-13T15:54:00Z"/>
+                <w:rFonts w:asciiTheme="minorHAnsi" w:eastAsiaTheme="minorHAnsi" w:hAnsiTheme="minorHAnsi" w:cstheme="minorBidi"/>
+                <w:sz w:val="22"/>
+                <w:szCs w:val="22"/>
+                <w:lang w:val="en-US"/>
+                <w:rPrChange w:id="975" w:author="LÊ VĂN PA" w:date="2018-03-14T09:09:00Z">
+                  <w:rPr>
+                    <w:ins w:id="976" w:author="LÊ VĂN PA" w:date="2018-03-13T15:54:00Z"/>
+                    <w:b/>
+                  </w:rPr>
+                </w:rPrChange>
+              </w:rPr>
+            </w:pPr>
+            <w:ins w:id="977" w:author="LÊ VĂN PA" w:date="2018-03-13T15:54:00Z">
+              <w:r>
+                <w:rPr>
+                  <w:rFonts w:asciiTheme="minorHAnsi" w:eastAsiaTheme="minorHAnsi" w:hAnsiTheme="minorHAnsi" w:cstheme="minorBidi"/>
+                  <w:sz w:val="22"/>
+                  <w:szCs w:val="22"/>
+                  <w:lang w:val="en-US"/>
+                  <w:rPrChange w:id="978" w:author="LÊ VĂN PA" w:date="2018-03-14T09:09:00Z">
+                    <w:rPr>
+                      <w:b/>
+                    </w:rPr>
+                  </w:rPrChange>
                 </w:rPr>
                 <w:t>Tên thiết bị</w:t>
               </w:r>
@@ -8339,14 +8786,31 @@
               <w:spacing w:line="259" w:lineRule="auto"/>
               <w:jc w:val="center"/>
               <w:rPr>
-                <w:ins w:id="912" w:author="LÊ VĂN PA" w:date="2018-03-13T15:54:00Z"/>
-                <w:b/>
-              </w:rPr>
-            </w:pPr>
-            <w:ins w:id="913" w:author="LÊ VĂN PA" w:date="2018-03-13T15:54:00Z">
-              <w:r>
-                <w:rPr>
-                  <w:b/>
+                <w:ins w:id="979" w:author="LÊ VĂN PA" w:date="2018-03-13T15:54:00Z"/>
+                <w:rFonts w:asciiTheme="minorHAnsi" w:eastAsiaTheme="minorHAnsi" w:hAnsiTheme="minorHAnsi" w:cstheme="minorBidi"/>
+                <w:sz w:val="22"/>
+                <w:szCs w:val="22"/>
+                <w:lang w:val="en-US"/>
+                <w:rPrChange w:id="980" w:author="LÊ VĂN PA" w:date="2018-03-14T09:09:00Z">
+                  <w:rPr>
+                    <w:ins w:id="981" w:author="LÊ VĂN PA" w:date="2018-03-13T15:54:00Z"/>
+                    <w:b/>
+                  </w:rPr>
+                </w:rPrChange>
+              </w:rPr>
+            </w:pPr>
+            <w:ins w:id="982" w:author="LÊ VĂN PA" w:date="2018-03-13T15:54:00Z">
+              <w:r>
+                <w:rPr>
+                  <w:rFonts w:asciiTheme="minorHAnsi" w:eastAsiaTheme="minorHAnsi" w:hAnsiTheme="minorHAnsi" w:cstheme="minorBidi"/>
+                  <w:sz w:val="22"/>
+                  <w:szCs w:val="22"/>
+                  <w:lang w:val="en-US"/>
+                  <w:rPrChange w:id="983" w:author="LÊ VĂN PA" w:date="2018-03-14T09:09:00Z">
+                    <w:rPr>
+                      <w:b/>
+                    </w:rPr>
+                  </w:rPrChange>
                 </w:rPr>
                 <w:t>Số lượng</w:t>
               </w:r>
@@ -8363,14 +8827,31 @@
               <w:spacing w:line="259" w:lineRule="auto"/>
               <w:jc w:val="center"/>
               <w:rPr>
-                <w:ins w:id="914" w:author="LÊ VĂN PA" w:date="2018-03-13T15:54:00Z"/>
-                <w:b/>
-              </w:rPr>
-            </w:pPr>
-            <w:ins w:id="915" w:author="LÊ VĂN PA" w:date="2018-03-13T15:54:00Z">
-              <w:r>
-                <w:rPr>
-                  <w:b/>
+                <w:ins w:id="984" w:author="LÊ VĂN PA" w:date="2018-03-13T15:54:00Z"/>
+                <w:rFonts w:asciiTheme="minorHAnsi" w:eastAsiaTheme="minorHAnsi" w:hAnsiTheme="minorHAnsi" w:cstheme="minorBidi"/>
+                <w:sz w:val="22"/>
+                <w:szCs w:val="22"/>
+                <w:lang w:val="en-US"/>
+                <w:rPrChange w:id="985" w:author="LÊ VĂN PA" w:date="2018-03-14T09:09:00Z">
+                  <w:rPr>
+                    <w:ins w:id="986" w:author="LÊ VĂN PA" w:date="2018-03-13T15:54:00Z"/>
+                    <w:b/>
+                  </w:rPr>
+                </w:rPrChange>
+              </w:rPr>
+            </w:pPr>
+            <w:ins w:id="987" w:author="LÊ VĂN PA" w:date="2018-03-13T15:54:00Z">
+              <w:r>
+                <w:rPr>
+                  <w:rFonts w:asciiTheme="minorHAnsi" w:eastAsiaTheme="minorHAnsi" w:hAnsiTheme="minorHAnsi" w:cstheme="minorBidi"/>
+                  <w:sz w:val="22"/>
+                  <w:szCs w:val="22"/>
+                  <w:lang w:val="en-US"/>
+                  <w:rPrChange w:id="988" w:author="LÊ VĂN PA" w:date="2018-03-14T09:09:00Z">
+                    <w:rPr>
+                      <w:b/>
+                    </w:rPr>
+                  </w:rPrChange>
                 </w:rPr>
                 <w:t>Cấu hình</w:t>
               </w:r>
@@ -8387,14 +8868,31 @@
               <w:spacing w:line="259" w:lineRule="auto"/>
               <w:jc w:val="center"/>
               <w:rPr>
-                <w:ins w:id="916" w:author="LÊ VĂN PA" w:date="2018-03-13T15:54:00Z"/>
-                <w:b/>
-              </w:rPr>
-            </w:pPr>
-            <w:ins w:id="917" w:author="LÊ VĂN PA" w:date="2018-03-13T15:54:00Z">
-              <w:r>
-                <w:rPr>
-                  <w:b/>
+                <w:ins w:id="989" w:author="LÊ VĂN PA" w:date="2018-03-13T15:54:00Z"/>
+                <w:rFonts w:asciiTheme="minorHAnsi" w:eastAsiaTheme="minorHAnsi" w:hAnsiTheme="minorHAnsi" w:cstheme="minorBidi"/>
+                <w:sz w:val="22"/>
+                <w:szCs w:val="22"/>
+                <w:lang w:val="en-US"/>
+                <w:rPrChange w:id="990" w:author="LÊ VĂN PA" w:date="2018-03-14T09:09:00Z">
+                  <w:rPr>
+                    <w:ins w:id="991" w:author="LÊ VĂN PA" w:date="2018-03-13T15:54:00Z"/>
+                    <w:b/>
+                  </w:rPr>
+                </w:rPrChange>
+              </w:rPr>
+            </w:pPr>
+            <w:ins w:id="992" w:author="LÊ VĂN PA" w:date="2018-03-13T15:54:00Z">
+              <w:r>
+                <w:rPr>
+                  <w:rFonts w:asciiTheme="minorHAnsi" w:eastAsiaTheme="minorHAnsi" w:hAnsiTheme="minorHAnsi" w:cstheme="minorBidi"/>
+                  <w:sz w:val="22"/>
+                  <w:szCs w:val="22"/>
+                  <w:lang w:val="en-US"/>
+                  <w:rPrChange w:id="993" w:author="LÊ VĂN PA" w:date="2018-03-14T09:09:00Z">
+                    <w:rPr>
+                      <w:b/>
+                    </w:rPr>
+                  </w:rPrChange>
                 </w:rPr>
                 <w:t>Vị trí vật lý</w:t>
               </w:r>
@@ -8411,14 +8909,31 @@
               <w:spacing w:line="259" w:lineRule="auto"/>
               <w:jc w:val="center"/>
               <w:rPr>
-                <w:ins w:id="918" w:author="LÊ VĂN PA" w:date="2018-03-13T15:54:00Z"/>
-                <w:b/>
-              </w:rPr>
-            </w:pPr>
-            <w:ins w:id="919" w:author="LÊ VĂN PA" w:date="2018-03-13T15:54:00Z">
-              <w:r>
-                <w:rPr>
-                  <w:b/>
+                <w:ins w:id="994" w:author="LÊ VĂN PA" w:date="2018-03-13T15:54:00Z"/>
+                <w:rFonts w:asciiTheme="minorHAnsi" w:eastAsiaTheme="minorHAnsi" w:hAnsiTheme="minorHAnsi" w:cstheme="minorBidi"/>
+                <w:sz w:val="22"/>
+                <w:szCs w:val="22"/>
+                <w:lang w:val="en-US"/>
+                <w:rPrChange w:id="995" w:author="LÊ VĂN PA" w:date="2018-03-14T09:09:00Z">
+                  <w:rPr>
+                    <w:ins w:id="996" w:author="LÊ VĂN PA" w:date="2018-03-13T15:54:00Z"/>
+                    <w:b/>
+                  </w:rPr>
+                </w:rPrChange>
+              </w:rPr>
+            </w:pPr>
+            <w:ins w:id="997" w:author="LÊ VĂN PA" w:date="2018-03-13T15:54:00Z">
+              <w:r>
+                <w:rPr>
+                  <w:rFonts w:asciiTheme="minorHAnsi" w:eastAsiaTheme="minorHAnsi" w:hAnsiTheme="minorHAnsi" w:cstheme="minorBidi"/>
+                  <w:sz w:val="22"/>
+                  <w:szCs w:val="22"/>
+                  <w:lang w:val="en-US"/>
+                  <w:rPrChange w:id="998" w:author="LÊ VĂN PA" w:date="2018-03-14T09:09:00Z">
+                    <w:rPr>
+                      <w:b/>
+                    </w:rPr>
+                  </w:rPrChange>
                 </w:rPr>
                 <w:t>Kết nối mạng</w:t>
               </w:r>
@@ -8435,14 +8950,31 @@
               <w:spacing w:line="259" w:lineRule="auto"/>
               <w:jc w:val="center"/>
               <w:rPr>
-                <w:ins w:id="920" w:author="LÊ VĂN PA" w:date="2018-03-13T15:54:00Z"/>
-                <w:b/>
-              </w:rPr>
-            </w:pPr>
-            <w:ins w:id="921" w:author="LÊ VĂN PA" w:date="2018-03-13T15:54:00Z">
-              <w:r>
-                <w:rPr>
-                  <w:b/>
+                <w:ins w:id="999" w:author="LÊ VĂN PA" w:date="2018-03-13T15:54:00Z"/>
+                <w:rFonts w:asciiTheme="minorHAnsi" w:eastAsiaTheme="minorHAnsi" w:hAnsiTheme="minorHAnsi" w:cstheme="minorBidi"/>
+                <w:sz w:val="22"/>
+                <w:szCs w:val="22"/>
+                <w:lang w:val="en-US"/>
+                <w:rPrChange w:id="1000" w:author="LÊ VĂN PA" w:date="2018-03-14T09:09:00Z">
+                  <w:rPr>
+                    <w:ins w:id="1001" w:author="LÊ VĂN PA" w:date="2018-03-13T15:54:00Z"/>
+                    <w:b/>
+                  </w:rPr>
+                </w:rPrChange>
+              </w:rPr>
+            </w:pPr>
+            <w:ins w:id="1002" w:author="LÊ VĂN PA" w:date="2018-03-13T15:54:00Z">
+              <w:r>
+                <w:rPr>
+                  <w:rFonts w:asciiTheme="minorHAnsi" w:eastAsiaTheme="minorHAnsi" w:hAnsiTheme="minorHAnsi" w:cstheme="minorBidi"/>
+                  <w:sz w:val="22"/>
+                  <w:szCs w:val="22"/>
+                  <w:lang w:val="en-US"/>
+                  <w:rPrChange w:id="1003" w:author="LÊ VĂN PA" w:date="2018-03-14T09:09:00Z">
+                    <w:rPr>
+                      <w:b/>
+                    </w:rPr>
+                  </w:rPrChange>
                 </w:rPr>
                 <w:t>Loại kết nối</w:t>
               </w:r>
@@ -8453,7 +8985,7 @@
       <w:tr>
         <w:trPr>
           <w:trHeight w:val="475"/>
-          <w:ins w:id="922" w:author="LÊ VĂN PA" w:date="2018-03-13T15:54:00Z"/>
+          <w:ins w:id="1004" w:author="LÊ VĂN PA" w:date="2018-03-13T15:54:00Z"/>
         </w:trPr>
         <w:tc>
           <w:tcPr>
@@ -8464,11 +8996,29 @@
             <w:pPr>
               <w:spacing w:line="259" w:lineRule="auto"/>
               <w:rPr>
-                <w:ins w:id="923" w:author="LÊ VĂN PA" w:date="2018-03-13T15:54:00Z"/>
-              </w:rPr>
-            </w:pPr>
-            <w:ins w:id="924" w:author="LÊ VĂN PA" w:date="2018-03-13T15:54:00Z">
-              <w:r>
+                <w:ins w:id="1005" w:author="LÊ VĂN PA" w:date="2018-03-13T15:54:00Z"/>
+                <w:rFonts w:asciiTheme="minorHAnsi" w:eastAsiaTheme="minorHAnsi" w:hAnsiTheme="minorHAnsi" w:cstheme="minorBidi"/>
+                <w:sz w:val="22"/>
+                <w:szCs w:val="22"/>
+                <w:lang w:val="en-US"/>
+                <w:rPrChange w:id="1006" w:author="LÊ VĂN PA" w:date="2018-03-14T09:09:00Z">
+                  <w:rPr>
+                    <w:ins w:id="1007" w:author="LÊ VĂN PA" w:date="2018-03-13T15:54:00Z"/>
+                  </w:rPr>
+                </w:rPrChange>
+              </w:rPr>
+            </w:pPr>
+            <w:ins w:id="1008" w:author="LÊ VĂN PA" w:date="2018-03-13T15:54:00Z">
+              <w:r>
+                <w:rPr>
+                  <w:rFonts w:asciiTheme="minorHAnsi" w:eastAsiaTheme="minorHAnsi" w:hAnsiTheme="minorHAnsi" w:cstheme="minorBidi"/>
+                  <w:sz w:val="22"/>
+                  <w:szCs w:val="22"/>
+                  <w:lang w:val="en-US"/>
+                  <w:rPrChange w:id="1009" w:author="LÊ VĂN PA" w:date="2018-03-14T09:09:00Z">
+                    <w:rPr/>
+                  </w:rPrChange>
+                </w:rPr>
                 <w:t>PC</w:t>
               </w:r>
             </w:ins>
@@ -8483,11 +9033,29 @@
             <w:pPr>
               <w:spacing w:line="259" w:lineRule="auto"/>
               <w:rPr>
-                <w:ins w:id="925" w:author="LÊ VĂN PA" w:date="2018-03-13T15:54:00Z"/>
-              </w:rPr>
-            </w:pPr>
-            <w:ins w:id="926" w:author="LÊ VĂN PA" w:date="2018-03-13T15:54:00Z">
-              <w:r>
+                <w:ins w:id="1010" w:author="LÊ VĂN PA" w:date="2018-03-13T15:54:00Z"/>
+                <w:rFonts w:asciiTheme="minorHAnsi" w:eastAsiaTheme="minorHAnsi" w:hAnsiTheme="minorHAnsi" w:cstheme="minorBidi"/>
+                <w:sz w:val="22"/>
+                <w:szCs w:val="22"/>
+                <w:lang w:val="en-US"/>
+                <w:rPrChange w:id="1011" w:author="LÊ VĂN PA" w:date="2018-03-14T09:09:00Z">
+                  <w:rPr>
+                    <w:ins w:id="1012" w:author="LÊ VĂN PA" w:date="2018-03-13T15:54:00Z"/>
+                  </w:rPr>
+                </w:rPrChange>
+              </w:rPr>
+            </w:pPr>
+            <w:ins w:id="1013" w:author="LÊ VĂN PA" w:date="2018-03-13T15:54:00Z">
+              <w:r>
+                <w:rPr>
+                  <w:rFonts w:asciiTheme="minorHAnsi" w:eastAsiaTheme="minorHAnsi" w:hAnsiTheme="minorHAnsi" w:cstheme="minorBidi"/>
+                  <w:sz w:val="22"/>
+                  <w:szCs w:val="22"/>
+                  <w:lang w:val="en-US"/>
+                  <w:rPrChange w:id="1014" w:author="LÊ VĂN PA" w:date="2018-03-14T09:09:00Z">
+                    <w:rPr/>
+                  </w:rPrChange>
+                </w:rPr>
                 <w:t>10</w:t>
               </w:r>
             </w:ins>
@@ -8502,11 +9070,29 @@
             <w:pPr>
               <w:spacing w:line="259" w:lineRule="auto"/>
               <w:rPr>
-                <w:ins w:id="927" w:author="LÊ VĂN PA" w:date="2018-03-13T15:54:00Z"/>
-              </w:rPr>
-            </w:pPr>
-            <w:ins w:id="928" w:author="LÊ VĂN PA" w:date="2018-03-13T15:54:00Z">
-              <w:r>
+                <w:ins w:id="1015" w:author="LÊ VĂN PA" w:date="2018-03-13T15:54:00Z"/>
+                <w:rFonts w:asciiTheme="minorHAnsi" w:eastAsiaTheme="minorHAnsi" w:hAnsiTheme="minorHAnsi" w:cstheme="minorBidi"/>
+                <w:sz w:val="22"/>
+                <w:szCs w:val="22"/>
+                <w:lang w:val="en-US"/>
+                <w:rPrChange w:id="1016" w:author="LÊ VĂN PA" w:date="2018-03-14T09:09:00Z">
+                  <w:rPr>
+                    <w:ins w:id="1017" w:author="LÊ VĂN PA" w:date="2018-03-13T15:54:00Z"/>
+                  </w:rPr>
+                </w:rPrChange>
+              </w:rPr>
+            </w:pPr>
+            <w:ins w:id="1018" w:author="LÊ VĂN PA" w:date="2018-03-13T15:54:00Z">
+              <w:r>
+                <w:rPr>
+                  <w:rFonts w:asciiTheme="minorHAnsi" w:eastAsiaTheme="minorHAnsi" w:hAnsiTheme="minorHAnsi" w:cstheme="minorBidi"/>
+                  <w:sz w:val="22"/>
+                  <w:szCs w:val="22"/>
+                  <w:lang w:val="en-US"/>
+                  <w:rPrChange w:id="1019" w:author="LÊ VĂN PA" w:date="2018-03-14T09:09:00Z">
+                    <w:rPr/>
+                  </w:rPrChange>
+                </w:rPr>
                 <w:t>Cao</w:t>
               </w:r>
             </w:ins>
@@ -8521,11 +9107,29 @@
             <w:pPr>
               <w:spacing w:line="259" w:lineRule="auto"/>
               <w:rPr>
-                <w:ins w:id="929" w:author="LÊ VĂN PA" w:date="2018-03-13T15:54:00Z"/>
-              </w:rPr>
-            </w:pPr>
-            <w:ins w:id="930" w:author="LÊ VĂN PA" w:date="2018-03-13T15:54:00Z">
-              <w:r>
+                <w:ins w:id="1020" w:author="LÊ VĂN PA" w:date="2018-03-13T15:54:00Z"/>
+                <w:rFonts w:asciiTheme="minorHAnsi" w:eastAsiaTheme="minorHAnsi" w:hAnsiTheme="minorHAnsi" w:cstheme="minorBidi"/>
+                <w:sz w:val="22"/>
+                <w:szCs w:val="22"/>
+                <w:lang w:val="en-US"/>
+                <w:rPrChange w:id="1021" w:author="LÊ VĂN PA" w:date="2018-03-14T09:09:00Z">
+                  <w:rPr>
+                    <w:ins w:id="1022" w:author="LÊ VĂN PA" w:date="2018-03-13T15:54:00Z"/>
+                  </w:rPr>
+                </w:rPrChange>
+              </w:rPr>
+            </w:pPr>
+            <w:ins w:id="1023" w:author="LÊ VĂN PA" w:date="2018-03-13T15:54:00Z">
+              <w:r>
+                <w:rPr>
+                  <w:rFonts w:asciiTheme="minorHAnsi" w:eastAsiaTheme="minorHAnsi" w:hAnsiTheme="minorHAnsi" w:cstheme="minorBidi"/>
+                  <w:sz w:val="22"/>
+                  <w:szCs w:val="22"/>
+                  <w:lang w:val="en-US"/>
+                  <w:rPrChange w:id="1024" w:author="LÊ VĂN PA" w:date="2018-03-14T09:09:00Z">
+                    <w:rPr/>
+                  </w:rPrChange>
+                </w:rPr>
                 <w:t>Phòng giao dịch</w:t>
               </w:r>
             </w:ins>
@@ -8540,11 +9144,29 @@
             <w:pPr>
               <w:spacing w:line="259" w:lineRule="auto"/>
               <w:rPr>
-                <w:ins w:id="931" w:author="LÊ VĂN PA" w:date="2018-03-13T15:54:00Z"/>
-              </w:rPr>
-            </w:pPr>
-            <w:ins w:id="932" w:author="LÊ VĂN PA" w:date="2018-03-13T15:54:00Z">
-              <w:r>
+                <w:ins w:id="1025" w:author="LÊ VĂN PA" w:date="2018-03-13T15:54:00Z"/>
+                <w:rFonts w:asciiTheme="minorHAnsi" w:eastAsiaTheme="minorHAnsi" w:hAnsiTheme="minorHAnsi" w:cstheme="minorBidi"/>
+                <w:sz w:val="22"/>
+                <w:szCs w:val="22"/>
+                <w:lang w:val="en-US"/>
+                <w:rPrChange w:id="1026" w:author="LÊ VĂN PA" w:date="2018-03-14T09:09:00Z">
+                  <w:rPr>
+                    <w:ins w:id="1027" w:author="LÊ VĂN PA" w:date="2018-03-13T15:54:00Z"/>
+                  </w:rPr>
+                </w:rPrChange>
+              </w:rPr>
+            </w:pPr>
+            <w:ins w:id="1028" w:author="LÊ VĂN PA" w:date="2018-03-13T15:54:00Z">
+              <w:r>
+                <w:rPr>
+                  <w:rFonts w:asciiTheme="minorHAnsi" w:eastAsiaTheme="minorHAnsi" w:hAnsiTheme="minorHAnsi" w:cstheme="minorBidi"/>
+                  <w:sz w:val="22"/>
+                  <w:szCs w:val="22"/>
+                  <w:lang w:val="en-US"/>
+                  <w:rPrChange w:id="1029" w:author="LÊ VĂN PA" w:date="2018-03-14T09:09:00Z">
+                    <w:rPr/>
+                  </w:rPrChange>
+                </w:rPr>
                 <w:t>Có</w:t>
               </w:r>
             </w:ins>
@@ -8559,11 +9181,29 @@
             <w:pPr>
               <w:spacing w:line="259" w:lineRule="auto"/>
               <w:rPr>
-                <w:ins w:id="933" w:author="LÊ VĂN PA" w:date="2018-03-13T15:54:00Z"/>
-              </w:rPr>
-            </w:pPr>
-            <w:ins w:id="934" w:author="LÊ VĂN PA" w:date="2018-03-13T15:54:00Z">
-              <w:r>
+                <w:ins w:id="1030" w:author="LÊ VĂN PA" w:date="2018-03-13T15:54:00Z"/>
+                <w:rFonts w:asciiTheme="minorHAnsi" w:eastAsiaTheme="minorHAnsi" w:hAnsiTheme="minorHAnsi" w:cstheme="minorBidi"/>
+                <w:sz w:val="22"/>
+                <w:szCs w:val="22"/>
+                <w:lang w:val="en-US"/>
+                <w:rPrChange w:id="1031" w:author="LÊ VĂN PA" w:date="2018-03-14T09:09:00Z">
+                  <w:rPr>
+                    <w:ins w:id="1032" w:author="LÊ VĂN PA" w:date="2018-03-13T15:54:00Z"/>
+                  </w:rPr>
+                </w:rPrChange>
+              </w:rPr>
+            </w:pPr>
+            <w:ins w:id="1033" w:author="LÊ VĂN PA" w:date="2018-03-13T15:54:00Z">
+              <w:r>
+                <w:rPr>
+                  <w:rFonts w:asciiTheme="minorHAnsi" w:eastAsiaTheme="minorHAnsi" w:hAnsiTheme="minorHAnsi" w:cstheme="minorBidi"/>
+                  <w:sz w:val="22"/>
+                  <w:szCs w:val="22"/>
+                  <w:lang w:val="en-US"/>
+                  <w:rPrChange w:id="1034" w:author="LÊ VĂN PA" w:date="2018-03-14T09:09:00Z">
+                    <w:rPr/>
+                  </w:rPrChange>
+                </w:rPr>
                 <w:t>LAN, Internet</w:t>
               </w:r>
             </w:ins>
@@ -8573,7 +9213,7 @@
       <w:tr>
         <w:trPr>
           <w:trHeight w:val="475"/>
-          <w:ins w:id="935" w:author="LÊ VĂN PA" w:date="2018-03-13T15:54:00Z"/>
+          <w:ins w:id="1035" w:author="LÊ VĂN PA" w:date="2018-03-13T15:54:00Z"/>
         </w:trPr>
         <w:tc>
           <w:tcPr>
@@ -8584,11 +9224,29 @@
             <w:pPr>
               <w:spacing w:line="259" w:lineRule="auto"/>
               <w:rPr>
-                <w:ins w:id="936" w:author="LÊ VĂN PA" w:date="2018-03-13T15:54:00Z"/>
-              </w:rPr>
-            </w:pPr>
-            <w:ins w:id="937" w:author="LÊ VĂN PA" w:date="2018-03-13T15:54:00Z">
-              <w:r>
+                <w:ins w:id="1036" w:author="LÊ VĂN PA" w:date="2018-03-13T15:54:00Z"/>
+                <w:rFonts w:asciiTheme="minorHAnsi" w:eastAsiaTheme="minorHAnsi" w:hAnsiTheme="minorHAnsi" w:cstheme="minorBidi"/>
+                <w:sz w:val="22"/>
+                <w:szCs w:val="22"/>
+                <w:lang w:val="en-US"/>
+                <w:rPrChange w:id="1037" w:author="LÊ VĂN PA" w:date="2018-03-14T09:09:00Z">
+                  <w:rPr>
+                    <w:ins w:id="1038" w:author="LÊ VĂN PA" w:date="2018-03-13T15:54:00Z"/>
+                  </w:rPr>
+                </w:rPrChange>
+              </w:rPr>
+            </w:pPr>
+            <w:ins w:id="1039" w:author="LÊ VĂN PA" w:date="2018-03-13T15:54:00Z">
+              <w:r>
+                <w:rPr>
+                  <w:rFonts w:asciiTheme="minorHAnsi" w:eastAsiaTheme="minorHAnsi" w:hAnsiTheme="minorHAnsi" w:cstheme="minorBidi"/>
+                  <w:sz w:val="22"/>
+                  <w:szCs w:val="22"/>
+                  <w:lang w:val="en-US"/>
+                  <w:rPrChange w:id="1040" w:author="LÊ VĂN PA" w:date="2018-03-14T09:09:00Z">
+                    <w:rPr/>
+                  </w:rPrChange>
+                </w:rPr>
                 <w:t>PC</w:t>
               </w:r>
             </w:ins>
@@ -8603,11 +9261,29 @@
             <w:pPr>
               <w:spacing w:line="259" w:lineRule="auto"/>
               <w:rPr>
-                <w:ins w:id="938" w:author="LÊ VĂN PA" w:date="2018-03-13T15:54:00Z"/>
-              </w:rPr>
-            </w:pPr>
-            <w:ins w:id="939" w:author="LÊ VĂN PA" w:date="2018-03-13T15:54:00Z">
-              <w:r>
+                <w:ins w:id="1041" w:author="LÊ VĂN PA" w:date="2018-03-13T15:54:00Z"/>
+                <w:rFonts w:asciiTheme="minorHAnsi" w:eastAsiaTheme="minorHAnsi" w:hAnsiTheme="minorHAnsi" w:cstheme="minorBidi"/>
+                <w:sz w:val="22"/>
+                <w:szCs w:val="22"/>
+                <w:lang w:val="en-US"/>
+                <w:rPrChange w:id="1042" w:author="LÊ VĂN PA" w:date="2018-03-14T09:09:00Z">
+                  <w:rPr>
+                    <w:ins w:id="1043" w:author="LÊ VĂN PA" w:date="2018-03-13T15:54:00Z"/>
+                  </w:rPr>
+                </w:rPrChange>
+              </w:rPr>
+            </w:pPr>
+            <w:ins w:id="1044" w:author="LÊ VĂN PA" w:date="2018-03-13T15:54:00Z">
+              <w:r>
+                <w:rPr>
+                  <w:rFonts w:asciiTheme="minorHAnsi" w:eastAsiaTheme="minorHAnsi" w:hAnsiTheme="minorHAnsi" w:cstheme="minorBidi"/>
+                  <w:sz w:val="22"/>
+                  <w:szCs w:val="22"/>
+                  <w:lang w:val="en-US"/>
+                  <w:rPrChange w:id="1045" w:author="LÊ VĂN PA" w:date="2018-03-14T09:09:00Z">
+                    <w:rPr/>
+                  </w:rPrChange>
+                </w:rPr>
                 <w:t>4</w:t>
               </w:r>
             </w:ins>
@@ -8622,11 +9298,29 @@
             <w:pPr>
               <w:spacing w:line="259" w:lineRule="auto"/>
               <w:rPr>
-                <w:ins w:id="940" w:author="LÊ VĂN PA" w:date="2018-03-13T15:54:00Z"/>
-              </w:rPr>
-            </w:pPr>
-            <w:ins w:id="941" w:author="LÊ VĂN PA" w:date="2018-03-13T15:54:00Z">
-              <w:r>
+                <w:ins w:id="1046" w:author="LÊ VĂN PA" w:date="2018-03-13T15:54:00Z"/>
+                <w:rFonts w:asciiTheme="minorHAnsi" w:eastAsiaTheme="minorHAnsi" w:hAnsiTheme="minorHAnsi" w:cstheme="minorBidi"/>
+                <w:sz w:val="22"/>
+                <w:szCs w:val="22"/>
+                <w:lang w:val="en-US"/>
+                <w:rPrChange w:id="1047" w:author="LÊ VĂN PA" w:date="2018-03-14T09:09:00Z">
+                  <w:rPr>
+                    <w:ins w:id="1048" w:author="LÊ VĂN PA" w:date="2018-03-13T15:54:00Z"/>
+                  </w:rPr>
+                </w:rPrChange>
+              </w:rPr>
+            </w:pPr>
+            <w:ins w:id="1049" w:author="LÊ VĂN PA" w:date="2018-03-13T15:54:00Z">
+              <w:r>
+                <w:rPr>
+                  <w:rFonts w:asciiTheme="minorHAnsi" w:eastAsiaTheme="minorHAnsi" w:hAnsiTheme="minorHAnsi" w:cstheme="minorBidi"/>
+                  <w:sz w:val="22"/>
+                  <w:szCs w:val="22"/>
+                  <w:lang w:val="en-US"/>
+                  <w:rPrChange w:id="1050" w:author="LÊ VĂN PA" w:date="2018-03-14T09:09:00Z">
+                    <w:rPr/>
+                  </w:rPrChange>
+                </w:rPr>
                 <w:t>Cao</w:t>
               </w:r>
             </w:ins>
@@ -8641,11 +9335,29 @@
             <w:pPr>
               <w:spacing w:line="259" w:lineRule="auto"/>
               <w:rPr>
-                <w:ins w:id="942" w:author="LÊ VĂN PA" w:date="2018-03-13T15:54:00Z"/>
-              </w:rPr>
-            </w:pPr>
-            <w:ins w:id="943" w:author="LÊ VĂN PA" w:date="2018-03-13T15:54:00Z">
-              <w:r>
+                <w:ins w:id="1051" w:author="LÊ VĂN PA" w:date="2018-03-13T15:54:00Z"/>
+                <w:rFonts w:asciiTheme="minorHAnsi" w:eastAsiaTheme="minorHAnsi" w:hAnsiTheme="minorHAnsi" w:cstheme="minorBidi"/>
+                <w:sz w:val="22"/>
+                <w:szCs w:val="22"/>
+                <w:lang w:val="en-US"/>
+                <w:rPrChange w:id="1052" w:author="LÊ VĂN PA" w:date="2018-03-14T09:09:00Z">
+                  <w:rPr>
+                    <w:ins w:id="1053" w:author="LÊ VĂN PA" w:date="2018-03-13T15:54:00Z"/>
+                  </w:rPr>
+                </w:rPrChange>
+              </w:rPr>
+            </w:pPr>
+            <w:ins w:id="1054" w:author="LÊ VĂN PA" w:date="2018-03-13T15:54:00Z">
+              <w:r>
+                <w:rPr>
+                  <w:rFonts w:asciiTheme="minorHAnsi" w:eastAsiaTheme="minorHAnsi" w:hAnsiTheme="minorHAnsi" w:cstheme="minorBidi"/>
+                  <w:sz w:val="22"/>
+                  <w:szCs w:val="22"/>
+                  <w:lang w:val="en-US"/>
+                  <w:rPrChange w:id="1055" w:author="LÊ VĂN PA" w:date="2018-03-14T09:09:00Z">
+                    <w:rPr/>
+                  </w:rPrChange>
+                </w:rPr>
                 <w:t>Phòng giám đốc, phó giám đốc, thư ký, phòng bảo vệ</w:t>
               </w:r>
             </w:ins>
@@ -8660,11 +9372,29 @@
             <w:pPr>
               <w:spacing w:line="259" w:lineRule="auto"/>
               <w:rPr>
-                <w:ins w:id="944" w:author="LÊ VĂN PA" w:date="2018-03-13T15:54:00Z"/>
-              </w:rPr>
-            </w:pPr>
-            <w:ins w:id="945" w:author="LÊ VĂN PA" w:date="2018-03-13T15:54:00Z">
-              <w:r>
+                <w:ins w:id="1056" w:author="LÊ VĂN PA" w:date="2018-03-13T15:54:00Z"/>
+                <w:rFonts w:asciiTheme="minorHAnsi" w:eastAsiaTheme="minorHAnsi" w:hAnsiTheme="minorHAnsi" w:cstheme="minorBidi"/>
+                <w:sz w:val="22"/>
+                <w:szCs w:val="22"/>
+                <w:lang w:val="en-US"/>
+                <w:rPrChange w:id="1057" w:author="LÊ VĂN PA" w:date="2018-03-14T09:09:00Z">
+                  <w:rPr>
+                    <w:ins w:id="1058" w:author="LÊ VĂN PA" w:date="2018-03-13T15:54:00Z"/>
+                  </w:rPr>
+                </w:rPrChange>
+              </w:rPr>
+            </w:pPr>
+            <w:ins w:id="1059" w:author="LÊ VĂN PA" w:date="2018-03-13T15:54:00Z">
+              <w:r>
+                <w:rPr>
+                  <w:rFonts w:asciiTheme="minorHAnsi" w:eastAsiaTheme="minorHAnsi" w:hAnsiTheme="minorHAnsi" w:cstheme="minorBidi"/>
+                  <w:sz w:val="22"/>
+                  <w:szCs w:val="22"/>
+                  <w:lang w:val="en-US"/>
+                  <w:rPrChange w:id="1060" w:author="LÊ VĂN PA" w:date="2018-03-14T09:09:00Z">
+                    <w:rPr/>
+                  </w:rPrChange>
+                </w:rPr>
                 <w:t xml:space="preserve">Có </w:t>
               </w:r>
             </w:ins>
@@ -8679,11 +9409,29 @@
             <w:pPr>
               <w:spacing w:line="259" w:lineRule="auto"/>
               <w:rPr>
-                <w:ins w:id="946" w:author="LÊ VĂN PA" w:date="2018-03-13T15:54:00Z"/>
-              </w:rPr>
-            </w:pPr>
-            <w:ins w:id="947" w:author="LÊ VĂN PA" w:date="2018-03-13T15:54:00Z">
-              <w:r>
+                <w:ins w:id="1061" w:author="LÊ VĂN PA" w:date="2018-03-13T15:54:00Z"/>
+                <w:rFonts w:asciiTheme="minorHAnsi" w:eastAsiaTheme="minorHAnsi" w:hAnsiTheme="minorHAnsi" w:cstheme="minorBidi"/>
+                <w:sz w:val="22"/>
+                <w:szCs w:val="22"/>
+                <w:lang w:val="en-US"/>
+                <w:rPrChange w:id="1062" w:author="LÊ VĂN PA" w:date="2018-03-14T09:09:00Z">
+                  <w:rPr>
+                    <w:ins w:id="1063" w:author="LÊ VĂN PA" w:date="2018-03-13T15:54:00Z"/>
+                  </w:rPr>
+                </w:rPrChange>
+              </w:rPr>
+            </w:pPr>
+            <w:ins w:id="1064" w:author="LÊ VĂN PA" w:date="2018-03-13T15:54:00Z">
+              <w:r>
+                <w:rPr>
+                  <w:rFonts w:asciiTheme="minorHAnsi" w:eastAsiaTheme="minorHAnsi" w:hAnsiTheme="minorHAnsi" w:cstheme="minorBidi"/>
+                  <w:sz w:val="22"/>
+                  <w:szCs w:val="22"/>
+                  <w:lang w:val="en-US"/>
+                  <w:rPrChange w:id="1065" w:author="LÊ VĂN PA" w:date="2018-03-14T09:09:00Z">
+                    <w:rPr/>
+                  </w:rPrChange>
+                </w:rPr>
                 <w:t>LAN, Internet</w:t>
               </w:r>
             </w:ins>
@@ -8693,7 +9441,7 @@
       <w:tr>
         <w:trPr>
           <w:trHeight w:val="475"/>
-          <w:ins w:id="948" w:author="LÊ VĂN PA" w:date="2018-03-13T15:54:00Z"/>
+          <w:ins w:id="1066" w:author="LÊ VĂN PA" w:date="2018-03-13T15:54:00Z"/>
         </w:trPr>
         <w:tc>
           <w:tcPr>
@@ -8704,11 +9452,29 @@
             <w:pPr>
               <w:spacing w:line="259" w:lineRule="auto"/>
               <w:rPr>
-                <w:ins w:id="949" w:author="LÊ VĂN PA" w:date="2018-03-13T15:54:00Z"/>
-              </w:rPr>
-            </w:pPr>
-            <w:ins w:id="950" w:author="LÊ VĂN PA" w:date="2018-03-13T15:54:00Z">
-              <w:r>
+                <w:ins w:id="1067" w:author="LÊ VĂN PA" w:date="2018-03-13T15:54:00Z"/>
+                <w:rFonts w:asciiTheme="minorHAnsi" w:eastAsiaTheme="minorHAnsi" w:hAnsiTheme="minorHAnsi" w:cstheme="minorBidi"/>
+                <w:sz w:val="22"/>
+                <w:szCs w:val="22"/>
+                <w:lang w:val="en-US"/>
+                <w:rPrChange w:id="1068" w:author="LÊ VĂN PA" w:date="2018-03-14T09:09:00Z">
+                  <w:rPr>
+                    <w:ins w:id="1069" w:author="LÊ VĂN PA" w:date="2018-03-13T15:54:00Z"/>
+                  </w:rPr>
+                </w:rPrChange>
+              </w:rPr>
+            </w:pPr>
+            <w:ins w:id="1070" w:author="LÊ VĂN PA" w:date="2018-03-13T15:54:00Z">
+              <w:r>
+                <w:rPr>
+                  <w:rFonts w:asciiTheme="minorHAnsi" w:eastAsiaTheme="minorHAnsi" w:hAnsiTheme="minorHAnsi" w:cstheme="minorBidi"/>
+                  <w:sz w:val="22"/>
+                  <w:szCs w:val="22"/>
+                  <w:lang w:val="en-US"/>
+                  <w:rPrChange w:id="1071" w:author="LÊ VĂN PA" w:date="2018-03-14T09:09:00Z">
+                    <w:rPr/>
+                  </w:rPrChange>
+                </w:rPr>
                 <w:t>Wireless router</w:t>
               </w:r>
             </w:ins>
@@ -8723,11 +9489,29 @@
             <w:pPr>
               <w:spacing w:line="259" w:lineRule="auto"/>
               <w:rPr>
-                <w:ins w:id="951" w:author="LÊ VĂN PA" w:date="2018-03-13T15:54:00Z"/>
-              </w:rPr>
-            </w:pPr>
-            <w:ins w:id="952" w:author="LÊ VĂN PA" w:date="2018-03-13T15:54:00Z">
-              <w:r>
+                <w:ins w:id="1072" w:author="LÊ VĂN PA" w:date="2018-03-13T15:54:00Z"/>
+                <w:rFonts w:asciiTheme="minorHAnsi" w:eastAsiaTheme="minorHAnsi" w:hAnsiTheme="minorHAnsi" w:cstheme="minorBidi"/>
+                <w:sz w:val="22"/>
+                <w:szCs w:val="22"/>
+                <w:lang w:val="en-US"/>
+                <w:rPrChange w:id="1073" w:author="LÊ VĂN PA" w:date="2018-03-14T09:09:00Z">
+                  <w:rPr>
+                    <w:ins w:id="1074" w:author="LÊ VĂN PA" w:date="2018-03-13T15:54:00Z"/>
+                  </w:rPr>
+                </w:rPrChange>
+              </w:rPr>
+            </w:pPr>
+            <w:ins w:id="1075" w:author="LÊ VĂN PA" w:date="2018-03-13T15:54:00Z">
+              <w:r>
+                <w:rPr>
+                  <w:rFonts w:asciiTheme="minorHAnsi" w:eastAsiaTheme="minorHAnsi" w:hAnsiTheme="minorHAnsi" w:cstheme="minorBidi"/>
+                  <w:sz w:val="22"/>
+                  <w:szCs w:val="22"/>
+                  <w:lang w:val="en-US"/>
+                  <w:rPrChange w:id="1076" w:author="LÊ VĂN PA" w:date="2018-03-14T09:09:00Z">
+                    <w:rPr/>
+                  </w:rPrChange>
+                </w:rPr>
                 <w:t>3</w:t>
               </w:r>
             </w:ins>
@@ -8742,11 +9526,29 @@
             <w:pPr>
               <w:spacing w:line="259" w:lineRule="auto"/>
               <w:rPr>
-                <w:ins w:id="953" w:author="LÊ VĂN PA" w:date="2018-03-13T15:54:00Z"/>
-              </w:rPr>
-            </w:pPr>
-            <w:ins w:id="954" w:author="LÊ VĂN PA" w:date="2018-03-13T15:54:00Z">
-              <w:r>
+                <w:ins w:id="1077" w:author="LÊ VĂN PA" w:date="2018-03-13T15:54:00Z"/>
+                <w:rFonts w:asciiTheme="minorHAnsi" w:eastAsiaTheme="minorHAnsi" w:hAnsiTheme="minorHAnsi" w:cstheme="minorBidi"/>
+                <w:sz w:val="22"/>
+                <w:szCs w:val="22"/>
+                <w:lang w:val="en-US"/>
+                <w:rPrChange w:id="1078" w:author="LÊ VĂN PA" w:date="2018-03-14T09:09:00Z">
+                  <w:rPr>
+                    <w:ins w:id="1079" w:author="LÊ VĂN PA" w:date="2018-03-13T15:54:00Z"/>
+                  </w:rPr>
+                </w:rPrChange>
+              </w:rPr>
+            </w:pPr>
+            <w:ins w:id="1080" w:author="LÊ VĂN PA" w:date="2018-03-13T15:54:00Z">
+              <w:r>
+                <w:rPr>
+                  <w:rFonts w:asciiTheme="minorHAnsi" w:eastAsiaTheme="minorHAnsi" w:hAnsiTheme="minorHAnsi" w:cstheme="minorBidi"/>
+                  <w:sz w:val="22"/>
+                  <w:szCs w:val="22"/>
+                  <w:lang w:val="en-US"/>
+                  <w:rPrChange w:id="1081" w:author="LÊ VĂN PA" w:date="2018-03-14T09:09:00Z">
+                    <w:rPr/>
+                  </w:rPrChange>
+                </w:rPr>
                 <w:t>Khá</w:t>
               </w:r>
             </w:ins>
@@ -8761,11 +9563,29 @@
             <w:pPr>
               <w:spacing w:line="259" w:lineRule="auto"/>
               <w:rPr>
-                <w:ins w:id="955" w:author="LÊ VĂN PA" w:date="2018-03-13T15:54:00Z"/>
-              </w:rPr>
-            </w:pPr>
-            <w:ins w:id="956" w:author="LÊ VĂN PA" w:date="2018-03-13T15:54:00Z">
-              <w:r>
+                <w:ins w:id="1082" w:author="LÊ VĂN PA" w:date="2018-03-13T15:54:00Z"/>
+                <w:rFonts w:asciiTheme="minorHAnsi" w:eastAsiaTheme="minorHAnsi" w:hAnsiTheme="minorHAnsi" w:cstheme="minorBidi"/>
+                <w:sz w:val="22"/>
+                <w:szCs w:val="22"/>
+                <w:lang w:val="en-US"/>
+                <w:rPrChange w:id="1083" w:author="LÊ VĂN PA" w:date="2018-03-14T09:09:00Z">
+                  <w:rPr>
+                    <w:ins w:id="1084" w:author="LÊ VĂN PA" w:date="2018-03-13T15:54:00Z"/>
+                  </w:rPr>
+                </w:rPrChange>
+              </w:rPr>
+            </w:pPr>
+            <w:ins w:id="1085" w:author="LÊ VĂN PA" w:date="2018-03-13T15:54:00Z">
+              <w:r>
+                <w:rPr>
+                  <w:rFonts w:asciiTheme="minorHAnsi" w:eastAsiaTheme="minorHAnsi" w:hAnsiTheme="minorHAnsi" w:cstheme="minorBidi"/>
+                  <w:sz w:val="22"/>
+                  <w:szCs w:val="22"/>
+                  <w:lang w:val="en-US"/>
+                  <w:rPrChange w:id="1086" w:author="LÊ VĂN PA" w:date="2018-03-14T09:09:00Z">
+                    <w:rPr/>
+                  </w:rPrChange>
+                </w:rPr>
                 <w:t>Quầy giao dịch, phòng nhân viên</w:t>
               </w:r>
             </w:ins>
@@ -8780,11 +9600,29 @@
             <w:pPr>
               <w:spacing w:line="259" w:lineRule="auto"/>
               <w:rPr>
-                <w:ins w:id="957" w:author="LÊ VĂN PA" w:date="2018-03-13T15:54:00Z"/>
-              </w:rPr>
-            </w:pPr>
-            <w:ins w:id="958" w:author="LÊ VĂN PA" w:date="2018-03-13T15:54:00Z">
-              <w:r>
+                <w:ins w:id="1087" w:author="LÊ VĂN PA" w:date="2018-03-13T15:54:00Z"/>
+                <w:rFonts w:asciiTheme="minorHAnsi" w:eastAsiaTheme="minorHAnsi" w:hAnsiTheme="minorHAnsi" w:cstheme="minorBidi"/>
+                <w:sz w:val="22"/>
+                <w:szCs w:val="22"/>
+                <w:lang w:val="en-US"/>
+                <w:rPrChange w:id="1088" w:author="LÊ VĂN PA" w:date="2018-03-14T09:09:00Z">
+                  <w:rPr>
+                    <w:ins w:id="1089" w:author="LÊ VĂN PA" w:date="2018-03-13T15:54:00Z"/>
+                  </w:rPr>
+                </w:rPrChange>
+              </w:rPr>
+            </w:pPr>
+            <w:ins w:id="1090" w:author="LÊ VĂN PA" w:date="2018-03-13T15:54:00Z">
+              <w:r>
+                <w:rPr>
+                  <w:rFonts w:asciiTheme="minorHAnsi" w:eastAsiaTheme="minorHAnsi" w:hAnsiTheme="minorHAnsi" w:cstheme="minorBidi"/>
+                  <w:sz w:val="22"/>
+                  <w:szCs w:val="22"/>
+                  <w:lang w:val="en-US"/>
+                  <w:rPrChange w:id="1091" w:author="LÊ VĂN PA" w:date="2018-03-14T09:09:00Z">
+                    <w:rPr/>
+                  </w:rPrChange>
+                </w:rPr>
                 <w:t>Có</w:t>
               </w:r>
             </w:ins>
@@ -8799,11 +9637,29 @@
             <w:pPr>
               <w:spacing w:line="259" w:lineRule="auto"/>
               <w:rPr>
-                <w:ins w:id="959" w:author="LÊ VĂN PA" w:date="2018-03-13T15:54:00Z"/>
-              </w:rPr>
-            </w:pPr>
-            <w:ins w:id="960" w:author="LÊ VĂN PA" w:date="2018-03-13T15:54:00Z">
-              <w:r>
+                <w:ins w:id="1092" w:author="LÊ VĂN PA" w:date="2018-03-13T15:54:00Z"/>
+                <w:rFonts w:asciiTheme="minorHAnsi" w:eastAsiaTheme="minorHAnsi" w:hAnsiTheme="minorHAnsi" w:cstheme="minorBidi"/>
+                <w:sz w:val="22"/>
+                <w:szCs w:val="22"/>
+                <w:lang w:val="en-US"/>
+                <w:rPrChange w:id="1093" w:author="LÊ VĂN PA" w:date="2018-03-14T09:09:00Z">
+                  <w:rPr>
+                    <w:ins w:id="1094" w:author="LÊ VĂN PA" w:date="2018-03-13T15:54:00Z"/>
+                  </w:rPr>
+                </w:rPrChange>
+              </w:rPr>
+            </w:pPr>
+            <w:ins w:id="1095" w:author="LÊ VĂN PA" w:date="2018-03-13T15:54:00Z">
+              <w:r>
+                <w:rPr>
+                  <w:rFonts w:asciiTheme="minorHAnsi" w:eastAsiaTheme="minorHAnsi" w:hAnsiTheme="minorHAnsi" w:cstheme="minorBidi"/>
+                  <w:sz w:val="22"/>
+                  <w:szCs w:val="22"/>
+                  <w:lang w:val="en-US"/>
+                  <w:rPrChange w:id="1096" w:author="LÊ VĂN PA" w:date="2018-03-14T09:09:00Z">
+                    <w:rPr/>
+                  </w:rPrChange>
+                </w:rPr>
                 <w:t>Internet</w:t>
               </w:r>
             </w:ins>
@@ -8813,7 +9669,7 @@
       <w:tr>
         <w:trPr>
           <w:trHeight w:val="475"/>
-          <w:ins w:id="961" w:author="LÊ VĂN PA" w:date="2018-03-13T15:54:00Z"/>
+          <w:ins w:id="1097" w:author="LÊ VĂN PA" w:date="2018-03-13T15:54:00Z"/>
         </w:trPr>
         <w:tc>
           <w:tcPr>
@@ -8824,11 +9680,29 @@
             <w:pPr>
               <w:spacing w:line="259" w:lineRule="auto"/>
               <w:rPr>
-                <w:ins w:id="962" w:author="LÊ VĂN PA" w:date="2018-03-13T15:54:00Z"/>
-              </w:rPr>
-            </w:pPr>
-            <w:ins w:id="963" w:author="LÊ VĂN PA" w:date="2018-03-13T15:54:00Z">
-              <w:r>
+                <w:ins w:id="1098" w:author="LÊ VĂN PA" w:date="2018-03-13T15:54:00Z"/>
+                <w:rFonts w:asciiTheme="minorHAnsi" w:eastAsiaTheme="minorHAnsi" w:hAnsiTheme="minorHAnsi" w:cstheme="minorBidi"/>
+                <w:sz w:val="22"/>
+                <w:szCs w:val="22"/>
+                <w:lang w:val="en-US"/>
+                <w:rPrChange w:id="1099" w:author="LÊ VĂN PA" w:date="2018-03-14T09:09:00Z">
+                  <w:rPr>
+                    <w:ins w:id="1100" w:author="LÊ VĂN PA" w:date="2018-03-13T15:54:00Z"/>
+                  </w:rPr>
+                </w:rPrChange>
+              </w:rPr>
+            </w:pPr>
+            <w:ins w:id="1101" w:author="LÊ VĂN PA" w:date="2018-03-13T15:54:00Z">
+              <w:r>
+                <w:rPr>
+                  <w:rFonts w:asciiTheme="minorHAnsi" w:eastAsiaTheme="minorHAnsi" w:hAnsiTheme="minorHAnsi" w:cstheme="minorBidi"/>
+                  <w:sz w:val="22"/>
+                  <w:szCs w:val="22"/>
+                  <w:lang w:val="en-US"/>
+                  <w:rPrChange w:id="1102" w:author="LÊ VĂN PA" w:date="2018-03-14T09:09:00Z">
+                    <w:rPr/>
+                  </w:rPrChange>
+                </w:rPr>
                 <w:t>CCTV (Camera)</w:t>
               </w:r>
             </w:ins>
@@ -8843,11 +9717,29 @@
             <w:pPr>
               <w:spacing w:line="259" w:lineRule="auto"/>
               <w:rPr>
-                <w:ins w:id="964" w:author="LÊ VĂN PA" w:date="2018-03-13T15:54:00Z"/>
-              </w:rPr>
-            </w:pPr>
-            <w:ins w:id="965" w:author="LÊ VĂN PA" w:date="2018-03-13T15:54:00Z">
-              <w:r>
+                <w:ins w:id="1103" w:author="LÊ VĂN PA" w:date="2018-03-13T15:54:00Z"/>
+                <w:rFonts w:asciiTheme="minorHAnsi" w:eastAsiaTheme="minorHAnsi" w:hAnsiTheme="minorHAnsi" w:cstheme="minorBidi"/>
+                <w:sz w:val="22"/>
+                <w:szCs w:val="22"/>
+                <w:lang w:val="en-US"/>
+                <w:rPrChange w:id="1104" w:author="LÊ VĂN PA" w:date="2018-03-14T09:09:00Z">
+                  <w:rPr>
+                    <w:ins w:id="1105" w:author="LÊ VĂN PA" w:date="2018-03-13T15:54:00Z"/>
+                  </w:rPr>
+                </w:rPrChange>
+              </w:rPr>
+            </w:pPr>
+            <w:ins w:id="1106" w:author="LÊ VĂN PA" w:date="2018-03-13T15:54:00Z">
+              <w:r>
+                <w:rPr>
+                  <w:rFonts w:asciiTheme="minorHAnsi" w:eastAsiaTheme="minorHAnsi" w:hAnsiTheme="minorHAnsi" w:cstheme="minorBidi"/>
+                  <w:sz w:val="22"/>
+                  <w:szCs w:val="22"/>
+                  <w:lang w:val="en-US"/>
+                  <w:rPrChange w:id="1107" w:author="LÊ VĂN PA" w:date="2018-03-14T09:09:00Z">
+                    <w:rPr/>
+                  </w:rPrChange>
+                </w:rPr>
                 <w:t>5</w:t>
               </w:r>
             </w:ins>
@@ -8862,11 +9754,29 @@
             <w:pPr>
               <w:spacing w:line="259" w:lineRule="auto"/>
               <w:rPr>
-                <w:ins w:id="966" w:author="LÊ VĂN PA" w:date="2018-03-13T15:54:00Z"/>
-              </w:rPr>
-            </w:pPr>
-            <w:ins w:id="967" w:author="LÊ VĂN PA" w:date="2018-03-13T15:54:00Z">
-              <w:r>
+                <w:ins w:id="1108" w:author="LÊ VĂN PA" w:date="2018-03-13T15:54:00Z"/>
+                <w:rFonts w:asciiTheme="minorHAnsi" w:eastAsiaTheme="minorHAnsi" w:hAnsiTheme="minorHAnsi" w:cstheme="minorBidi"/>
+                <w:sz w:val="22"/>
+                <w:szCs w:val="22"/>
+                <w:lang w:val="en-US"/>
+                <w:rPrChange w:id="1109" w:author="LÊ VĂN PA" w:date="2018-03-14T09:09:00Z">
+                  <w:rPr>
+                    <w:ins w:id="1110" w:author="LÊ VĂN PA" w:date="2018-03-13T15:54:00Z"/>
+                  </w:rPr>
+                </w:rPrChange>
+              </w:rPr>
+            </w:pPr>
+            <w:ins w:id="1111" w:author="LÊ VĂN PA" w:date="2018-03-13T15:54:00Z">
+              <w:r>
+                <w:rPr>
+                  <w:rFonts w:asciiTheme="minorHAnsi" w:eastAsiaTheme="minorHAnsi" w:hAnsiTheme="minorHAnsi" w:cstheme="minorBidi"/>
+                  <w:sz w:val="22"/>
+                  <w:szCs w:val="22"/>
+                  <w:lang w:val="en-US"/>
+                  <w:rPrChange w:id="1112" w:author="LÊ VĂN PA" w:date="2018-03-14T09:09:00Z">
+                    <w:rPr/>
+                  </w:rPrChange>
+                </w:rPr>
                 <w:t>Cao</w:t>
               </w:r>
             </w:ins>
@@ -8881,11 +9791,29 @@
             <w:pPr>
               <w:spacing w:line="259" w:lineRule="auto"/>
               <w:rPr>
-                <w:ins w:id="968" w:author="LÊ VĂN PA" w:date="2018-03-13T15:54:00Z"/>
-              </w:rPr>
-            </w:pPr>
-            <w:ins w:id="969" w:author="LÊ VĂN PA" w:date="2018-03-13T15:54:00Z">
-              <w:r>
+                <w:ins w:id="1113" w:author="LÊ VĂN PA" w:date="2018-03-13T15:54:00Z"/>
+                <w:rFonts w:asciiTheme="minorHAnsi" w:eastAsiaTheme="minorHAnsi" w:hAnsiTheme="minorHAnsi" w:cstheme="minorBidi"/>
+                <w:sz w:val="22"/>
+                <w:szCs w:val="22"/>
+                <w:lang w:val="en-US"/>
+                <w:rPrChange w:id="1114" w:author="LÊ VĂN PA" w:date="2018-03-14T09:09:00Z">
+                  <w:rPr>
+                    <w:ins w:id="1115" w:author="LÊ VĂN PA" w:date="2018-03-13T15:54:00Z"/>
+                  </w:rPr>
+                </w:rPrChange>
+              </w:rPr>
+            </w:pPr>
+            <w:ins w:id="1116" w:author="LÊ VĂN PA" w:date="2018-03-13T15:54:00Z">
+              <w:r>
+                <w:rPr>
+                  <w:rFonts w:asciiTheme="minorHAnsi" w:eastAsiaTheme="minorHAnsi" w:hAnsiTheme="minorHAnsi" w:cstheme="minorBidi"/>
+                  <w:sz w:val="22"/>
+                  <w:szCs w:val="22"/>
+                  <w:lang w:val="en-US"/>
+                  <w:rPrChange w:id="1117" w:author="LÊ VĂN PA" w:date="2018-03-14T09:09:00Z">
+                    <w:rPr/>
+                  </w:rPrChange>
+                </w:rPr>
                 <w:t>Hành lang</w:t>
               </w:r>
             </w:ins>
@@ -8900,11 +9828,29 @@
             <w:pPr>
               <w:spacing w:line="259" w:lineRule="auto"/>
               <w:rPr>
-                <w:ins w:id="970" w:author="LÊ VĂN PA" w:date="2018-03-13T15:54:00Z"/>
-              </w:rPr>
-            </w:pPr>
-            <w:ins w:id="971" w:author="LÊ VĂN PA" w:date="2018-03-13T15:54:00Z">
-              <w:r>
+                <w:ins w:id="1118" w:author="LÊ VĂN PA" w:date="2018-03-13T15:54:00Z"/>
+                <w:rFonts w:asciiTheme="minorHAnsi" w:eastAsiaTheme="minorHAnsi" w:hAnsiTheme="minorHAnsi" w:cstheme="minorBidi"/>
+                <w:sz w:val="22"/>
+                <w:szCs w:val="22"/>
+                <w:lang w:val="en-US"/>
+                <w:rPrChange w:id="1119" w:author="LÊ VĂN PA" w:date="2018-03-14T09:09:00Z">
+                  <w:rPr>
+                    <w:ins w:id="1120" w:author="LÊ VĂN PA" w:date="2018-03-13T15:54:00Z"/>
+                  </w:rPr>
+                </w:rPrChange>
+              </w:rPr>
+            </w:pPr>
+            <w:ins w:id="1121" w:author="LÊ VĂN PA" w:date="2018-03-13T15:54:00Z">
+              <w:r>
+                <w:rPr>
+                  <w:rFonts w:asciiTheme="minorHAnsi" w:eastAsiaTheme="minorHAnsi" w:hAnsiTheme="minorHAnsi" w:cstheme="minorBidi"/>
+                  <w:sz w:val="22"/>
+                  <w:szCs w:val="22"/>
+                  <w:lang w:val="en-US"/>
+                  <w:rPrChange w:id="1122" w:author="LÊ VĂN PA" w:date="2018-03-14T09:09:00Z">
+                    <w:rPr/>
+                  </w:rPrChange>
+                </w:rPr>
                 <w:t>Không</w:t>
               </w:r>
             </w:ins>
@@ -8919,7 +9865,16 @@
             <w:pPr>
               <w:spacing w:line="259" w:lineRule="auto"/>
               <w:rPr>
-                <w:ins w:id="972" w:author="LÊ VĂN PA" w:date="2018-03-13T15:54:00Z"/>
+                <w:ins w:id="1123" w:author="LÊ VĂN PA" w:date="2018-03-13T15:54:00Z"/>
+                <w:rFonts w:asciiTheme="minorHAnsi" w:eastAsiaTheme="minorHAnsi" w:hAnsiTheme="minorHAnsi" w:cstheme="minorBidi"/>
+                <w:sz w:val="22"/>
+                <w:szCs w:val="22"/>
+                <w:lang w:val="en-US"/>
+                <w:rPrChange w:id="1124" w:author="LÊ VĂN PA" w:date="2018-03-14T09:09:00Z">
+                  <w:rPr>
+                    <w:ins w:id="1125" w:author="LÊ VĂN PA" w:date="2018-03-13T15:54:00Z"/>
+                  </w:rPr>
+                </w:rPrChange>
               </w:rPr>
             </w:pPr>
           </w:p>
@@ -8935,18 +9890,27 @@
         <w:spacing w:after="0" w:line="276" w:lineRule="auto"/>
         <w:contextualSpacing/>
         <w:rPr>
-          <w:ins w:id="973" w:author="LÊ VĂN PA" w:date="2018-03-13T15:54:00Z"/>
-          <w:rFonts w:ascii="Times New Roman" w:eastAsia="Times New Roman" w:hAnsi="Times New Roman" w:cs="Times New Roman"/>
-          <w:sz w:val="28"/>
-          <w:lang w:eastAsia="vi-VN"/>
+          <w:ins w:id="1126" w:author="LÊ VĂN PA" w:date="2018-03-13T15:54:00Z"/>
+          <w:rPrChange w:id="1127" w:author="LÊ VĂN PA" w:date="2018-03-14T09:09:00Z">
+            <w:rPr>
+              <w:ins w:id="1128" w:author="LÊ VĂN PA" w:date="2018-03-13T15:54:00Z"/>
+              <w:rFonts w:ascii="Times New Roman" w:eastAsia="Times New Roman" w:hAnsi="Times New Roman" w:cs="Times New Roman"/>
+              <w:sz w:val="28"/>
+              <w:lang w:eastAsia="vi-VN"/>
+            </w:rPr>
+          </w:rPrChange>
         </w:rPr>
       </w:pPr>
-      <w:ins w:id="974" w:author="LÊ VĂN PA" w:date="2018-03-13T15:54:00Z">
+      <w:ins w:id="1129" w:author="LÊ VĂN PA" w:date="2018-03-13T15:54:00Z">
         <w:r>
           <w:rPr>
-            <w:rFonts w:ascii="Times New Roman" w:eastAsia="Times New Roman" w:hAnsi="Times New Roman" w:cs="Times New Roman"/>
-            <w:sz w:val="28"/>
-            <w:lang w:eastAsia="vi-VN"/>
+            <w:rPrChange w:id="1130" w:author="LÊ VĂN PA" w:date="2018-03-14T09:09:00Z">
+              <w:rPr>
+                <w:rFonts w:ascii="Times New Roman" w:eastAsia="Times New Roman" w:hAnsi="Times New Roman" w:cs="Times New Roman"/>
+                <w:sz w:val="28"/>
+                <w:lang w:eastAsia="vi-VN"/>
+              </w:rPr>
+            </w:rPrChange>
           </w:rPr>
           <w:t>Intel Core i7.</w:t>
         </w:r>
@@ -8961,20 +9925,27 @@
         <w:spacing w:after="0" w:line="276" w:lineRule="auto"/>
         <w:contextualSpacing/>
         <w:rPr>
-          <w:ins w:id="975" w:author="LÊ VĂN PA" w:date="2018-03-13T15:54:00Z"/>
-          <w:rFonts w:ascii="Times New Roman" w:eastAsia="Times New Roman" w:hAnsi="Times New Roman" w:cs="Times New Roman"/>
-          <w:sz w:val="28"/>
-          <w:lang w:eastAsia="vi-VN"/>
+          <w:ins w:id="1131" w:author="LÊ VĂN PA" w:date="2018-03-13T15:54:00Z"/>
+          <w:rPrChange w:id="1132" w:author="LÊ VĂN PA" w:date="2018-03-14T09:09:00Z">
+            <w:rPr>
+              <w:ins w:id="1133" w:author="LÊ VĂN PA" w:date="2018-03-13T15:54:00Z"/>
+              <w:rFonts w:ascii="Times New Roman" w:eastAsia="Times New Roman" w:hAnsi="Times New Roman" w:cs="Times New Roman"/>
+              <w:sz w:val="28"/>
+              <w:lang w:eastAsia="vi-VN"/>
+            </w:rPr>
+          </w:rPrChange>
         </w:rPr>
       </w:pPr>
-      <w:bookmarkStart w:id="976" w:name="_GoBack"/>
-      <w:bookmarkEnd w:id="976"/>
-      <w:ins w:id="977" w:author="LÊ VĂN PA" w:date="2018-03-13T15:54:00Z">
+      <w:ins w:id="1134" w:author="LÊ VĂN PA" w:date="2018-03-13T15:54:00Z">
         <w:r>
           <w:rPr>
-            <w:rFonts w:ascii="Times New Roman" w:eastAsia="Times New Roman" w:hAnsi="Times New Roman" w:cs="Times New Roman"/>
-            <w:sz w:val="28"/>
-            <w:lang w:eastAsia="vi-VN"/>
+            <w:rPrChange w:id="1135" w:author="LÊ VĂN PA" w:date="2018-03-14T09:09:00Z">
+              <w:rPr>
+                <w:rFonts w:ascii="Times New Roman" w:eastAsia="Times New Roman" w:hAnsi="Times New Roman" w:cs="Times New Roman"/>
+                <w:sz w:val="28"/>
+                <w:lang w:eastAsia="vi-VN"/>
+              </w:rPr>
+            </w:rPrChange>
           </w:rPr>
           <w:t>Có sử dụng microphone, loa, màn hình, máy chiếu.</w:t>
         </w:r>
@@ -8988,20 +9959,28 @@
         </w:numPr>
         <w:contextualSpacing/>
         <w:rPr>
-          <w:ins w:id="978" w:author="LÊ VĂN PA" w:date="2018-03-13T15:54:00Z"/>
-          <w:rFonts w:ascii="Times New Roman" w:eastAsia="Times New Roman" w:hAnsi="Times New Roman" w:cs="Times New Roman"/>
-          <w:sz w:val="28"/>
-          <w:szCs w:val="28"/>
+          <w:ins w:id="1136" w:author="LÊ VĂN PA" w:date="2018-03-13T15:54:00Z"/>
+          <w:rPrChange w:id="1137" w:author="LÊ VĂN PA" w:date="2018-03-14T09:09:00Z">
+            <w:rPr>
+              <w:ins w:id="1138" w:author="LÊ VĂN PA" w:date="2018-03-13T15:54:00Z"/>
+              <w:rFonts w:ascii="Times New Roman" w:eastAsia="Times New Roman" w:hAnsi="Times New Roman" w:cs="Times New Roman"/>
+              <w:sz w:val="28"/>
+              <w:szCs w:val="28"/>
+            </w:rPr>
+          </w:rPrChange>
         </w:rPr>
       </w:pPr>
-      <w:ins w:id="979" w:author="LÊ VĂN PA" w:date="2018-03-13T15:54:00Z">
+      <w:ins w:id="1139" w:author="LÊ VĂN PA" w:date="2018-03-13T15:54:00Z">
         <w:r>
           <w:rPr>
-            <w:rFonts w:ascii="Times New Roman" w:eastAsia="Times New Roman" w:hAnsi="Times New Roman" w:cs="Times New Roman"/>
-            <w:sz w:val="28"/>
-            <w:szCs w:val="28"/>
+            <w:rPrChange w:id="1140" w:author="LÊ VĂN PA" w:date="2018-03-14T09:09:00Z">
+              <w:rPr>
+                <w:rFonts w:ascii="Times New Roman" w:eastAsia="Times New Roman" w:hAnsi="Times New Roman" w:cs="Times New Roman"/>
+                <w:sz w:val="28"/>
+                <w:szCs w:val="28"/>
+              </w:rPr>
+            </w:rPrChange>
           </w:rPr>
-          <w:lastRenderedPageBreak/>
           <w:t>Phần mềm</w:t>
         </w:r>
       </w:ins>
@@ -9011,10 +9990,15 @@
         <w:ind w:left="720"/>
         <w:contextualSpacing/>
         <w:rPr>
-          <w:ins w:id="980" w:author="LÊ VĂN PA" w:date="2018-03-13T15:54:00Z"/>
-          <w:rFonts w:ascii="Times New Roman" w:eastAsia="Times New Roman" w:hAnsi="Times New Roman" w:cs="Times New Roman"/>
-          <w:sz w:val="28"/>
-          <w:szCs w:val="28"/>
+          <w:ins w:id="1141" w:author="LÊ VĂN PA" w:date="2018-03-13T15:54:00Z"/>
+          <w:rPrChange w:id="1142" w:author="LÊ VĂN PA" w:date="2018-03-14T09:09:00Z">
+            <w:rPr>
+              <w:ins w:id="1143" w:author="LÊ VĂN PA" w:date="2018-03-13T15:54:00Z"/>
+              <w:rFonts w:ascii="Times New Roman" w:eastAsia="Times New Roman" w:hAnsi="Times New Roman" w:cs="Times New Roman"/>
+              <w:sz w:val="28"/>
+              <w:szCs w:val="28"/>
+            </w:rPr>
+          </w:rPrChange>
         </w:rPr>
       </w:pPr>
     </w:p>
@@ -9026,21 +10010,32 @@
         </w:numPr>
         <w:contextualSpacing/>
         <w:rPr>
-          <w:ins w:id="981" w:author="LÊ VĂN PA" w:date="2018-03-13T15:54:00Z"/>
-          <w:rFonts w:ascii="Times New Roman" w:eastAsia="Times New Roman" w:hAnsi="Times New Roman" w:cs="Times New Roman"/>
-          <w:sz w:val="28"/>
-          <w:szCs w:val="28"/>
+          <w:ins w:id="1144" w:author="LÊ VĂN PA" w:date="2018-03-13T15:54:00Z"/>
+          <w:rPrChange w:id="1145" w:author="LÊ VĂN PA" w:date="2018-03-14T09:09:00Z">
+            <w:rPr>
+              <w:ins w:id="1146" w:author="LÊ VĂN PA" w:date="2018-03-13T15:54:00Z"/>
+              <w:rFonts w:ascii="Times New Roman" w:eastAsia="Times New Roman" w:hAnsi="Times New Roman" w:cs="Times New Roman"/>
+              <w:sz w:val="28"/>
+              <w:szCs w:val="28"/>
+            </w:rPr>
+          </w:rPrChange>
         </w:rPr>
       </w:pPr>
-      <w:ins w:id="982" w:author="LÊ VĂN PA" w:date="2018-03-13T15:54:00Z">
+      <w:ins w:id="1147" w:author="LÊ VĂN PA" w:date="2018-03-13T15:54:00Z">
         <w:r>
           <w:rPr>
-            <w:rFonts w:ascii="Times New Roman" w:eastAsia="Times New Roman" w:hAnsi="Times New Roman" w:cs="Times New Roman"/>
-            <w:sz w:val="28"/>
-            <w:szCs w:val="28"/>
+            <w:rPrChange w:id="1148" w:author="LÊ VĂN PA" w:date="2018-03-14T09:09:00Z">
+              <w:rPr>
+                <w:rFonts w:ascii="Times New Roman" w:eastAsia="Times New Roman" w:hAnsi="Times New Roman" w:cs="Times New Roman"/>
+                <w:sz w:val="28"/>
+                <w:szCs w:val="28"/>
+              </w:rPr>
+            </w:rPrChange>
           </w:rPr>
           <w:t>Hệ điều hành Windows 7/10</w:t>
         </w:r>
+        <w:bookmarkStart w:id="1149" w:name="_GoBack"/>
+        <w:bookmarkEnd w:id="1149"/>
       </w:ins>
     </w:p>
     <w:p>
@@ -9051,18 +10046,27 @@
         </w:numPr>
         <w:contextualSpacing/>
         <w:rPr>
-          <w:ins w:id="983" w:author="LÊ VĂN PA" w:date="2018-03-13T15:54:00Z"/>
-          <w:rFonts w:ascii="Times New Roman" w:eastAsia="Times New Roman" w:hAnsi="Times New Roman" w:cs="Times New Roman"/>
-          <w:sz w:val="28"/>
-          <w:szCs w:val="28"/>
+          <w:ins w:id="1150" w:author="LÊ VĂN PA" w:date="2018-03-13T15:54:00Z"/>
+          <w:rPrChange w:id="1151" w:author="LÊ VĂN PA" w:date="2018-03-14T09:09:00Z">
+            <w:rPr>
+              <w:ins w:id="1152" w:author="LÊ VĂN PA" w:date="2018-03-13T15:54:00Z"/>
+              <w:rFonts w:ascii="Times New Roman" w:eastAsia="Times New Roman" w:hAnsi="Times New Roman" w:cs="Times New Roman"/>
+              <w:sz w:val="28"/>
+              <w:szCs w:val="28"/>
+            </w:rPr>
+          </w:rPrChange>
         </w:rPr>
       </w:pPr>
-      <w:ins w:id="984" w:author="LÊ VĂN PA" w:date="2018-03-13T15:54:00Z">
+      <w:ins w:id="1153" w:author="LÊ VĂN PA" w:date="2018-03-13T15:54:00Z">
         <w:r>
           <w:rPr>
-            <w:rFonts w:ascii="Times New Roman" w:eastAsia="Times New Roman" w:hAnsi="Times New Roman" w:cs="Times New Roman"/>
-            <w:sz w:val="28"/>
-            <w:szCs w:val="28"/>
+            <w:rPrChange w:id="1154" w:author="LÊ VĂN PA" w:date="2018-03-14T09:09:00Z">
+              <w:rPr>
+                <w:rFonts w:ascii="Times New Roman" w:eastAsia="Times New Roman" w:hAnsi="Times New Roman" w:cs="Times New Roman"/>
+                <w:sz w:val="28"/>
+                <w:szCs w:val="28"/>
+              </w:rPr>
+            </w:rPrChange>
           </w:rPr>
           <w:t>Hệ quản trị CSDL SQL server 2014</w:t>
         </w:r>
@@ -9076,18 +10080,27 @@
         </w:numPr>
         <w:contextualSpacing/>
         <w:rPr>
-          <w:ins w:id="985" w:author="LÊ VĂN PA" w:date="2018-03-13T15:54:00Z"/>
-          <w:rFonts w:ascii="Times New Roman" w:eastAsia="Times New Roman" w:hAnsi="Times New Roman" w:cs="Times New Roman"/>
-          <w:sz w:val="28"/>
-          <w:szCs w:val="28"/>
+          <w:ins w:id="1155" w:author="LÊ VĂN PA" w:date="2018-03-13T15:54:00Z"/>
+          <w:rPrChange w:id="1156" w:author="LÊ VĂN PA" w:date="2018-03-14T09:09:00Z">
+            <w:rPr>
+              <w:ins w:id="1157" w:author="LÊ VĂN PA" w:date="2018-03-13T15:54:00Z"/>
+              <w:rFonts w:ascii="Times New Roman" w:eastAsia="Times New Roman" w:hAnsi="Times New Roman" w:cs="Times New Roman"/>
+              <w:sz w:val="28"/>
+              <w:szCs w:val="28"/>
+            </w:rPr>
+          </w:rPrChange>
         </w:rPr>
       </w:pPr>
-      <w:ins w:id="986" w:author="LÊ VĂN PA" w:date="2018-03-13T15:54:00Z">
+      <w:ins w:id="1158" w:author="LÊ VĂN PA" w:date="2018-03-13T15:54:00Z">
         <w:r>
           <w:rPr>
-            <w:rFonts w:ascii="Times New Roman" w:eastAsia="Times New Roman" w:hAnsi="Times New Roman" w:cs="Times New Roman"/>
-            <w:sz w:val="28"/>
-            <w:szCs w:val="28"/>
+            <w:rPrChange w:id="1159" w:author="LÊ VĂN PA" w:date="2018-03-14T09:09:00Z">
+              <w:rPr>
+                <w:rFonts w:ascii="Times New Roman" w:eastAsia="Times New Roman" w:hAnsi="Times New Roman" w:cs="Times New Roman"/>
+                <w:sz w:val="28"/>
+                <w:szCs w:val="28"/>
+              </w:rPr>
+            </w:rPrChange>
           </w:rPr>
           <w:t>Phần mềm quản lý tiền gửi tiết kiệm, giao dịch khách hàng.</w:t>
         </w:r>
@@ -9098,10 +10111,15 @@
         <w:ind w:left="1080"/>
         <w:contextualSpacing/>
         <w:rPr>
-          <w:ins w:id="987" w:author="LÊ VĂN PA" w:date="2018-03-13T15:54:00Z"/>
-          <w:rFonts w:ascii="Times New Roman" w:eastAsia="Times New Roman" w:hAnsi="Times New Roman" w:cs="Times New Roman"/>
-          <w:sz w:val="28"/>
-          <w:szCs w:val="28"/>
+          <w:ins w:id="1160" w:author="LÊ VĂN PA" w:date="2018-03-13T15:54:00Z"/>
+          <w:rPrChange w:id="1161" w:author="LÊ VĂN PA" w:date="2018-03-14T09:09:00Z">
+            <w:rPr>
+              <w:ins w:id="1162" w:author="LÊ VĂN PA" w:date="2018-03-13T15:54:00Z"/>
+              <w:rFonts w:ascii="Times New Roman" w:eastAsia="Times New Roman" w:hAnsi="Times New Roman" w:cs="Times New Roman"/>
+              <w:sz w:val="28"/>
+              <w:szCs w:val="28"/>
+            </w:rPr>
+          </w:rPrChange>
         </w:rPr>
       </w:pPr>
     </w:p>
@@ -9113,18 +10131,27 @@
         </w:numPr>
         <w:contextualSpacing/>
         <w:rPr>
-          <w:ins w:id="988" w:author="LÊ VĂN PA" w:date="2018-03-13T15:54:00Z"/>
-          <w:rFonts w:ascii="Times New Roman" w:eastAsia="Times New Roman" w:hAnsi="Times New Roman" w:cs="Times New Roman"/>
-          <w:sz w:val="28"/>
-          <w:szCs w:val="28"/>
+          <w:ins w:id="1163" w:author="LÊ VĂN PA" w:date="2018-03-13T15:54:00Z"/>
+          <w:rPrChange w:id="1164" w:author="LÊ VĂN PA" w:date="2018-03-14T09:09:00Z">
+            <w:rPr>
+              <w:ins w:id="1165" w:author="LÊ VĂN PA" w:date="2018-03-13T15:54:00Z"/>
+              <w:rFonts w:ascii="Times New Roman" w:eastAsia="Times New Roman" w:hAnsi="Times New Roman" w:cs="Times New Roman"/>
+              <w:sz w:val="28"/>
+              <w:szCs w:val="28"/>
+            </w:rPr>
+          </w:rPrChange>
         </w:rPr>
       </w:pPr>
-      <w:ins w:id="989" w:author="LÊ VĂN PA" w:date="2018-03-13T15:54:00Z">
+      <w:ins w:id="1166" w:author="LÊ VĂN PA" w:date="2018-03-13T15:54:00Z">
         <w:r>
           <w:rPr>
-            <w:rFonts w:ascii="Times New Roman" w:eastAsia="Times New Roman" w:hAnsi="Times New Roman" w:cs="Times New Roman"/>
-            <w:sz w:val="28"/>
-            <w:szCs w:val="28"/>
+            <w:rPrChange w:id="1167" w:author="LÊ VĂN PA" w:date="2018-03-14T09:09:00Z">
+              <w:rPr>
+                <w:rFonts w:ascii="Times New Roman" w:eastAsia="Times New Roman" w:hAnsi="Times New Roman" w:cs="Times New Roman"/>
+                <w:sz w:val="28"/>
+                <w:szCs w:val="28"/>
+              </w:rPr>
+            </w:rPrChange>
           </w:rPr>
           <w:t>Con người</w:t>
         </w:r>
@@ -9138,18 +10165,27 @@
         </w:numPr>
         <w:spacing w:after="0" w:line="240" w:lineRule="auto"/>
         <w:rPr>
-          <w:ins w:id="990" w:author="LÊ VĂN PA" w:date="2018-03-13T15:54:00Z"/>
-          <w:rFonts w:ascii="Times New Roman" w:eastAsia="Times New Roman" w:hAnsi="Times New Roman" w:cs="Times New Roman"/>
-          <w:sz w:val="28"/>
-          <w:szCs w:val="28"/>
+          <w:ins w:id="1168" w:author="LÊ VĂN PA" w:date="2018-03-13T15:54:00Z"/>
+          <w:rPrChange w:id="1169" w:author="LÊ VĂN PA" w:date="2018-03-14T09:09:00Z">
+            <w:rPr>
+              <w:ins w:id="1170" w:author="LÊ VĂN PA" w:date="2018-03-13T15:54:00Z"/>
+              <w:rFonts w:ascii="Times New Roman" w:eastAsia="Times New Roman" w:hAnsi="Times New Roman" w:cs="Times New Roman"/>
+              <w:sz w:val="28"/>
+              <w:szCs w:val="28"/>
+            </w:rPr>
+          </w:rPrChange>
         </w:rPr>
       </w:pPr>
-      <w:ins w:id="991" w:author="LÊ VĂN PA" w:date="2018-03-13T15:54:00Z">
+      <w:ins w:id="1171" w:author="LÊ VĂN PA" w:date="2018-03-13T15:54:00Z">
         <w:r>
           <w:rPr>
-            <w:rFonts w:ascii="Times New Roman" w:eastAsia="Times New Roman" w:hAnsi="Times New Roman" w:cs="Times New Roman"/>
-            <w:sz w:val="28"/>
-            <w:szCs w:val="28"/>
+            <w:rPrChange w:id="1172" w:author="LÊ VĂN PA" w:date="2018-03-14T09:09:00Z">
+              <w:rPr>
+                <w:rFonts w:ascii="Times New Roman" w:eastAsia="Times New Roman" w:hAnsi="Times New Roman" w:cs="Times New Roman"/>
+                <w:sz w:val="28"/>
+                <w:szCs w:val="28"/>
+              </w:rPr>
+            </w:rPrChange>
           </w:rPr>
           <w:t>Trình độ học vấn khá, đạo đức tốt. Nắm rõ những kiến thức căn bản về quản lí tiền gửi tiết kiểm và các nghiệp vụ ngân hàng khác, khả năng giao tiếp tốt.</w:t>
         </w:r>
@@ -9163,18 +10199,27 @@
         </w:numPr>
         <w:spacing w:after="0" w:line="276" w:lineRule="auto"/>
         <w:rPr>
-          <w:ins w:id="992" w:author="LÊ VĂN PA" w:date="2018-03-13T15:54:00Z"/>
-          <w:rFonts w:ascii="Times New Roman" w:eastAsia="Times New Roman" w:hAnsi="Times New Roman" w:cs="Times New Roman"/>
-          <w:sz w:val="28"/>
-          <w:szCs w:val="28"/>
+          <w:ins w:id="1173" w:author="LÊ VĂN PA" w:date="2018-03-13T15:54:00Z"/>
+          <w:rPrChange w:id="1174" w:author="LÊ VĂN PA" w:date="2018-03-14T09:09:00Z">
+            <w:rPr>
+              <w:ins w:id="1175" w:author="LÊ VĂN PA" w:date="2018-03-13T15:54:00Z"/>
+              <w:rFonts w:ascii="Times New Roman" w:eastAsia="Times New Roman" w:hAnsi="Times New Roman" w:cs="Times New Roman"/>
+              <w:sz w:val="28"/>
+              <w:szCs w:val="28"/>
+            </w:rPr>
+          </w:rPrChange>
         </w:rPr>
       </w:pPr>
-      <w:ins w:id="993" w:author="LÊ VĂN PA" w:date="2018-03-13T15:54:00Z">
+      <w:ins w:id="1176" w:author="LÊ VĂN PA" w:date="2018-03-13T15:54:00Z">
         <w:r>
           <w:rPr>
-            <w:rFonts w:ascii="Times New Roman" w:eastAsia="Times New Roman" w:hAnsi="Times New Roman" w:cs="Times New Roman"/>
-            <w:sz w:val="28"/>
-            <w:szCs w:val="28"/>
+            <w:rPrChange w:id="1177" w:author="LÊ VĂN PA" w:date="2018-03-14T09:09:00Z">
+              <w:rPr>
+                <w:rFonts w:ascii="Times New Roman" w:eastAsia="Times New Roman" w:hAnsi="Times New Roman" w:cs="Times New Roman"/>
+                <w:sz w:val="28"/>
+                <w:szCs w:val="28"/>
+              </w:rPr>
+            </w:rPrChange>
           </w:rPr>
           <w:t>Hiểu biết về tin học căn bản.</w:t>
         </w:r>
@@ -9185,7 +10230,7 @@
         <w:ind w:left="720"/>
         <w:contextualSpacing/>
         <w:rPr>
-          <w:ins w:id="994" w:author="LÊ VĂN PA" w:date="2018-03-13T15:54:00Z"/>
+          <w:ins w:id="1178" w:author="LÊ VĂN PA" w:date="2018-03-13T15:54:00Z"/>
           <w:rFonts w:ascii="Times New Roman" w:eastAsia="Times New Roman" w:hAnsi="Times New Roman" w:cs="Times New Roman"/>
           <w:sz w:val="28"/>
           <w:szCs w:val="28"/>
@@ -9194,7 +10239,7 @@
     </w:p>
     <w:p>
       <w:pPr>
-        <w:pPrChange w:id="995" w:author="Hoan Ng" w:date="2017-03-20T21:39:00Z">
+        <w:pPrChange w:id="1179" w:author="Hoan Ng" w:date="2017-03-20T21:39:00Z">
           <w:pPr>
             <w:pStyle w:val="ListParagraph"/>
             <w:numPr>
@@ -9226,7 +10271,7 @@
           <w:numId w:val="3"/>
         </w:numPr>
         <w:rPr>
-          <w:ins w:id="996" w:author="Hoan Ng" w:date="2017-04-05T14:44:00Z"/>
+          <w:ins w:id="1180" w:author="Hoan Ng" w:date="2017-04-05T14:44:00Z"/>
         </w:rPr>
       </w:pPr>
       <w:r>
@@ -9244,9 +10289,9 @@
           <w:numId w:val="3"/>
         </w:numPr>
         <w:rPr>
-          <w:ins w:id="997" w:author="Hoan Ng" w:date="2017-04-05T14:44:00Z"/>
+          <w:ins w:id="1181" w:author="Hoan Ng" w:date="2017-04-05T14:44:00Z"/>
         </w:rPr>
-        <w:pPrChange w:id="998" w:author="Hoan Ng" w:date="2017-04-05T14:44:00Z">
+        <w:pPrChange w:id="1182" w:author="Hoan Ng" w:date="2017-04-05T14:44:00Z">
           <w:pPr>
             <w:pStyle w:val="ListParagraph"/>
             <w:numPr>
@@ -9256,7 +10301,7 @@
           </w:pPr>
         </w:pPrChange>
       </w:pPr>
-      <w:ins w:id="999" w:author="Hoan Ng" w:date="2017-04-05T14:44:00Z">
+      <w:ins w:id="1183" w:author="Hoan Ng" w:date="2017-04-05T14:44:00Z">
         <w:r>
           <w:t>Lược đồ FDD</w:t>
         </w:r>
@@ -9269,7 +10314,7 @@
           <w:ilvl w:val="1"/>
           <w:numId w:val="3"/>
         </w:numPr>
-        <w:pPrChange w:id="1000" w:author="Hoan Ng" w:date="2017-04-05T14:44:00Z">
+        <w:pPrChange w:id="1184" w:author="Hoan Ng" w:date="2017-04-05T14:44:00Z">
           <w:pPr>
             <w:pStyle w:val="ListParagraph"/>
             <w:numPr>
@@ -9279,8 +10324,9 @@
           </w:pPr>
         </w:pPrChange>
       </w:pPr>
-      <w:ins w:id="1001" w:author="Hoan Ng" w:date="2017-04-05T14:44:00Z">
+      <w:ins w:id="1185" w:author="Hoan Ng" w:date="2017-04-05T14:44:00Z">
         <w:r>
+          <w:lastRenderedPageBreak/>
           <w:t>Bảng giải thích/mô tả các chức năng</w:t>
         </w:r>
       </w:ins>
@@ -9372,7 +10418,7 @@
       <w:r>
         <w:t xml:space="preserve"> Mô tả xử lý</w:t>
       </w:r>
-      <w:ins w:id="1002" w:author="Hoan Ng" w:date="2017-03-20T21:27:00Z">
+      <w:ins w:id="1186" w:author="Hoan Ng" w:date="2017-03-20T21:27:00Z">
         <w:r>
           <w:t xml:space="preserve"> sự kiện</w:t>
         </w:r>
@@ -9392,7 +10438,7 @@
       <w:r>
         <w:t>Thiết kế xử lý</w:t>
       </w:r>
-      <w:ins w:id="1003" w:author="Hoan Ng" w:date="2017-03-20T21:27:00Z">
+      <w:ins w:id="1187" w:author="Hoan Ng" w:date="2017-03-20T21:27:00Z">
         <w:r>
           <w:t xml:space="preserve"> {Danh sách các xử lý &amp; thuật giải}</w:t>
         </w:r>
@@ -9406,7 +10452,7 @@
           <w:numId w:val="4"/>
         </w:numPr>
         <w:rPr>
-          <w:ins w:id="1004" w:author="Hoan Ng" w:date="2017-03-20T21:26:00Z"/>
+          <w:ins w:id="1188" w:author="Hoan Ng" w:date="2017-03-20T21:26:00Z"/>
         </w:rPr>
       </w:pPr>
       <w:r>
@@ -9424,9 +10470,9 @@
           <w:numId w:val="4"/>
         </w:numPr>
         <w:rPr>
-          <w:ins w:id="1005" w:author="Hoan Ng" w:date="2017-03-20T21:26:00Z"/>
+          <w:ins w:id="1189" w:author="Hoan Ng" w:date="2017-03-20T21:26:00Z"/>
         </w:rPr>
-        <w:pPrChange w:id="1006" w:author="Hoan Ng" w:date="2017-03-20T21:26:00Z">
+        <w:pPrChange w:id="1190" w:author="Hoan Ng" w:date="2017-03-20T21:26:00Z">
           <w:pPr>
             <w:pStyle w:val="ListParagraph"/>
             <w:numPr>
@@ -9436,7 +10482,7 @@
           </w:pPr>
         </w:pPrChange>
       </w:pPr>
-      <w:ins w:id="1007" w:author="Hoan Ng" w:date="2017-03-20T21:26:00Z">
+      <w:ins w:id="1191" w:author="Hoan Ng" w:date="2017-03-20T21:26:00Z">
         <w:r>
           <w:t>Sơ đồ RD cả hệ thống</w:t>
         </w:r>
@@ -9450,9 +10496,9 @@
           <w:numId w:val="4"/>
         </w:numPr>
         <w:rPr>
-          <w:ins w:id="1008" w:author="Hoan Ng" w:date="2017-03-20T21:26:00Z"/>
+          <w:ins w:id="1192" w:author="Hoan Ng" w:date="2017-03-20T21:26:00Z"/>
         </w:rPr>
-        <w:pPrChange w:id="1009" w:author="Hoan Ng" w:date="2017-03-20T21:26:00Z">
+        <w:pPrChange w:id="1193" w:author="Hoan Ng" w:date="2017-03-20T21:26:00Z">
           <w:pPr>
             <w:pStyle w:val="ListParagraph"/>
             <w:numPr>
@@ -9462,7 +10508,7 @@
           </w:pPr>
         </w:pPrChange>
       </w:pPr>
-      <w:ins w:id="1010" w:author="Hoan Ng" w:date="2017-03-20T21:26:00Z">
+      <w:ins w:id="1194" w:author="Hoan Ng" w:date="2017-03-20T21:26:00Z">
         <w:r>
           <w:t xml:space="preserve"> Giải thích từng bảng, kiểu dữ liệu</w:t>
         </w:r>
@@ -9476,9 +10522,9 @@
           <w:numId w:val="4"/>
         </w:numPr>
         <w:rPr>
-          <w:ins w:id="1011" w:author="Hoan Ng" w:date="2017-03-20T21:28:00Z"/>
+          <w:ins w:id="1195" w:author="Hoan Ng" w:date="2017-03-20T21:28:00Z"/>
         </w:rPr>
-        <w:pPrChange w:id="1012" w:author="Hoan Ng" w:date="2017-03-20T21:26:00Z">
+        <w:pPrChange w:id="1196" w:author="Hoan Ng" w:date="2017-03-20T21:26:00Z">
           <w:pPr>
             <w:pStyle w:val="ListParagraph"/>
             <w:numPr>
@@ -9488,22 +10534,22 @@
           </w:pPr>
         </w:pPrChange>
       </w:pPr>
-      <w:ins w:id="1013" w:author="Hoan Ng" w:date="2017-03-20T21:26:00Z">
+      <w:ins w:id="1197" w:author="Hoan Ng" w:date="2017-03-20T21:26:00Z">
         <w:r>
           <w:t xml:space="preserve"> Khóa &amp; </w:t>
         </w:r>
       </w:ins>
-      <w:ins w:id="1014" w:author="Hoan Ng" w:date="2017-03-20T21:27:00Z">
+      <w:ins w:id="1198" w:author="Hoan Ng" w:date="2017-03-20T21:27:00Z">
         <w:r>
           <w:t>rang</w:t>
         </w:r>
       </w:ins>
-      <w:ins w:id="1015" w:author="Hoan Ng" w:date="2017-03-20T21:26:00Z">
+      <w:ins w:id="1199" w:author="Hoan Ng" w:date="2017-03-20T21:26:00Z">
         <w:r>
           <w:t xml:space="preserve"> </w:t>
         </w:r>
       </w:ins>
-      <w:ins w:id="1016" w:author="Hoan Ng" w:date="2017-03-20T21:27:00Z">
+      <w:ins w:id="1200" w:author="Hoan Ng" w:date="2017-03-20T21:27:00Z">
         <w:r>
           <w:t>buộc toàn vẹn</w:t>
         </w:r>
@@ -9516,7 +10562,7 @@
           <w:ilvl w:val="1"/>
           <w:numId w:val="4"/>
         </w:numPr>
-        <w:pPrChange w:id="1017" w:author="Hoan Ng" w:date="2017-03-20T21:26:00Z">
+        <w:pPrChange w:id="1201" w:author="Hoan Ng" w:date="2017-03-20T21:26:00Z">
           <w:pPr>
             <w:pStyle w:val="ListParagraph"/>
             <w:numPr>
@@ -9526,7 +10572,7 @@
           </w:pPr>
         </w:pPrChange>
       </w:pPr>
-      <w:ins w:id="1018" w:author="Hoan Ng" w:date="2017-03-20T21:28:00Z">
+      <w:ins w:id="1202" w:author="Hoan Ng" w:date="2017-03-20T21:28:00Z">
         <w:r>
           <w:t>Thiết kế dữ liệu mức vật lý</w:t>
         </w:r>
@@ -9540,7 +10586,7 @@
           <w:numId w:val="4"/>
         </w:numPr>
         <w:rPr>
-          <w:ins w:id="1019" w:author="Hoan Ng" w:date="2017-03-20T21:24:00Z"/>
+          <w:ins w:id="1203" w:author="Hoan Ng" w:date="2017-03-20T21:24:00Z"/>
         </w:rPr>
       </w:pPr>
       <w:r>
@@ -9555,9 +10601,9 @@
           <w:numId w:val="4"/>
         </w:numPr>
         <w:rPr>
-          <w:ins w:id="1020" w:author="Hoan Ng" w:date="2017-03-20T21:24:00Z"/>
+          <w:ins w:id="1204" w:author="Hoan Ng" w:date="2017-03-20T21:24:00Z"/>
         </w:rPr>
-        <w:pPrChange w:id="1021" w:author="Hoan Ng" w:date="2017-03-20T21:24:00Z">
+        <w:pPrChange w:id="1205" w:author="Hoan Ng" w:date="2017-03-20T21:24:00Z">
           <w:pPr>
             <w:pStyle w:val="ListParagraph"/>
             <w:numPr>
@@ -9567,7 +10613,7 @@
           </w:pPr>
         </w:pPrChange>
       </w:pPr>
-      <w:ins w:id="1022" w:author="Hoan Ng" w:date="2017-03-20T21:24:00Z">
+      <w:ins w:id="1206" w:author="Hoan Ng" w:date="2017-03-20T21:24:00Z">
         <w:r>
           <w:t>Mô hỉnh tổng thể kiến trúc</w:t>
         </w:r>
@@ -9581,9 +10627,9 @@
           <w:numId w:val="4"/>
         </w:numPr>
         <w:rPr>
-          <w:ins w:id="1023" w:author="Hoan Ng" w:date="2017-03-20T21:24:00Z"/>
+          <w:ins w:id="1207" w:author="Hoan Ng" w:date="2017-03-20T21:24:00Z"/>
         </w:rPr>
-        <w:pPrChange w:id="1024" w:author="Hoan Ng" w:date="2017-03-20T21:24:00Z">
+        <w:pPrChange w:id="1208" w:author="Hoan Ng" w:date="2017-03-20T21:24:00Z">
           <w:pPr>
             <w:pStyle w:val="ListParagraph"/>
             <w:numPr>
@@ -9593,7 +10639,7 @@
           </w:pPr>
         </w:pPrChange>
       </w:pPr>
-      <w:ins w:id="1025" w:author="Hoan Ng" w:date="2017-03-20T21:24:00Z">
+      <w:ins w:id="1209" w:author="Hoan Ng" w:date="2017-03-20T21:24:00Z">
         <w:r>
           <w:t xml:space="preserve"> Danh sách các componet/Package</w:t>
         </w:r>
@@ -9607,9 +10653,9 @@
           <w:numId w:val="4"/>
         </w:numPr>
         <w:rPr>
-          <w:ins w:id="1026" w:author="Hoan Ng" w:date="2017-03-20T21:24:00Z"/>
+          <w:ins w:id="1210" w:author="Hoan Ng" w:date="2017-03-20T21:24:00Z"/>
         </w:rPr>
-        <w:pPrChange w:id="1027" w:author="Hoan Ng" w:date="2017-03-20T21:24:00Z">
+        <w:pPrChange w:id="1211" w:author="Hoan Ng" w:date="2017-03-20T21:24:00Z">
           <w:pPr>
             <w:pStyle w:val="ListParagraph"/>
             <w:numPr>
@@ -9619,7 +10665,7 @@
           </w:pPr>
         </w:pPrChange>
       </w:pPr>
-      <w:ins w:id="1028" w:author="Hoan Ng" w:date="2017-03-20T21:25:00Z">
+      <w:ins w:id="1212" w:author="Hoan Ng" w:date="2017-03-20T21:25:00Z">
         <w:r>
           <w:t xml:space="preserve"> Giải thích tương tác/giao tiếp giữa các components</w:t>
         </w:r>
@@ -9693,7 +10739,6 @@
         <w:rPr>
           <w:b/>
         </w:rPr>
-        <w:lastRenderedPageBreak/>
         <w:t>Chương 5: Kiểm thử</w:t>
       </w:r>
     </w:p>
@@ -9751,7 +10796,7 @@
         <v:path o:extrusionok="f" gradientshapeok="t" o:connecttype="rect"/>
         <o:lock v:ext="edit" aspectratio="t"/>
       </v:shapetype>
-      <v:shape id="_x0000_i1028" type="#_x0000_t75" style="width:11.4pt;height:11.4pt" o:bullet="t">
+      <v:shape id="_x0000_i1028" type="#_x0000_t75" style="width:11.35pt;height:11.35pt" o:bullet="t">
         <v:imagedata r:id="rId1" o:title=""/>
       </v:shape>
     </w:pict>
@@ -10477,6 +11522,118 @@
     </w:lvl>
   </w:abstractNum>
   <w:abstractNum w:abstractNumId="7" w15:restartNumberingAfterBreak="0">
+    <w:nsid w:val="25876029"/>
+    <w:multiLevelType w:val="hybridMultilevel"/>
+    <w:tmpl w:val="7A28EDAE"/>
+    <w:lvl w:ilvl="0" w:tplc="A58EBC5A">
+      <w:numFmt w:val="bullet"/>
+      <w:lvlText w:val="-"/>
+      <w:lvlJc w:val="left"/>
+      <w:pPr>
+        <w:ind w:left="1080" w:hanging="360"/>
+      </w:pPr>
+      <w:rPr>
+        <w:rFonts w:ascii="Arial" w:eastAsiaTheme="minorHAnsi" w:hAnsi="Arial" w:cs="Arial" w:hint="default"/>
+      </w:rPr>
+    </w:lvl>
+    <w:lvl w:ilvl="1" w:tplc="04090003" w:tentative="1">
+      <w:start w:val="1"/>
+      <w:numFmt w:val="bullet"/>
+      <w:lvlText w:val="o"/>
+      <w:lvlJc w:val="left"/>
+      <w:pPr>
+        <w:ind w:left="1800" w:hanging="360"/>
+      </w:pPr>
+      <w:rPr>
+        <w:rFonts w:ascii="Courier New" w:hAnsi="Courier New" w:cs="Courier New" w:hint="default"/>
+      </w:rPr>
+    </w:lvl>
+    <w:lvl w:ilvl="2" w:tplc="04090005" w:tentative="1">
+      <w:start w:val="1"/>
+      <w:numFmt w:val="bullet"/>
+      <w:lvlText w:val=""/>
+      <w:lvlJc w:val="left"/>
+      <w:pPr>
+        <w:ind w:left="2520" w:hanging="360"/>
+      </w:pPr>
+      <w:rPr>
+        <w:rFonts w:ascii="Wingdings" w:hAnsi="Wingdings" w:hint="default"/>
+      </w:rPr>
+    </w:lvl>
+    <w:lvl w:ilvl="3" w:tplc="04090001" w:tentative="1">
+      <w:start w:val="1"/>
+      <w:numFmt w:val="bullet"/>
+      <w:lvlText w:val=""/>
+      <w:lvlJc w:val="left"/>
+      <w:pPr>
+        <w:ind w:left="3240" w:hanging="360"/>
+      </w:pPr>
+      <w:rPr>
+        <w:rFonts w:ascii="Symbol" w:hAnsi="Symbol" w:hint="default"/>
+      </w:rPr>
+    </w:lvl>
+    <w:lvl w:ilvl="4" w:tplc="04090003" w:tentative="1">
+      <w:start w:val="1"/>
+      <w:numFmt w:val="bullet"/>
+      <w:lvlText w:val="o"/>
+      <w:lvlJc w:val="left"/>
+      <w:pPr>
+        <w:ind w:left="3960" w:hanging="360"/>
+      </w:pPr>
+      <w:rPr>
+        <w:rFonts w:ascii="Courier New" w:hAnsi="Courier New" w:cs="Courier New" w:hint="default"/>
+      </w:rPr>
+    </w:lvl>
+    <w:lvl w:ilvl="5" w:tplc="04090005" w:tentative="1">
+      <w:start w:val="1"/>
+      <w:numFmt w:val="bullet"/>
+      <w:lvlText w:val=""/>
+      <w:lvlJc w:val="left"/>
+      <w:pPr>
+        <w:ind w:left="4680" w:hanging="360"/>
+      </w:pPr>
+      <w:rPr>
+        <w:rFonts w:ascii="Wingdings" w:hAnsi="Wingdings" w:hint="default"/>
+      </w:rPr>
+    </w:lvl>
+    <w:lvl w:ilvl="6" w:tplc="04090001" w:tentative="1">
+      <w:start w:val="1"/>
+      <w:numFmt w:val="bullet"/>
+      <w:lvlText w:val=""/>
+      <w:lvlJc w:val="left"/>
+      <w:pPr>
+        <w:ind w:left="5400" w:hanging="360"/>
+      </w:pPr>
+      <w:rPr>
+        <w:rFonts w:ascii="Symbol" w:hAnsi="Symbol" w:hint="default"/>
+      </w:rPr>
+    </w:lvl>
+    <w:lvl w:ilvl="7" w:tplc="04090003" w:tentative="1">
+      <w:start w:val="1"/>
+      <w:numFmt w:val="bullet"/>
+      <w:lvlText w:val="o"/>
+      <w:lvlJc w:val="left"/>
+      <w:pPr>
+        <w:ind w:left="6120" w:hanging="360"/>
+      </w:pPr>
+      <w:rPr>
+        <w:rFonts w:ascii="Courier New" w:hAnsi="Courier New" w:cs="Courier New" w:hint="default"/>
+      </w:rPr>
+    </w:lvl>
+    <w:lvl w:ilvl="8" w:tplc="04090005" w:tentative="1">
+      <w:start w:val="1"/>
+      <w:numFmt w:val="bullet"/>
+      <w:lvlText w:val=""/>
+      <w:lvlJc w:val="left"/>
+      <w:pPr>
+        <w:ind w:left="6840" w:hanging="360"/>
+      </w:pPr>
+      <w:rPr>
+        <w:rFonts w:ascii="Wingdings" w:hAnsi="Wingdings" w:hint="default"/>
+      </w:rPr>
+    </w:lvl>
+  </w:abstractNum>
+  <w:abstractNum w:abstractNumId="8" w15:restartNumberingAfterBreak="0">
     <w:nsid w:val="29392D1A"/>
     <w:multiLevelType w:val="multilevel"/>
     <w:tmpl w:val="9712F83A"/>
@@ -10597,7 +11754,7 @@
       </w:rPr>
     </w:lvl>
   </w:abstractNum>
-  <w:abstractNum w:abstractNumId="8" w15:restartNumberingAfterBreak="0">
+  <w:abstractNum w:abstractNumId="9" w15:restartNumberingAfterBreak="0">
     <w:nsid w:val="303E6F6A"/>
     <w:multiLevelType w:val="hybridMultilevel"/>
     <w:tmpl w:val="220EEFDA"/>
@@ -10686,7 +11843,7 @@
       </w:pPr>
     </w:lvl>
   </w:abstractNum>
-  <w:abstractNum w:abstractNumId="9" w15:restartNumberingAfterBreak="0">
+  <w:abstractNum w:abstractNumId="10" w15:restartNumberingAfterBreak="0">
     <w:nsid w:val="37D92E17"/>
     <w:multiLevelType w:val="hybridMultilevel"/>
     <w:tmpl w:val="EC58A728"/>
@@ -10826,7 +11983,96 @@
       </w:rPr>
     </w:lvl>
   </w:abstractNum>
-  <w:abstractNum w:abstractNumId="10" w15:restartNumberingAfterBreak="0">
+  <w:abstractNum w:abstractNumId="11" w15:restartNumberingAfterBreak="0">
+    <w:nsid w:val="39D321E5"/>
+    <w:multiLevelType w:val="hybridMultilevel"/>
+    <w:tmpl w:val="0FD47554"/>
+    <w:lvl w:ilvl="0" w:tplc="0409000F">
+      <w:start w:val="1"/>
+      <w:numFmt w:val="decimal"/>
+      <w:lvlText w:val="%1."/>
+      <w:lvlJc w:val="left"/>
+      <w:pPr>
+        <w:ind w:left="720" w:hanging="360"/>
+      </w:pPr>
+      <w:rPr>
+        <w:rFonts w:hint="default"/>
+      </w:rPr>
+    </w:lvl>
+    <w:lvl w:ilvl="1" w:tplc="04090019" w:tentative="1">
+      <w:start w:val="1"/>
+      <w:numFmt w:val="lowerLetter"/>
+      <w:lvlText w:val="%2."/>
+      <w:lvlJc w:val="left"/>
+      <w:pPr>
+        <w:ind w:left="1440" w:hanging="360"/>
+      </w:pPr>
+    </w:lvl>
+    <w:lvl w:ilvl="2" w:tplc="0409001B" w:tentative="1">
+      <w:start w:val="1"/>
+      <w:numFmt w:val="lowerRoman"/>
+      <w:lvlText w:val="%3."/>
+      <w:lvlJc w:val="right"/>
+      <w:pPr>
+        <w:ind w:left="2160" w:hanging="180"/>
+      </w:pPr>
+    </w:lvl>
+    <w:lvl w:ilvl="3" w:tplc="0409000F" w:tentative="1">
+      <w:start w:val="1"/>
+      <w:numFmt w:val="decimal"/>
+      <w:lvlText w:val="%4."/>
+      <w:lvlJc w:val="left"/>
+      <w:pPr>
+        <w:ind w:left="2880" w:hanging="360"/>
+      </w:pPr>
+    </w:lvl>
+    <w:lvl w:ilvl="4" w:tplc="04090019" w:tentative="1">
+      <w:start w:val="1"/>
+      <w:numFmt w:val="lowerLetter"/>
+      <w:lvlText w:val="%5."/>
+      <w:lvlJc w:val="left"/>
+      <w:pPr>
+        <w:ind w:left="3600" w:hanging="360"/>
+      </w:pPr>
+    </w:lvl>
+    <w:lvl w:ilvl="5" w:tplc="0409001B" w:tentative="1">
+      <w:start w:val="1"/>
+      <w:numFmt w:val="lowerRoman"/>
+      <w:lvlText w:val="%6."/>
+      <w:lvlJc w:val="right"/>
+      <w:pPr>
+        <w:ind w:left="4320" w:hanging="180"/>
+      </w:pPr>
+    </w:lvl>
+    <w:lvl w:ilvl="6" w:tplc="0409000F" w:tentative="1">
+      <w:start w:val="1"/>
+      <w:numFmt w:val="decimal"/>
+      <w:lvlText w:val="%7."/>
+      <w:lvlJc w:val="left"/>
+      <w:pPr>
+        <w:ind w:left="5040" w:hanging="360"/>
+      </w:pPr>
+    </w:lvl>
+    <w:lvl w:ilvl="7" w:tplc="04090019" w:tentative="1">
+      <w:start w:val="1"/>
+      <w:numFmt w:val="lowerLetter"/>
+      <w:lvlText w:val="%8."/>
+      <w:lvlJc w:val="left"/>
+      <w:pPr>
+        <w:ind w:left="5760" w:hanging="360"/>
+      </w:pPr>
+    </w:lvl>
+    <w:lvl w:ilvl="8" w:tplc="0409001B" w:tentative="1">
+      <w:start w:val="1"/>
+      <w:numFmt w:val="lowerRoman"/>
+      <w:lvlText w:val="%9."/>
+      <w:lvlJc w:val="right"/>
+      <w:pPr>
+        <w:ind w:left="6480" w:hanging="180"/>
+      </w:pPr>
+    </w:lvl>
+  </w:abstractNum>
+  <w:abstractNum w:abstractNumId="12" w15:restartNumberingAfterBreak="0">
     <w:nsid w:val="4D1A1158"/>
     <w:multiLevelType w:val="hybridMultilevel"/>
     <w:tmpl w:val="1D968736"/>
@@ -10939,7 +12185,7 @@
       </w:rPr>
     </w:lvl>
   </w:abstractNum>
-  <w:abstractNum w:abstractNumId="11" w15:restartNumberingAfterBreak="0">
+  <w:abstractNum w:abstractNumId="13" w15:restartNumberingAfterBreak="0">
     <w:nsid w:val="59B2477B"/>
     <w:multiLevelType w:val="hybridMultilevel"/>
     <w:tmpl w:val="92C2A090"/>
@@ -11028,7 +12274,7 @@
       </w:pPr>
     </w:lvl>
   </w:abstractNum>
-  <w:abstractNum w:abstractNumId="12" w15:restartNumberingAfterBreak="0">
+  <w:abstractNum w:abstractNumId="14" w15:restartNumberingAfterBreak="0">
     <w:nsid w:val="66935BCE"/>
     <w:multiLevelType w:val="multilevel"/>
     <w:tmpl w:val="54CEB662"/>
@@ -11141,7 +12387,7 @@
       </w:rPr>
     </w:lvl>
   </w:abstractNum>
-  <w:abstractNum w:abstractNumId="13" w15:restartNumberingAfterBreak="0">
+  <w:abstractNum w:abstractNumId="15" w15:restartNumberingAfterBreak="0">
     <w:nsid w:val="6ACF4E0D"/>
     <w:multiLevelType w:val="hybridMultilevel"/>
     <w:tmpl w:val="D18C628E"/>
@@ -11230,7 +12476,7 @@
       </w:pPr>
     </w:lvl>
   </w:abstractNum>
-  <w:abstractNum w:abstractNumId="14" w15:restartNumberingAfterBreak="0">
+  <w:abstractNum w:abstractNumId="16" w15:restartNumberingAfterBreak="0">
     <w:nsid w:val="6E296A07"/>
     <w:multiLevelType w:val="hybridMultilevel"/>
     <w:tmpl w:val="9FA0514E"/>
@@ -11323,22 +12569,22 @@
     <w:abstractNumId w:val="4"/>
   </w:num>
   <w:num w:numId="2">
-    <w:abstractNumId w:val="9"/>
+    <w:abstractNumId w:val="10"/>
   </w:num>
   <w:num w:numId="3">
-    <w:abstractNumId w:val="14"/>
+    <w:abstractNumId w:val="16"/>
   </w:num>
   <w:num w:numId="4">
-    <w:abstractNumId w:val="7"/>
+    <w:abstractNumId w:val="8"/>
   </w:num>
   <w:num w:numId="5">
+    <w:abstractNumId w:val="15"/>
+  </w:num>
+  <w:num w:numId="6">
     <w:abstractNumId w:val="13"/>
   </w:num>
-  <w:num w:numId="6">
-    <w:abstractNumId w:val="11"/>
-  </w:num>
   <w:num w:numId="7">
-    <w:abstractNumId w:val="12"/>
+    <w:abstractNumId w:val="14"/>
   </w:num>
   <w:num w:numId="8">
     <w:abstractNumId w:val="1"/>
@@ -11347,7 +12593,7 @@
     <w:abstractNumId w:val="3"/>
   </w:num>
   <w:num w:numId="10">
-    <w:abstractNumId w:val="8"/>
+    <w:abstractNumId w:val="9"/>
   </w:num>
   <w:num w:numId="11">
     <w:abstractNumId w:val="0"/>
@@ -11359,10 +12605,16 @@
     <w:abstractNumId w:val="5"/>
   </w:num>
   <w:num w:numId="14">
-    <w:abstractNumId w:val="10"/>
+    <w:abstractNumId w:val="12"/>
   </w:num>
   <w:num w:numId="15">
     <w:abstractNumId w:val="2"/>
+  </w:num>
+  <w:num w:numId="16">
+    <w:abstractNumId w:val="11"/>
+  </w:num>
+  <w:num w:numId="17">
+    <w:abstractNumId w:val="7"/>
   </w:num>
 </w:numbering>
 </file>

</xml_diff>